<commit_message>
Weather api a 90% reste integration css + jquery
</commit_message>
<xml_diff>
--- a/Raport de Projet/Raport .docx
+++ b/Raport de Projet/Raport .docx
@@ -221,6 +221,7 @@
           </w14:textFill>
         </w:rPr>
       </w:pPr>
+      <w:proofErr w:type="spellStart"/>
       <w:r>
         <w:rPr>
           <w:rFonts w:ascii="Times New Roman" w:hAnsi="Times New Roman" w:cs="Times New Roman"/>
@@ -278,7 +279,67 @@
             </w14:gradFill>
           </w14:textFill>
         </w:rPr>
-        <w:t>Spatio temporelle</w:t>
+        <w:t>Spatio</w:t>
+      </w:r>
+      <w:proofErr w:type="spellEnd"/>
+      <w:r>
+        <w:rPr>
+          <w:rFonts w:ascii="Times New Roman" w:hAnsi="Times New Roman" w:cs="Times New Roman"/>
+          <w:b/>
+          <w:sz w:val="56"/>
+          <w:szCs w:val="56"/>
+          <w14:shadow w14:blurRad="50800" w14:dist="0" w14:dir="0" w14:sx="100000" w14:sy="100000" w14:kx="0" w14:ky="0" w14:algn="tl">
+            <w14:srgbClr w14:val="000000"/>
+          </w14:shadow>
+          <w14:textOutline w14:w="8890" w14:cap="flat" w14:cmpd="sng" w14:algn="ctr">
+            <w14:solidFill>
+              <w14:srgbClr w14:val="FFFFFF"/>
+            </w14:solidFill>
+            <w14:prstDash w14:val="solid"/>
+            <w14:miter w14:lim="0"/>
+          </w14:textOutline>
+          <w14:textFill>
+            <w14:gradFill>
+              <w14:gsLst>
+                <w14:gs w14:pos="0">
+                  <w14:srgbClr w14:val="000000">
+                    <w14:tint w14:val="92000"/>
+                    <w14:shade w14:val="100000"/>
+                    <w14:satMod w14:val="150000"/>
+                  </w14:srgbClr>
+                </w14:gs>
+                <w14:gs w14:pos="49000">
+                  <w14:srgbClr w14:val="000000">
+                    <w14:tint w14:val="89000"/>
+                    <w14:shade w14:val="90000"/>
+                    <w14:satMod w14:val="150000"/>
+                  </w14:srgbClr>
+                </w14:gs>
+                <w14:gs w14:pos="50000">
+                  <w14:srgbClr w14:val="000000">
+                    <w14:tint w14:val="100000"/>
+                    <w14:shade w14:val="75000"/>
+                    <w14:satMod w14:val="150000"/>
+                  </w14:srgbClr>
+                </w14:gs>
+                <w14:gs w14:pos="95000">
+                  <w14:srgbClr w14:val="000000">
+                    <w14:shade w14:val="47000"/>
+                    <w14:satMod w14:val="150000"/>
+                  </w14:srgbClr>
+                </w14:gs>
+                <w14:gs w14:pos="100000">
+                  <w14:srgbClr w14:val="000000">
+                    <w14:shade w14:val="39000"/>
+                    <w14:satMod w14:val="150000"/>
+                  </w14:srgbClr>
+                </w14:gs>
+              </w14:gsLst>
+              <w14:lin w14:ang="5400000" w14:scaled="0"/>
+            </w14:gradFill>
+          </w14:textFill>
+        </w:rPr>
+        <w:t xml:space="preserve"> temporelle</w:t>
       </w:r>
     </w:p>
     <w:p>
@@ -370,7 +431,7 @@
                           </w:p>
                           <w:p>
                             <w:pPr>
-                              <w:pStyle w:val="ListParagraph"/>
+                              <w:pStyle w:val="Paragraphedeliste"/>
                               <w:numPr>
                                 <w:ilvl w:val="0"/>
                                 <w:numId w:val="4"/>
@@ -388,8 +449,16 @@
                               <w:rPr>
                                 <w:b/>
                               </w:rPr>
-                              <w:t>M. Samuel Szonieck</w:t>
+                              <w:t xml:space="preserve">M. Samuel </w:t>
                             </w:r>
+                            <w:proofErr w:type="spellStart"/>
+                            <w:r>
+                              <w:rPr>
+                                <w:b/>
+                              </w:rPr>
+                              <w:t>Szonieck</w:t>
+                            </w:r>
+                            <w:proofErr w:type="spellEnd"/>
                           </w:p>
                           <w:p>
                             <w:pPr>
@@ -555,7 +624,7 @@
                           </w:p>
                           <w:p>
                             <w:pPr>
-                              <w:pStyle w:val="ListParagraph"/>
+                              <w:pStyle w:val="Paragraphedeliste"/>
                               <w:numPr>
                                 <w:ilvl w:val="0"/>
                                 <w:numId w:val="2"/>
@@ -564,6 +633,7 @@
                                 <w:b/>
                               </w:rPr>
                             </w:pPr>
+                            <w:proofErr w:type="spellStart"/>
                             <w:r>
                               <w:rPr>
                                 <w:b/>
@@ -574,12 +644,19 @@
                               <w:rPr>
                                 <w:b/>
                               </w:rPr>
-                              <w:t>Achraf LANSARI</w:t>
+                              <w:t>Achraf</w:t>
+                            </w:r>
+                            <w:proofErr w:type="spellEnd"/>
+                            <w:r>
+                              <w:rPr>
+                                <w:b/>
+                              </w:rPr>
+                              <w:t xml:space="preserve"> LANSARI</w:t>
                             </w:r>
                           </w:p>
                           <w:p>
                             <w:pPr>
-                              <w:pStyle w:val="ListParagraph"/>
+                              <w:pStyle w:val="Paragraphedeliste"/>
                               <w:numPr>
                                 <w:ilvl w:val="0"/>
                                 <w:numId w:val="2"/>
@@ -588,11 +665,19 @@
                                 <w:b/>
                               </w:rPr>
                             </w:pPr>
+                            <w:proofErr w:type="spellStart"/>
                             <w:r>
                               <w:rPr>
                                 <w:b/>
                               </w:rPr>
-                              <w:t>M.AbdelAli HMISSER</w:t>
+                              <w:t>M.AbdelAli</w:t>
+                            </w:r>
+                            <w:proofErr w:type="spellEnd"/>
+                            <w:r>
+                              <w:rPr>
+                                <w:b/>
+                              </w:rPr>
+                              <w:t xml:space="preserve"> HMISSER</w:t>
                             </w:r>
                           </w:p>
                         </w:txbxContent>
@@ -856,6 +941,7 @@
                               </w:rPr>
                               <w:t xml:space="preserve"> </w:t>
                             </w:r>
+                            <w:proofErr w:type="spellStart"/>
                             <w:r>
                               <w:rPr>
                                 <w:rFonts w:eastAsiaTheme="minorHAnsi"/>
@@ -864,8 +950,31 @@
                                 <w:szCs w:val="22"/>
                                 <w:lang w:eastAsia="en-US"/>
                               </w:rPr>
-                              <w:t>Khaldoun Zreik</w:t>
+                              <w:t>Khaldoun</w:t>
                             </w:r>
+                            <w:proofErr w:type="spellEnd"/>
+                            <w:r>
+                              <w:rPr>
+                                <w:rFonts w:eastAsiaTheme="minorHAnsi"/>
+                                <w:b/>
+                                <w:sz w:val="22"/>
+                                <w:szCs w:val="22"/>
+                                <w:lang w:eastAsia="en-US"/>
+                              </w:rPr>
+                              <w:t xml:space="preserve"> </w:t>
+                            </w:r>
+                            <w:proofErr w:type="spellStart"/>
+                            <w:r>
+                              <w:rPr>
+                                <w:rFonts w:eastAsiaTheme="minorHAnsi"/>
+                                <w:b/>
+                                <w:sz w:val="22"/>
+                                <w:szCs w:val="22"/>
+                                <w:lang w:eastAsia="en-US"/>
+                              </w:rPr>
+                              <w:t>Zreik</w:t>
+                            </w:r>
+                            <w:proofErr w:type="spellEnd"/>
                           </w:p>
                           <w:p>
                             <w:pPr>
@@ -891,8 +1000,17 @@
                                 <w:rFonts w:ascii="Times New Roman" w:hAnsi="Times New Roman" w:cs="Times New Roman"/>
                                 <w:b/>
                               </w:rPr>
-                              <w:t xml:space="preserve"> Samuel Szonieck</w:t>
+                              <w:t xml:space="preserve"> Samuel </w:t>
                             </w:r>
+                            <w:proofErr w:type="spellStart"/>
+                            <w:r>
+                              <w:rPr>
+                                <w:rFonts w:ascii="Times New Roman" w:hAnsi="Times New Roman" w:cs="Times New Roman"/>
+                                <w:b/>
+                              </w:rPr>
+                              <w:t>Szonieck</w:t>
+                            </w:r>
+                            <w:proofErr w:type="spellEnd"/>
                           </w:p>
                           <w:p>
                             <w:pPr>
@@ -987,8 +1105,33 @@
                                 <w:rFonts w:ascii="Times New Roman" w:hAnsi="Times New Roman" w:cs="Times New Roman"/>
                                 <w:b/>
                               </w:rPr>
-                              <w:t xml:space="preserve"> Nasreddine Bouhaï</w:t>
+                              <w:t xml:space="preserve"> </w:t>
                             </w:r>
+                            <w:proofErr w:type="spellStart"/>
+                            <w:r>
+                              <w:rPr>
+                                <w:rFonts w:ascii="Times New Roman" w:hAnsi="Times New Roman" w:cs="Times New Roman"/>
+                                <w:b/>
+                              </w:rPr>
+                              <w:t>Nasreddine</w:t>
+                            </w:r>
+                            <w:proofErr w:type="spellEnd"/>
+                            <w:r>
+                              <w:rPr>
+                                <w:rFonts w:ascii="Times New Roman" w:hAnsi="Times New Roman" w:cs="Times New Roman"/>
+                                <w:b/>
+                              </w:rPr>
+                              <w:t xml:space="preserve"> </w:t>
+                            </w:r>
+                            <w:proofErr w:type="spellStart"/>
+                            <w:r>
+                              <w:rPr>
+                                <w:rFonts w:ascii="Times New Roman" w:hAnsi="Times New Roman" w:cs="Times New Roman"/>
+                                <w:b/>
+                              </w:rPr>
+                              <w:t>Bouhaï</w:t>
+                            </w:r>
+                            <w:proofErr w:type="spellEnd"/>
                           </w:p>
                           <w:p>
                             <w:pPr>
@@ -1595,8 +1738,13 @@
         <w:t xml:space="preserve">Nos très chers remerciements vont à </w:t>
       </w:r>
       <w:r>
-        <w:t>M. Samuel Szonieck</w:t>
-      </w:r>
+        <w:t xml:space="preserve">M. Samuel </w:t>
+      </w:r>
+      <w:proofErr w:type="spellStart"/>
+      <w:r>
+        <w:t>Szonieck</w:t>
+      </w:r>
+      <w:proofErr w:type="spellEnd"/>
       <w:r>
         <w:t xml:space="preserve"> notre encadrants au sein de Paris 8</w:t>
       </w:r>
@@ -1619,26 +1767,6 @@
     <w:p/>
     <w:p>
       <w:pPr>
-        <w:sectPr>
-          <w:headerReference w:type="default" r:id="rId12"/>
-          <w:footerReference w:type="default" r:id="rId13"/>
-          <w:pgSz w:w="11906" w:h="16838"/>
-          <w:pgMar w:top="1417" w:right="1417" w:bottom="1417" w:left="1417" w:header="454" w:footer="907" w:gutter="0"/>
-          <w:pgNumType w:start="1"/>
-          <w:cols w:space="708"/>
-          <w:docGrid w:linePitch="360"/>
-        </w:sectPr>
-      </w:pPr>
-      <w:r>
-        <w:t>Enfin, nous remercions aussi toutes les personnes avec lesquelles nous avons pu nous entretenir et qui ont bien voulu nous accorder le temps nécessaire afin d’apporter des réponses à nos diverses questions, pour leur aide, leurs conseils, leur soutien et leur savoir-faire.</w:t>
-      </w:r>
-    </w:p>
-    <w:p>
-      <w:pPr>
-        <w:autoSpaceDE w:val="0"/>
-        <w:autoSpaceDN w:val="0"/>
-        <w:adjustRightInd w:val="0"/>
-        <w:spacing w:after="0" w:line="240" w:lineRule="auto"/>
         <w:rPr>
           <w:rFonts w:asciiTheme="majorBidi" w:hAnsiTheme="majorBidi" w:cstheme="majorBidi"/>
           <w:sz w:val="32"/>
@@ -1646,406 +1774,17 @@
         </w:rPr>
       </w:pPr>
       <w:r>
-        <w:rPr>
-          <w:noProof/>
-          <w:lang w:eastAsia="fr-FR"/>
-        </w:rPr>
-        <w:lastRenderedPageBreak/>
-        <mc:AlternateContent>
-          <mc:Choice Requires="wps">
-            <w:drawing>
-              <wp:anchor distT="0" distB="0" distL="114300" distR="114300" simplePos="0" relativeHeight="251665408" behindDoc="0" locked="0" layoutInCell="1" allowOverlap="1" wp14:anchorId="015B5964" wp14:editId="2880F60B">
-                <wp:simplePos x="0" y="0"/>
-                <wp:positionH relativeFrom="column">
-                  <wp:posOffset>138430</wp:posOffset>
-                </wp:positionH>
-                <wp:positionV relativeFrom="paragraph">
-                  <wp:posOffset>-108158</wp:posOffset>
-                </wp:positionV>
-                <wp:extent cx="5791200" cy="676275"/>
-                <wp:effectExtent l="76200" t="57150" r="76200" b="104775"/>
-                <wp:wrapNone/>
-                <wp:docPr id="42" name="Organigramme : Terminateur 42"/>
-                <wp:cNvGraphicFramePr/>
-                <a:graphic xmlns:a="http://schemas.openxmlformats.org/drawingml/2006/main">
-                  <a:graphicData uri="http://schemas.microsoft.com/office/word/2010/wordprocessingShape">
-                    <wps:wsp>
-                      <wps:cNvSpPr/>
-                      <wps:spPr>
-                        <a:xfrm>
-                          <a:off x="0" y="0"/>
-                          <a:ext cx="5791200" cy="676275"/>
-                        </a:xfrm>
-                        <a:prstGeom prst="flowChartTerminator">
-                          <a:avLst/>
-                        </a:prstGeom>
-                        <a:gradFill flip="none" rotWithShape="1">
-                          <a:gsLst>
-                            <a:gs pos="0">
-                              <a:schemeClr val="dk1">
-                                <a:tint val="50000"/>
-                                <a:satMod val="300000"/>
-                              </a:schemeClr>
-                            </a:gs>
-                            <a:gs pos="35000">
-                              <a:schemeClr val="dk1">
-                                <a:tint val="37000"/>
-                                <a:satMod val="300000"/>
-                              </a:schemeClr>
-                            </a:gs>
-                            <a:gs pos="100000">
-                              <a:schemeClr val="dk1">
-                                <a:tint val="15000"/>
-                                <a:satMod val="350000"/>
-                              </a:schemeClr>
-                            </a:gs>
-                          </a:gsLst>
-                          <a:lin ang="5400000" scaled="1"/>
-                          <a:tileRect/>
-                        </a:gradFill>
-                        <a:ln w="38100"/>
-                      </wps:spPr>
-                      <wps:style>
-                        <a:lnRef idx="1">
-                          <a:schemeClr val="dk1"/>
-                        </a:lnRef>
-                        <a:fillRef idx="2">
-                          <a:schemeClr val="dk1"/>
-                        </a:fillRef>
-                        <a:effectRef idx="1">
-                          <a:schemeClr val="dk1"/>
-                        </a:effectRef>
-                        <a:fontRef idx="minor">
-                          <a:schemeClr val="dk1"/>
-                        </a:fontRef>
-                      </wps:style>
-                      <wps:txbx>
-                        <w:txbxContent>
-                          <w:p>
-                            <w:pPr>
-                              <w:spacing w:after="0" w:line="240" w:lineRule="auto"/>
-                              <w:jc w:val="center"/>
-                            </w:pPr>
-                            <w:r>
-                              <w:rPr>
-                                <w:rFonts w:asciiTheme="majorBidi" w:hAnsiTheme="majorBidi" w:cstheme="majorBidi"/>
-                                <w:b/>
-                                <w:bCs/>
-                                <w:color w:val="2F2B20" w:themeColor="text1"/>
-                                <w:sz w:val="52"/>
-                                <w:szCs w:val="52"/>
-                              </w:rPr>
-                              <w:t>Dédicace</w:t>
-                            </w:r>
-                          </w:p>
-                          <w:p>
-                            <w:pPr>
-                              <w:jc w:val="center"/>
-                            </w:pPr>
-                          </w:p>
-                        </w:txbxContent>
-                      </wps:txbx>
-                      <wps:bodyPr rot="0" spcFirstLastPara="0" vertOverflow="overflow" horzOverflow="overflow" vert="horz" wrap="square" lIns="91440" tIns="45720" rIns="91440" bIns="45720" numCol="1" spcCol="0" rtlCol="0" fromWordArt="0" anchor="ctr" anchorCtr="0" forceAA="0" compatLnSpc="1">
-                        <a:prstTxWarp prst="textNoShape">
-                          <a:avLst/>
-                        </a:prstTxWarp>
-                        <a:noAutofit/>
-                      </wps:bodyPr>
-                    </wps:wsp>
-                  </a:graphicData>
-                </a:graphic>
-                <wp14:sizeRelH relativeFrom="margin">
-                  <wp14:pctWidth>0</wp14:pctWidth>
-                </wp14:sizeRelH>
-              </wp:anchor>
-            </w:drawing>
-          </mc:Choice>
-          <mc:Fallback>
-            <w:pict>
-              <v:shape id="Organigramme : Terminateur 42" o:spid="_x0000_s1030" type="#_x0000_t116" style="position:absolute;margin-left:10.9pt;margin-top:-8.5pt;width:456pt;height:53.25pt;z-index:251665408;visibility:visible;mso-wrap-style:square;mso-width-percent:0;mso-wrap-distance-left:9pt;mso-wrap-distance-top:0;mso-wrap-distance-right:9pt;mso-wrap-distance-bottom:0;mso-position-horizontal:absolute;mso-position-horizontal-relative:text;mso-position-vertical:absolute;mso-position-vertical-relative:text;mso-width-percent:0;mso-width-relative:margin;v-text-anchor:middle" o:gfxdata="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" fillcolor="#a89d7f [1616]" strokecolor="#2c281e [3040]" strokeweight="3pt">
-                <v:fill color2="#e5e1d8 [496]" rotate="t" colors="0 #bfbebc;22938f #d2d1d0;1 #eeeeed" focus="100%" type="gradient"/>
-                <v:textbox>
-                  <w:txbxContent>
-                    <w:p>
-                      <w:pPr>
-                        <w:spacing w:after="0" w:line="240" w:lineRule="auto"/>
-                        <w:jc w:val="center"/>
-                      </w:pPr>
-                      <w:r>
-                        <w:rPr>
-                          <w:rFonts w:asciiTheme="majorBidi" w:hAnsiTheme="majorBidi" w:cstheme="majorBidi"/>
-                          <w:b/>
-                          <w:bCs/>
-                          <w:color w:val="2F2B20" w:themeColor="text1"/>
-                          <w:sz w:val="52"/>
-                          <w:szCs w:val="52"/>
-                        </w:rPr>
-                        <w:t>Dédicace</w:t>
-                      </w:r>
-                    </w:p>
-                    <w:p>
-                      <w:pPr>
-                        <w:jc w:val="center"/>
-                      </w:pPr>
-                    </w:p>
-                  </w:txbxContent>
-                </v:textbox>
-              </v:shape>
-            </w:pict>
-          </mc:Fallback>
-        </mc:AlternateContent>
-      </w:r>
-    </w:p>
-    <w:p>
-      <w:pPr>
-        <w:autoSpaceDE w:val="0"/>
-        <w:autoSpaceDN w:val="0"/>
-        <w:adjustRightInd w:val="0"/>
-        <w:spacing w:after="0" w:line="240" w:lineRule="auto"/>
-        <w:jc w:val="right"/>
-        <w:rPr>
-          <w:i/>
-          <w:iCs/>
+        <w:t>Enfin, nous remercions aussi toutes les personnes avec lesquelles nous avons pu nous entretenir et qui ont bien voulu nous accorder le temps nécessaire afin d’apporter des réponses à nos diverses questions, pour leur aide, leurs conseils, leur soutien et leur savoir-faire.</w:t>
+      </w:r>
+      <w:bookmarkStart w:id="0" w:name="_GoBack"/>
+      <w:bookmarkEnd w:id="0"/>
+      <w:r>
+        <w:rPr>
+          <w:rFonts w:asciiTheme="majorBidi" w:hAnsiTheme="majorBidi" w:cstheme="majorBidi"/>
           <w:sz w:val="32"/>
           <w:szCs w:val="32"/>
         </w:rPr>
-      </w:pPr>
-    </w:p>
-    <w:p/>
-    <w:p>
-      <w:pPr>
-        <w:spacing w:after="0"/>
-        <w:jc w:val="center"/>
-        <w:rPr>
-          <w:rFonts w:ascii="Monotype Corsiva" w:hAnsi="Monotype Corsiva"/>
-          <w:b/>
-          <w:sz w:val="32"/>
-          <w:szCs w:val="32"/>
-        </w:rPr>
-      </w:pPr>
-      <w:r>
-        <w:rPr>
-          <w:rFonts w:ascii="Monotype Corsiva" w:hAnsi="Monotype Corsiva"/>
-          <w:b/>
-          <w:sz w:val="32"/>
-          <w:szCs w:val="32"/>
-        </w:rPr>
-        <w:t>A nos chers parents</w:t>
-      </w:r>
-    </w:p>
-    <w:p>
-      <w:pPr>
-        <w:spacing w:after="0"/>
-        <w:jc w:val="center"/>
-        <w:rPr>
-          <w:rFonts w:ascii="Monotype Corsiva" w:hAnsi="Monotype Corsiva"/>
-          <w:b/>
-          <w:sz w:val="28"/>
-          <w:szCs w:val="24"/>
-        </w:rPr>
-      </w:pPr>
-      <w:r>
-        <w:rPr>
-          <w:rFonts w:ascii="Monotype Corsiva" w:hAnsi="Monotype Corsiva"/>
-          <w:b/>
-          <w:sz w:val="28"/>
-          <w:szCs w:val="24"/>
-        </w:rPr>
-        <w:t>C’est grâce à votre amour, votre immense affection, vos encouragements, la confiance que vous nous avez accordée ainsi que vos innombrables sacrifices que nous sommes arrivés aujourd’hui au terme de ce travail.</w:t>
-      </w:r>
-    </w:p>
-    <w:p>
-      <w:pPr>
-        <w:spacing w:after="0"/>
-        <w:jc w:val="center"/>
-        <w:rPr>
-          <w:rFonts w:ascii="Monotype Corsiva" w:hAnsi="Monotype Corsiva"/>
-          <w:b/>
-          <w:sz w:val="28"/>
-          <w:szCs w:val="24"/>
-        </w:rPr>
-      </w:pPr>
-      <w:r>
-        <w:rPr>
-          <w:rFonts w:ascii="Monotype Corsiva" w:hAnsi="Monotype Corsiva"/>
-          <w:b/>
-          <w:sz w:val="28"/>
-          <w:szCs w:val="24"/>
-        </w:rPr>
-        <w:t>J’espère que vous trouverez dans ce travail le témoignage de nos profondes reconnaissances et nos éternels attachements.</w:t>
-      </w:r>
-    </w:p>
-    <w:p>
-      <w:pPr>
-        <w:spacing w:after="0"/>
-        <w:jc w:val="center"/>
-        <w:rPr>
-          <w:rFonts w:ascii="Monotype Corsiva" w:hAnsi="Monotype Corsiva"/>
-          <w:b/>
-          <w:sz w:val="28"/>
-          <w:szCs w:val="24"/>
-        </w:rPr>
-      </w:pPr>
-    </w:p>
-    <w:p>
-      <w:pPr>
-        <w:spacing w:after="0"/>
-        <w:jc w:val="center"/>
-        <w:rPr>
-          <w:rFonts w:ascii="Monotype Corsiva" w:hAnsi="Monotype Corsiva"/>
-          <w:b/>
-          <w:sz w:val="32"/>
-          <w:szCs w:val="32"/>
-        </w:rPr>
-      </w:pPr>
-      <w:r>
-        <w:rPr>
-          <w:rFonts w:ascii="Monotype Corsiva" w:hAnsi="Monotype Corsiva"/>
-          <w:b/>
-          <w:sz w:val="32"/>
-          <w:szCs w:val="32"/>
-        </w:rPr>
-        <w:t>A nos chers frères et proches.</w:t>
-      </w:r>
-    </w:p>
-    <w:p>
-      <w:pPr>
-        <w:spacing w:after="0"/>
-        <w:jc w:val="center"/>
-        <w:rPr>
-          <w:rFonts w:ascii="Monotype Corsiva" w:hAnsi="Monotype Corsiva"/>
-          <w:b/>
-          <w:sz w:val="28"/>
-          <w:szCs w:val="24"/>
-        </w:rPr>
-      </w:pPr>
-      <w:r>
-        <w:rPr>
-          <w:rFonts w:ascii="Monotype Corsiva" w:hAnsi="Monotype Corsiva"/>
-          <w:b/>
-          <w:sz w:val="28"/>
-          <w:szCs w:val="24"/>
-        </w:rPr>
-        <w:t>Vous nous avez toujours soutenus durant nos études, nous vous souhaitons beaucoup de bonheur et de réussite.</w:t>
-      </w:r>
-    </w:p>
-    <w:p>
-      <w:pPr>
-        <w:spacing w:after="0"/>
-        <w:jc w:val="center"/>
-        <w:rPr>
-          <w:rFonts w:ascii="Monotype Corsiva" w:hAnsi="Monotype Corsiva"/>
-          <w:b/>
-          <w:sz w:val="28"/>
-          <w:szCs w:val="24"/>
-        </w:rPr>
-      </w:pPr>
-    </w:p>
-    <w:p>
-      <w:pPr>
-        <w:spacing w:after="0"/>
-        <w:jc w:val="center"/>
-        <w:rPr>
-          <w:rFonts w:ascii="Monotype Corsiva" w:hAnsi="Monotype Corsiva"/>
-          <w:b/>
-          <w:sz w:val="32"/>
-          <w:szCs w:val="32"/>
-        </w:rPr>
-      </w:pPr>
-      <w:r>
-        <w:rPr>
-          <w:rFonts w:ascii="Monotype Corsiva" w:hAnsi="Monotype Corsiva"/>
-          <w:b/>
-          <w:sz w:val="32"/>
-          <w:szCs w:val="32"/>
-        </w:rPr>
-        <w:t>A toute notre grande famille</w:t>
-      </w:r>
-    </w:p>
-    <w:p>
-      <w:pPr>
-        <w:spacing w:after="0"/>
-        <w:jc w:val="center"/>
-        <w:rPr>
-          <w:rFonts w:ascii="Monotype Corsiva" w:hAnsi="Monotype Corsiva"/>
-          <w:b/>
-          <w:sz w:val="28"/>
-          <w:szCs w:val="24"/>
-        </w:rPr>
-      </w:pPr>
-      <w:r>
-        <w:rPr>
-          <w:rFonts w:ascii="Monotype Corsiva" w:hAnsi="Monotype Corsiva"/>
-          <w:b/>
-          <w:sz w:val="28"/>
-          <w:szCs w:val="24"/>
-        </w:rPr>
-        <w:t>Nul mot ne pourra exprimer notre gratitude envers vous.</w:t>
-      </w:r>
-    </w:p>
-    <w:p>
-      <w:pPr>
-        <w:spacing w:after="0"/>
-        <w:jc w:val="center"/>
-        <w:rPr>
-          <w:rFonts w:ascii="Monotype Corsiva" w:hAnsi="Monotype Corsiva"/>
-          <w:b/>
-          <w:sz w:val="28"/>
-          <w:szCs w:val="24"/>
-        </w:rPr>
-      </w:pPr>
-    </w:p>
-    <w:p>
-      <w:pPr>
-        <w:spacing w:after="0"/>
-        <w:jc w:val="center"/>
-        <w:rPr>
-          <w:rFonts w:ascii="Monotype Corsiva" w:hAnsi="Monotype Corsiva"/>
-          <w:b/>
-          <w:sz w:val="32"/>
-          <w:szCs w:val="32"/>
-        </w:rPr>
-      </w:pPr>
-      <w:r>
-        <w:rPr>
-          <w:rFonts w:ascii="Monotype Corsiva" w:hAnsi="Monotype Corsiva"/>
-          <w:b/>
-          <w:sz w:val="32"/>
-          <w:szCs w:val="32"/>
-        </w:rPr>
-        <w:t>A tous nos amis</w:t>
-      </w:r>
-    </w:p>
-    <w:p>
-      <w:pPr>
-        <w:spacing w:after="0"/>
-        <w:jc w:val="center"/>
-        <w:rPr>
-          <w:rFonts w:ascii="Monotype Corsiva" w:hAnsi="Monotype Corsiva"/>
-          <w:b/>
-          <w:sz w:val="28"/>
-          <w:szCs w:val="24"/>
-        </w:rPr>
-      </w:pPr>
-    </w:p>
-    <w:p>
-      <w:pPr>
-        <w:spacing w:after="0"/>
-        <w:jc w:val="center"/>
-        <w:rPr>
-          <w:rFonts w:ascii="Monotype Corsiva" w:hAnsi="Monotype Corsiva"/>
-          <w:sz w:val="36"/>
-          <w:szCs w:val="24"/>
-        </w:rPr>
-      </w:pPr>
-      <w:r>
-        <w:rPr>
-          <w:rFonts w:ascii="Monotype Corsiva" w:hAnsi="Monotype Corsiva"/>
-          <w:b/>
-          <w:sz w:val="28"/>
-          <w:szCs w:val="24"/>
-        </w:rPr>
-        <w:t>On dédie ce travail espérant avoir répondu à leurs souhaits de nous voir réussir.</w:t>
+        <w:t xml:space="preserve"> </w:t>
       </w:r>
     </w:p>
     <w:p>
@@ -2145,6 +1884,7 @@
       <w:r>
         <w:rPr>
           <w:noProof/>
+          <w:lang w:eastAsia="fr-FR"/>
         </w:rPr>
         <mc:AlternateContent>
           <mc:Choice Requires="wps">
@@ -2218,7 +1958,7 @@
                         <w:txbxContent>
                           <w:p>
                             <w:pPr>
-                              <w:pStyle w:val="ListParagraph"/>
+                              <w:pStyle w:val="Paragraphedeliste"/>
                               <w:numPr>
                                 <w:ilvl w:val="0"/>
                                 <w:numId w:val="15"/>
@@ -2319,7 +2059,7 @@
     </w:p>
     <w:p>
       <w:pPr>
-        <w:pStyle w:val="Heading1"/>
+        <w:pStyle w:val="Titre1"/>
         <w:rPr>
           <w:rFonts w:eastAsia="MS Gothic"/>
           <w:color w:val="0070C0"/>
@@ -2476,8 +2216,9 @@
           <w:szCs w:val="22"/>
           <w:lang w:eastAsia="en-US"/>
         </w:rPr>
-        <w:t xml:space="preserve"> flux RSS) et les projeter sur un service de cartographie en ligne (p.ex. Google Maps) et un navigateur temporel (p.ex. MIT </w:t>
-      </w:r>
+        <w:t xml:space="preserve"> flux RSS) et les projeter sur un service de cartographie en ligne (p.ex. Google </w:t>
+      </w:r>
+      <w:proofErr w:type="spellStart"/>
       <w:r>
         <w:rPr>
           <w:rFonts w:asciiTheme="minorHAnsi" w:eastAsiaTheme="minorHAnsi" w:hAnsiTheme="minorHAnsi" w:cstheme="minorBidi"/>
@@ -2485,8 +2226,9 @@
           <w:szCs w:val="22"/>
           <w:lang w:eastAsia="en-US"/>
         </w:rPr>
-        <w:t>Time line</w:t>
-      </w:r>
+        <w:t>Maps</w:t>
+      </w:r>
+      <w:proofErr w:type="spellEnd"/>
       <w:r>
         <w:rPr>
           <w:rFonts w:asciiTheme="minorHAnsi" w:eastAsiaTheme="minorHAnsi" w:hAnsiTheme="minorHAnsi" w:cstheme="minorBidi"/>
@@ -2494,8 +2236,9 @@
           <w:szCs w:val="22"/>
           <w:lang w:eastAsia="en-US"/>
         </w:rPr>
-        <w:t xml:space="preserve"> </w:t>
-      </w:r>
+        <w:t xml:space="preserve">) et un navigateur temporel (p.ex. MIT Time </w:t>
+      </w:r>
+      <w:proofErr w:type="gramStart"/>
       <w:r>
         <w:rPr>
           <w:rFonts w:asciiTheme="minorHAnsi" w:eastAsiaTheme="minorHAnsi" w:hAnsiTheme="minorHAnsi" w:cstheme="minorBidi"/>
@@ -2503,44 +2246,36 @@
           <w:szCs w:val="22"/>
           <w:lang w:eastAsia="en-US"/>
         </w:rPr>
-        <w:t xml:space="preserve">). </w:t>
-      </w:r>
-    </w:p>
-    <w:p>
-      <w:pPr>
-        <w:pStyle w:val="NormalWeb"/>
-        <w:spacing w:before="0" w:beforeAutospacing="0" w:after="0" w:afterAutospacing="0"/>
+        <w:t>line</w:t>
+      </w:r>
+      <w:r>
         <w:rPr>
           <w:rFonts w:asciiTheme="minorHAnsi" w:eastAsiaTheme="minorHAnsi" w:hAnsiTheme="minorHAnsi" w:cstheme="minorBidi"/>
           <w:sz w:val="22"/>
           <w:szCs w:val="22"/>
           <w:lang w:eastAsia="en-US"/>
         </w:rPr>
-      </w:pPr>
-    </w:p>
-    <w:p>
-      <w:pPr>
-        <w:pStyle w:val="NormalWeb"/>
-        <w:spacing w:before="0" w:beforeAutospacing="0" w:after="0" w:afterAutospacing="0"/>
+        <w:t xml:space="preserve"> </w:t>
+      </w:r>
+      <w:r>
         <w:rPr>
           <w:rFonts w:asciiTheme="minorHAnsi" w:eastAsiaTheme="minorHAnsi" w:hAnsiTheme="minorHAnsi" w:cstheme="minorBidi"/>
           <w:sz w:val="22"/>
           <w:szCs w:val="22"/>
           <w:lang w:eastAsia="en-US"/>
         </w:rPr>
-      </w:pPr>
-    </w:p>
-    <w:p>
-      <w:pPr>
-        <w:pStyle w:val="NormalWeb"/>
-        <w:spacing w:before="0" w:beforeAutospacing="0" w:after="0" w:afterAutospacing="0"/>
+        <w:t>)</w:t>
+      </w:r>
+      <w:proofErr w:type="gramEnd"/>
+      <w:r>
         <w:rPr>
           <w:rFonts w:asciiTheme="minorHAnsi" w:eastAsiaTheme="minorHAnsi" w:hAnsiTheme="minorHAnsi" w:cstheme="minorBidi"/>
           <w:sz w:val="22"/>
           <w:szCs w:val="22"/>
           <w:lang w:eastAsia="en-US"/>
         </w:rPr>
-      </w:pPr>
+        <w:t xml:space="preserve">. </w:t>
+      </w:r>
     </w:p>
     <w:p>
       <w:pPr>
@@ -2889,11 +2624,46 @@
           <w:lang w:eastAsia="en-US"/>
         </w:rPr>
       </w:pPr>
+    </w:p>
+    <w:p>
+      <w:pPr>
+        <w:pStyle w:val="NormalWeb"/>
+        <w:spacing w:before="0" w:beforeAutospacing="0" w:after="0" w:afterAutospacing="0"/>
+        <w:rPr>
+          <w:rFonts w:asciiTheme="minorHAnsi" w:eastAsiaTheme="minorHAnsi" w:hAnsiTheme="minorHAnsi" w:cstheme="minorBidi"/>
+          <w:sz w:val="22"/>
+          <w:szCs w:val="22"/>
+          <w:lang w:eastAsia="en-US"/>
+        </w:rPr>
+      </w:pPr>
+    </w:p>
+    <w:p>
+      <w:pPr>
+        <w:pStyle w:val="NormalWeb"/>
+        <w:spacing w:before="0" w:beforeAutospacing="0" w:after="0" w:afterAutospacing="0"/>
+        <w:rPr>
+          <w:rFonts w:asciiTheme="minorHAnsi" w:eastAsiaTheme="minorHAnsi" w:hAnsiTheme="minorHAnsi" w:cstheme="minorBidi"/>
+          <w:sz w:val="22"/>
+          <w:szCs w:val="22"/>
+          <w:lang w:eastAsia="en-US"/>
+        </w:rPr>
+      </w:pPr>
+    </w:p>
+    <w:p>
+      <w:pPr>
+        <w:pStyle w:val="NormalWeb"/>
+        <w:spacing w:before="0" w:beforeAutospacing="0" w:after="0" w:afterAutospacing="0"/>
+        <w:rPr>
+          <w:rFonts w:asciiTheme="minorHAnsi" w:eastAsiaTheme="minorHAnsi" w:hAnsiTheme="minorHAnsi" w:cstheme="minorBidi"/>
+          <w:sz w:val="22"/>
+          <w:szCs w:val="22"/>
+          <w:lang w:eastAsia="en-US"/>
+        </w:rPr>
+      </w:pPr>
       <w:r>
         <w:rPr>
           <w:noProof/>
         </w:rPr>
-        <w:lastRenderedPageBreak/>
         <mc:AlternateContent>
           <mc:Choice Requires="wpg">
             <w:drawing>
@@ -3153,7 +2923,7 @@
                             </w:p>
                             <w:p>
                               <w:pPr>
-                                <w:pStyle w:val="ListParagraph"/>
+                                <w:pStyle w:val="Paragraphedeliste"/>
                                 <w:numPr>
                                   <w:ilvl w:val="0"/>
                                   <w:numId w:val="16"/>
@@ -3220,7 +2990,7 @@
                           <w:txbxContent>
                             <w:p>
                               <w:pPr>
-                                <w:pStyle w:val="Heading1"/>
+                                <w:pStyle w:val="Titre1"/>
                                 <w:numPr>
                                   <w:ilvl w:val="0"/>
                                   <w:numId w:val="17"/>
@@ -3231,18 +3001,18 @@
                                 <w:spacing w:before="240" w:after="120" w:line="360" w:lineRule="auto"/>
                                 <w:jc w:val="both"/>
                               </w:pPr>
-                              <w:bookmarkStart w:id="0" w:name="_Toc360181190"/>
-                              <w:bookmarkStart w:id="1" w:name="_Toc360181563"/>
-                              <w:bookmarkStart w:id="2" w:name="_Toc360181679"/>
+                              <w:bookmarkStart w:id="1" w:name="_Toc360181190"/>
+                              <w:bookmarkStart w:id="2" w:name="_Toc360181563"/>
+                              <w:bookmarkStart w:id="3" w:name="_Toc360181679"/>
                               <w:r>
                                 <w:t xml:space="preserve">  I. </w:t>
                               </w:r>
                               <w:r>
                                 <w:t>PRESENTATION GENERALE</w:t>
                               </w:r>
-                              <w:bookmarkEnd w:id="0"/>
                               <w:bookmarkEnd w:id="1"/>
                               <w:bookmarkEnd w:id="2"/>
+                              <w:bookmarkEnd w:id="3"/>
                             </w:p>
                           </w:txbxContent>
                         </wps:txbx>
@@ -4121,28 +3891,27 @@
     </w:p>
     <w:p>
       <w:pPr>
-        <w:pStyle w:val="Heading1"/>
+        <w:pStyle w:val="Titre1"/>
         <w:rPr>
           <w:color w:val="C00000"/>
         </w:rPr>
       </w:pPr>
-      <w:bookmarkStart w:id="6" w:name="_Toc360178197"/>
-      <w:bookmarkStart w:id="7" w:name="_Toc360178400"/>
-      <w:bookmarkStart w:id="8" w:name="_Toc360181191"/>
-      <w:bookmarkStart w:id="9" w:name="_Toc360181564"/>
-      <w:bookmarkStart w:id="10" w:name="_Toc360181680"/>
+      <w:bookmarkStart w:id="4" w:name="_Toc360178197"/>
+      <w:bookmarkStart w:id="5" w:name="_Toc360178400"/>
+      <w:bookmarkStart w:id="6" w:name="_Toc360181191"/>
+      <w:bookmarkStart w:id="7" w:name="_Toc360181564"/>
+      <w:bookmarkStart w:id="8" w:name="_Toc360181680"/>
       <w:r>
         <w:rPr>
           <w:color w:val="C00000"/>
         </w:rPr>
-        <w:lastRenderedPageBreak/>
         <w:t>Présentation</w:t>
       </w:r>
+      <w:bookmarkEnd w:id="4"/>
+      <w:bookmarkEnd w:id="5"/>
       <w:bookmarkEnd w:id="6"/>
       <w:bookmarkEnd w:id="7"/>
       <w:bookmarkEnd w:id="8"/>
-      <w:bookmarkEnd w:id="9"/>
-      <w:bookmarkEnd w:id="10"/>
       <w:r>
         <w:rPr>
           <w:color w:val="C00000"/>
@@ -4153,7 +3922,7 @@
     <w:p/>
     <w:p>
       <w:pPr>
-        <w:pStyle w:val="Heading2"/>
+        <w:pStyle w:val="Titre2"/>
         <w:rPr>
           <w:rFonts w:eastAsia="Times New Roman"/>
           <w:color w:val="00B050"/>
@@ -4208,8 +3977,22 @@
           <w:szCs w:val="18"/>
           <w:lang w:eastAsia="fr-FR"/>
         </w:rPr>
-        <w:t>Responsables de la spécialité :</w:t>
-      </w:r>
+        <w:t xml:space="preserve">Responsables de la spécialité </w:t>
+      </w:r>
+      <w:proofErr w:type="gramStart"/>
+      <w:r>
+        <w:rPr>
+          <w:rFonts w:ascii="Arial" w:eastAsia="Times New Roman" w:hAnsi="Arial" w:cs="Arial"/>
+          <w:b/>
+          <w:bCs/>
+          <w:color w:val="000000"/>
+          <w:sz w:val="18"/>
+          <w:szCs w:val="18"/>
+          <w:lang w:eastAsia="fr-FR"/>
+        </w:rPr>
+        <w:t>:</w:t>
+      </w:r>
+      <w:proofErr w:type="gramEnd"/>
       <w:r>
         <w:rPr>
           <w:rFonts w:ascii="Arial" w:eastAsia="Times New Roman" w:hAnsi="Arial" w:cs="Arial"/>
@@ -4219,8 +4002,9 @@
           <w:lang w:eastAsia="fr-FR"/>
         </w:rPr>
         <w:br/>
-        <w:t>Imad Saleh, Professeur 71ème section (InfoCom)</w:t>
-      </w:r>
+        <w:t>Imad Saleh, Professeur 71ème section (</w:t>
+      </w:r>
+      <w:proofErr w:type="spellStart"/>
       <w:r>
         <w:rPr>
           <w:rFonts w:ascii="Arial" w:eastAsia="Times New Roman" w:hAnsi="Arial" w:cs="Arial"/>
@@ -4229,20 +4013,9 @@
           <w:szCs w:val="18"/>
           <w:lang w:eastAsia="fr-FR"/>
         </w:rPr>
-        <w:br/>
-        <w:t>Nasreddine Bouhaï, Maître de conférences 71ème section (InfoCom)</w:t>
-      </w:r>
-    </w:p>
-    <w:p>
-      <w:pPr>
-        <w:spacing w:after="0" w:line="240" w:lineRule="auto"/>
-        <w:rPr>
-          <w:rFonts w:ascii="Times New Roman" w:eastAsia="Times New Roman" w:hAnsi="Times New Roman" w:cs="Times New Roman"/>
-          <w:sz w:val="24"/>
-          <w:szCs w:val="24"/>
-          <w:lang w:eastAsia="fr-FR"/>
-        </w:rPr>
-      </w:pPr>
+        <w:t>InfoCom</w:t>
+      </w:r>
+      <w:proofErr w:type="spellEnd"/>
       <w:r>
         <w:rPr>
           <w:rFonts w:ascii="Arial" w:eastAsia="Times New Roman" w:hAnsi="Arial" w:cs="Arial"/>
@@ -4251,7 +4024,7 @@
           <w:szCs w:val="18"/>
           <w:lang w:eastAsia="fr-FR"/>
         </w:rPr>
-        <w:t>        Spécialité : Technologies de l’Hypermédia (THYP)</w:t>
+        <w:t>)</w:t>
       </w:r>
       <w:r>
         <w:rPr>
@@ -4262,12 +4035,9 @@
           <w:lang w:eastAsia="fr-FR"/>
         </w:rPr>
         <w:br/>
-        <w:t>        Mention : Informatique</w:t>
-      </w:r>
-    </w:p>
-    <w:p>
-      <w:pPr>
-        <w:spacing w:after="150" w:line="270" w:lineRule="atLeast"/>
+      </w:r>
+      <w:proofErr w:type="spellStart"/>
+      <w:r>
         <w:rPr>
           <w:rFonts w:ascii="Arial" w:eastAsia="Times New Roman" w:hAnsi="Arial" w:cs="Arial"/>
           <w:color w:val="000000"/>
@@ -4275,7 +4045,9 @@
           <w:szCs w:val="18"/>
           <w:lang w:eastAsia="fr-FR"/>
         </w:rPr>
-      </w:pPr>
+        <w:t>Nasreddine</w:t>
+      </w:r>
+      <w:proofErr w:type="spellEnd"/>
       <w:r>
         <w:rPr>
           <w:rFonts w:ascii="Arial" w:eastAsia="Times New Roman" w:hAnsi="Arial" w:cs="Arial"/>
@@ -4284,30 +4056,10 @@
           <w:szCs w:val="18"/>
           <w:lang w:eastAsia="fr-FR"/>
         </w:rPr>
-        <w:t>        Domaine : Sciences, Technologies, Santé</w:t>
-      </w:r>
-    </w:p>
-    <w:p>
-      <w:pPr>
-        <w:pStyle w:val="Heading2"/>
-        <w:rPr>
-          <w:rFonts w:eastAsia="Times New Roman"/>
-          <w:color w:val="00B050"/>
-          <w:lang w:eastAsia="fr-FR"/>
-        </w:rPr>
-      </w:pPr>
-      <w:r>
-        <w:rPr>
-          <w:rFonts w:eastAsia="Times New Roman"/>
-          <w:color w:val="00B050"/>
-          <w:lang w:eastAsia="fr-FR"/>
-        </w:rPr>
-        <w:t>Présentation de la formation</w:t>
-      </w:r>
-    </w:p>
-    <w:p>
-      <w:pPr>
-        <w:spacing w:after="150" w:line="270" w:lineRule="atLeast"/>
+        <w:t xml:space="preserve"> </w:t>
+      </w:r>
+      <w:proofErr w:type="spellStart"/>
+      <w:r>
         <w:rPr>
           <w:rFonts w:ascii="Arial" w:eastAsia="Times New Roman" w:hAnsi="Arial" w:cs="Arial"/>
           <w:color w:val="000000"/>
@@ -4315,7 +4067,9 @@
           <w:szCs w:val="18"/>
           <w:lang w:eastAsia="fr-FR"/>
         </w:rPr>
-      </w:pPr>
+        <w:t>Bouhaï</w:t>
+      </w:r>
+      <w:proofErr w:type="spellEnd"/>
       <w:r>
         <w:rPr>
           <w:rFonts w:ascii="Arial" w:eastAsia="Times New Roman" w:hAnsi="Arial" w:cs="Arial"/>
@@ -4324,12 +4078,10 @@
           <w:szCs w:val="18"/>
           <w:lang w:eastAsia="fr-FR"/>
         </w:rPr>
-        <w:t>Il s’agit d’une formation qui est spécialisée dans la dimension de conception des systèmes de Front-Office, mettant l’accent sur le développement pour l’usage avec la prise en compte des dimensions ergonomiques, cognitives et médiatiques.</w:t>
-      </w:r>
-    </w:p>
-    <w:p>
-      <w:pPr>
-        <w:spacing w:after="150" w:line="270" w:lineRule="atLeast"/>
+        <w:t>, Maître de conférences 71ème section (</w:t>
+      </w:r>
+      <w:proofErr w:type="spellStart"/>
+      <w:r>
         <w:rPr>
           <w:rFonts w:ascii="Arial" w:eastAsia="Times New Roman" w:hAnsi="Arial" w:cs="Arial"/>
           <w:color w:val="000000"/>
@@ -4337,7 +4089,9 @@
           <w:szCs w:val="18"/>
           <w:lang w:eastAsia="fr-FR"/>
         </w:rPr>
-      </w:pPr>
+        <w:t>InfoCom</w:t>
+      </w:r>
+      <w:proofErr w:type="spellEnd"/>
       <w:r>
         <w:rPr>
           <w:rFonts w:ascii="Arial" w:eastAsia="Times New Roman" w:hAnsi="Arial" w:cs="Arial"/>
@@ -4346,8 +4100,19 @@
           <w:szCs w:val="18"/>
           <w:lang w:eastAsia="fr-FR"/>
         </w:rPr>
-        <w:t xml:space="preserve">La spécialité est clairement </w:t>
-      </w:r>
+        <w:t>)</w:t>
+      </w:r>
+    </w:p>
+    <w:p>
+      <w:pPr>
+        <w:spacing w:after="0" w:line="240" w:lineRule="auto"/>
+        <w:rPr>
+          <w:rFonts w:ascii="Times New Roman" w:eastAsia="Times New Roman" w:hAnsi="Times New Roman" w:cs="Times New Roman"/>
+          <w:sz w:val="24"/>
+          <w:szCs w:val="24"/>
+          <w:lang w:eastAsia="fr-FR"/>
+        </w:rPr>
+      </w:pPr>
       <w:r>
         <w:rPr>
           <w:rFonts w:ascii="Arial" w:eastAsia="Times New Roman" w:hAnsi="Arial" w:cs="Arial"/>
@@ -4356,7 +4121,7 @@
           <w:szCs w:val="18"/>
           <w:lang w:eastAsia="fr-FR"/>
         </w:rPr>
-        <w:t>professionnalisant</w:t>
+        <w:t>        Spécialité : Technologies de l’Hypermédia (THYP)</w:t>
       </w:r>
       <w:r>
         <w:rPr>
@@ -4366,9 +4131,13 @@
           <w:szCs w:val="18"/>
           <w:lang w:eastAsia="fr-FR"/>
         </w:rPr>
-        <w:t xml:space="preserve">e </w:t>
-      </w:r>
-      <w:r>
+        <w:br/>
+        <w:t>        Mention : Informatique</w:t>
+      </w:r>
+    </w:p>
+    <w:p>
+      <w:pPr>
+        <w:spacing w:after="150" w:line="270" w:lineRule="atLeast"/>
         <w:rPr>
           <w:rFonts w:ascii="Arial" w:eastAsia="Times New Roman" w:hAnsi="Arial" w:cs="Arial"/>
           <w:color w:val="000000"/>
@@ -4376,6 +4145,141 @@
           <w:szCs w:val="18"/>
           <w:lang w:eastAsia="fr-FR"/>
         </w:rPr>
+      </w:pPr>
+      <w:r>
+        <w:rPr>
+          <w:rFonts w:ascii="Arial" w:eastAsia="Times New Roman" w:hAnsi="Arial" w:cs="Arial"/>
+          <w:color w:val="000000"/>
+          <w:sz w:val="18"/>
+          <w:szCs w:val="18"/>
+          <w:lang w:eastAsia="fr-FR"/>
+        </w:rPr>
+        <w:t>        Domaine : Sciences, Technologies, Santé</w:t>
+      </w:r>
+    </w:p>
+    <w:p>
+      <w:pPr>
+        <w:pStyle w:val="Titre2"/>
+        <w:rPr>
+          <w:rFonts w:eastAsia="Times New Roman"/>
+          <w:color w:val="00B050"/>
+          <w:lang w:eastAsia="fr-FR"/>
+        </w:rPr>
+      </w:pPr>
+      <w:r>
+        <w:rPr>
+          <w:rFonts w:eastAsia="Times New Roman"/>
+          <w:color w:val="00B050"/>
+          <w:lang w:eastAsia="fr-FR"/>
+        </w:rPr>
+        <w:t>Présentation de la formation</w:t>
+      </w:r>
+    </w:p>
+    <w:p>
+      <w:pPr>
+        <w:spacing w:after="150" w:line="270" w:lineRule="atLeast"/>
+        <w:rPr>
+          <w:rFonts w:ascii="Arial" w:eastAsia="Times New Roman" w:hAnsi="Arial" w:cs="Arial"/>
+          <w:color w:val="000000"/>
+          <w:sz w:val="18"/>
+          <w:szCs w:val="18"/>
+          <w:lang w:eastAsia="fr-FR"/>
+        </w:rPr>
+      </w:pPr>
+      <w:r>
+        <w:rPr>
+          <w:rFonts w:ascii="Arial" w:eastAsia="Times New Roman" w:hAnsi="Arial" w:cs="Arial"/>
+          <w:color w:val="000000"/>
+          <w:sz w:val="18"/>
+          <w:szCs w:val="18"/>
+          <w:lang w:eastAsia="fr-FR"/>
+        </w:rPr>
+        <w:t xml:space="preserve">Il s’agit d’une formation qui est spécialisée dans la dimension de conception des systèmes de </w:t>
+      </w:r>
+      <w:proofErr w:type="spellStart"/>
+      <w:r>
+        <w:rPr>
+          <w:rFonts w:ascii="Arial" w:eastAsia="Times New Roman" w:hAnsi="Arial" w:cs="Arial"/>
+          <w:color w:val="000000"/>
+          <w:sz w:val="18"/>
+          <w:szCs w:val="18"/>
+          <w:lang w:eastAsia="fr-FR"/>
+        </w:rPr>
+        <w:t>Front-Office</w:t>
+      </w:r>
+      <w:proofErr w:type="spellEnd"/>
+      <w:r>
+        <w:rPr>
+          <w:rFonts w:ascii="Arial" w:eastAsia="Times New Roman" w:hAnsi="Arial" w:cs="Arial"/>
+          <w:color w:val="000000"/>
+          <w:sz w:val="18"/>
+          <w:szCs w:val="18"/>
+          <w:lang w:eastAsia="fr-FR"/>
+        </w:rPr>
+        <w:t>, mettant l’accent sur le développement pour l’usage avec la prise en compte des dimensions ergonomiques, cognitives et médiatiques.</w:t>
+      </w:r>
+    </w:p>
+    <w:p>
+      <w:pPr>
+        <w:spacing w:after="150" w:line="270" w:lineRule="atLeast"/>
+        <w:rPr>
+          <w:rFonts w:ascii="Arial" w:eastAsia="Times New Roman" w:hAnsi="Arial" w:cs="Arial"/>
+          <w:color w:val="000000"/>
+          <w:sz w:val="18"/>
+          <w:szCs w:val="18"/>
+          <w:lang w:eastAsia="fr-FR"/>
+        </w:rPr>
+      </w:pPr>
+      <w:r>
+        <w:rPr>
+          <w:rFonts w:ascii="Arial" w:eastAsia="Times New Roman" w:hAnsi="Arial" w:cs="Arial"/>
+          <w:color w:val="000000"/>
+          <w:sz w:val="18"/>
+          <w:szCs w:val="18"/>
+          <w:lang w:eastAsia="fr-FR"/>
+        </w:rPr>
+        <w:t xml:space="preserve">La spécialité est clairement </w:t>
+      </w:r>
+      <w:proofErr w:type="spellStart"/>
+      <w:r>
+        <w:rPr>
+          <w:rFonts w:ascii="Arial" w:eastAsia="Times New Roman" w:hAnsi="Arial" w:cs="Arial"/>
+          <w:color w:val="000000"/>
+          <w:sz w:val="18"/>
+          <w:szCs w:val="18"/>
+          <w:lang w:eastAsia="fr-FR"/>
+        </w:rPr>
+        <w:t>professionnalisant</w:t>
+      </w:r>
+      <w:r>
+        <w:rPr>
+          <w:rFonts w:ascii="Arial" w:eastAsia="Times New Roman" w:hAnsi="Arial" w:cs="Arial"/>
+          <w:color w:val="000000"/>
+          <w:sz w:val="18"/>
+          <w:szCs w:val="18"/>
+          <w:lang w:eastAsia="fr-FR"/>
+        </w:rPr>
+        <w:t>e</w:t>
+      </w:r>
+      <w:proofErr w:type="spellEnd"/>
+      <w:r>
+        <w:rPr>
+          <w:rFonts w:ascii="Arial" w:eastAsia="Times New Roman" w:hAnsi="Arial" w:cs="Arial"/>
+          <w:color w:val="000000"/>
+          <w:sz w:val="18"/>
+          <w:szCs w:val="18"/>
+          <w:lang w:eastAsia="fr-FR"/>
+        </w:rPr>
+        <w:t xml:space="preserve"> </w:t>
+      </w:r>
+      <w:r>
+        <w:rPr>
+          <w:rFonts w:ascii="Arial" w:eastAsia="Times New Roman" w:hAnsi="Arial" w:cs="Arial"/>
+          <w:color w:val="000000"/>
+          <w:sz w:val="18"/>
+          <w:szCs w:val="18"/>
+          <w:lang w:eastAsia="fr-FR"/>
+        </w:rPr>
         <w:t xml:space="preserve"> avec les deux objectifs suivants :</w:t>
       </w:r>
     </w:p>
@@ -4428,30 +4332,10 @@
           <w:szCs w:val="18"/>
           <w:lang w:eastAsia="fr-FR"/>
         </w:rPr>
-        <w:t>favoriser par le biais de partenariats professionnels les collaborations industrielles régionales dans le cadre du pôle « Technologique et Scientifique Nord/Est », du pôle « Image, Multimédia et Vie Numérique » de la région Ile de France, de la Maison des Sciences de l’Homme et de la future Plateforme Art, Sciences et Technologies (AST). Ce partenariat est actif et en pleine expansion, deux projets du laboratoire Paragraphe sur lequel s’appuie cette spécialité sont présentés par le pôle image, multimédia et vie numérique, CITU (Création, Interactive Transdisciplinaire Universitaire, ce projet est soutenu par le département Seine Saint-Denis, la DRAC et la région Ile de France) et le projet Cosmopolis (villes numériques). Les étudiants bénéficient de cette collaboration en participant à des projets innovants, originaux et ayant une implication industrielle.</w:t>
-      </w:r>
-    </w:p>
-    <w:p>
-      <w:pPr>
-        <w:pStyle w:val="Heading2"/>
-        <w:rPr>
-          <w:rFonts w:eastAsia="Times New Roman"/>
-          <w:color w:val="00B050"/>
-          <w:lang w:eastAsia="fr-FR"/>
-        </w:rPr>
-      </w:pPr>
-      <w:r>
-        <w:rPr>
-          <w:rFonts w:eastAsia="Times New Roman"/>
-          <w:color w:val="00B050"/>
-          <w:lang w:eastAsia="fr-FR"/>
-        </w:rPr>
-        <w:t>Débouchés de la formation</w:t>
-      </w:r>
-    </w:p>
-    <w:p>
-      <w:pPr>
-        <w:spacing w:after="150" w:line="270" w:lineRule="atLeast"/>
+        <w:t xml:space="preserve">favoriser par le biais de partenariats professionnels les collaborations industrielles régionales dans le cadre du pôle « Technologique et Scientifique Nord/Est », du pôle « Image, Multimédia et Vie Numérique » de la région Ile de France, de la Maison des Sciences de l’Homme et de la future Plateforme Art, Sciences et Technologies (AST). Ce partenariat est actif et en pleine expansion, deux projets du laboratoire Paragraphe sur lequel s’appuie cette spécialité sont présentés par le pôle image, multimédia et vie numérique, CITU (Création, Interactive Transdisciplinaire Universitaire, ce projet est soutenu par le département Seine Saint-Denis, la DRAC et la région Ile de France) et le projet </w:t>
+      </w:r>
+      <w:proofErr w:type="spellStart"/>
+      <w:r>
         <w:rPr>
           <w:rFonts w:ascii="Arial" w:eastAsia="Times New Roman" w:hAnsi="Arial" w:cs="Arial"/>
           <w:color w:val="000000"/>
@@ -4459,7 +4343,9 @@
           <w:szCs w:val="18"/>
           <w:lang w:eastAsia="fr-FR"/>
         </w:rPr>
-      </w:pPr>
+        <w:t>Cosmopolis</w:t>
+      </w:r>
+      <w:proofErr w:type="spellEnd"/>
       <w:r>
         <w:rPr>
           <w:rFonts w:ascii="Arial" w:eastAsia="Times New Roman" w:hAnsi="Arial" w:cs="Arial"/>
@@ -4468,6 +4354,46 @@
           <w:szCs w:val="18"/>
           <w:lang w:eastAsia="fr-FR"/>
         </w:rPr>
+        <w:t xml:space="preserve"> (villes numériques). Les étudiants bénéficient de cette collaboration en participant à des projets innovants, originaux et ayant une implication industrielle.</w:t>
+      </w:r>
+    </w:p>
+    <w:p>
+      <w:pPr>
+        <w:pStyle w:val="Titre2"/>
+        <w:rPr>
+          <w:rFonts w:eastAsia="Times New Roman"/>
+          <w:color w:val="00B050"/>
+          <w:lang w:eastAsia="fr-FR"/>
+        </w:rPr>
+      </w:pPr>
+      <w:r>
+        <w:rPr>
+          <w:rFonts w:eastAsia="Times New Roman"/>
+          <w:color w:val="00B050"/>
+          <w:lang w:eastAsia="fr-FR"/>
+        </w:rPr>
+        <w:t>Débouchés de la formation</w:t>
+      </w:r>
+    </w:p>
+    <w:p>
+      <w:pPr>
+        <w:spacing w:after="150" w:line="270" w:lineRule="atLeast"/>
+        <w:rPr>
+          <w:rFonts w:ascii="Arial" w:eastAsia="Times New Roman" w:hAnsi="Arial" w:cs="Arial"/>
+          <w:color w:val="000000"/>
+          <w:sz w:val="18"/>
+          <w:szCs w:val="18"/>
+          <w:lang w:eastAsia="fr-FR"/>
+        </w:rPr>
+      </w:pPr>
+      <w:r>
+        <w:rPr>
+          <w:rFonts w:ascii="Arial" w:eastAsia="Times New Roman" w:hAnsi="Arial" w:cs="Arial"/>
+          <w:color w:val="000000"/>
+          <w:sz w:val="18"/>
+          <w:szCs w:val="18"/>
+          <w:lang w:eastAsia="fr-FR"/>
+        </w:rPr>
         <w:t>Tous les secteurs d’activité sont concernés du fait de l’utilisation de plus en plus large du réseau Internet. Un enjeu particulièrement pressant est l’intégration d’applications informatiques à travers Internet et la gestion des flux d’information associés. Les principaux débouchés professionnels sont :</w:t>
       </w:r>
     </w:p>
@@ -4494,7 +4420,29 @@
           <w:szCs w:val="18"/>
           <w:lang w:eastAsia="fr-FR"/>
         </w:rPr>
-        <w:t>Chef de projet E-Busnisses ou E-Learning,</w:t>
+        <w:t>Chef de projet E-</w:t>
+      </w:r>
+      <w:proofErr w:type="spellStart"/>
+      <w:r>
+        <w:rPr>
+          <w:rFonts w:ascii="Arial" w:eastAsia="Times New Roman" w:hAnsi="Arial" w:cs="Arial"/>
+          <w:color w:val="000000"/>
+          <w:sz w:val="18"/>
+          <w:szCs w:val="18"/>
+          <w:lang w:eastAsia="fr-FR"/>
+        </w:rPr>
+        <w:t>Busnisses</w:t>
+      </w:r>
+      <w:proofErr w:type="spellEnd"/>
+      <w:r>
+        <w:rPr>
+          <w:rFonts w:ascii="Arial" w:eastAsia="Times New Roman" w:hAnsi="Arial" w:cs="Arial"/>
+          <w:color w:val="000000"/>
+          <w:sz w:val="18"/>
+          <w:szCs w:val="18"/>
+          <w:lang w:eastAsia="fr-FR"/>
+        </w:rPr>
+        <w:t xml:space="preserve"> ou E-Learning,</w:t>
       </w:r>
     </w:p>
     <w:p>
@@ -4624,6 +4572,7 @@
           <w:szCs w:val="18"/>
           <w:lang w:eastAsia="fr-FR"/>
         </w:rPr>
+        <w:lastRenderedPageBreak/>
         <w:t>Expert en Nouvelles Technologies, Consultant fonctionnel, expert Méthodes,</w:t>
       </w:r>
     </w:p>
@@ -4739,7 +4688,7 @@
     </w:p>
     <w:p>
       <w:pPr>
-        <w:pStyle w:val="Heading1"/>
+        <w:pStyle w:val="Titre1"/>
         <w:rPr>
           <w:color w:val="C00000"/>
         </w:rPr>
@@ -4748,24 +4697,23 @@
         <w:rPr>
           <w:color w:val="C00000"/>
         </w:rPr>
-        <w:lastRenderedPageBreak/>
         <w:t>Présentation du projet</w:t>
       </w:r>
     </w:p>
     <w:p>
       <w:pPr>
-        <w:pStyle w:val="Heading2"/>
+        <w:pStyle w:val="Titre2"/>
         <w:rPr>
           <w:rFonts w:eastAsia="Times New Roman"/>
           <w:color w:val="00B050"/>
           <w:lang w:eastAsia="fr-FR"/>
         </w:rPr>
       </w:pPr>
-      <w:bookmarkStart w:id="11" w:name="_Toc360178201"/>
-      <w:bookmarkStart w:id="12" w:name="_Toc360178405"/>
-      <w:bookmarkStart w:id="13" w:name="_Toc360181196"/>
-      <w:bookmarkStart w:id="14" w:name="_Toc360181569"/>
-      <w:bookmarkStart w:id="15" w:name="_Toc360181685"/>
+      <w:bookmarkStart w:id="9" w:name="_Toc360178201"/>
+      <w:bookmarkStart w:id="10" w:name="_Toc360178405"/>
+      <w:bookmarkStart w:id="11" w:name="_Toc360181196"/>
+      <w:bookmarkStart w:id="12" w:name="_Toc360181569"/>
+      <w:bookmarkStart w:id="13" w:name="_Toc360181685"/>
       <w:r>
         <w:rPr>
           <w:rFonts w:eastAsia="Times New Roman"/>
@@ -4774,11 +4722,11 @@
         </w:rPr>
         <w:t>Contexte pédagogique</w:t>
       </w:r>
+      <w:bookmarkEnd w:id="9"/>
+      <w:bookmarkEnd w:id="10"/>
       <w:bookmarkEnd w:id="11"/>
       <w:bookmarkEnd w:id="12"/>
       <w:bookmarkEnd w:id="13"/>
-      <w:bookmarkEnd w:id="14"/>
-      <w:bookmarkEnd w:id="15"/>
     </w:p>
     <w:p>
       <w:pPr>
@@ -4804,18 +4752,18 @@
     <w:p/>
     <w:p>
       <w:pPr>
-        <w:pStyle w:val="Heading2"/>
+        <w:pStyle w:val="Titre2"/>
         <w:rPr>
           <w:rFonts w:eastAsia="Times New Roman"/>
           <w:color w:val="00B050"/>
           <w:lang w:eastAsia="fr-FR"/>
         </w:rPr>
       </w:pPr>
-      <w:bookmarkStart w:id="16" w:name="_Toc360178202"/>
-      <w:bookmarkStart w:id="17" w:name="_Toc360178406"/>
-      <w:bookmarkStart w:id="18" w:name="_Toc360181197"/>
-      <w:bookmarkStart w:id="19" w:name="_Toc360181570"/>
-      <w:bookmarkStart w:id="20" w:name="_Toc360181686"/>
+      <w:bookmarkStart w:id="14" w:name="_Toc360178202"/>
+      <w:bookmarkStart w:id="15" w:name="_Toc360178406"/>
+      <w:bookmarkStart w:id="16" w:name="_Toc360181197"/>
+      <w:bookmarkStart w:id="17" w:name="_Toc360181570"/>
+      <w:bookmarkStart w:id="18" w:name="_Toc360181686"/>
       <w:r>
         <w:rPr>
           <w:rFonts w:eastAsia="Times New Roman"/>
@@ -4824,11 +4772,11 @@
         </w:rPr>
         <w:t>Acteurs du projet</w:t>
       </w:r>
+      <w:bookmarkEnd w:id="14"/>
+      <w:bookmarkEnd w:id="15"/>
       <w:bookmarkEnd w:id="16"/>
       <w:bookmarkEnd w:id="17"/>
       <w:bookmarkEnd w:id="18"/>
-      <w:bookmarkEnd w:id="19"/>
-      <w:bookmarkEnd w:id="20"/>
     </w:p>
     <w:p>
       <w:pPr>
@@ -4839,18 +4787,12 @@
     </w:p>
     <w:p>
       <w:r>
-        <w:t xml:space="preserve">   </w:t>
-      </w:r>
-      <w:r>
-        <w:t>Les acteurs intervenant dans ce projet sont :</w:t>
-      </w:r>
-    </w:p>
-    <w:p>
-      <w:r>
-        <w:t xml:space="preserve">       </w:t>
-      </w:r>
-      <w:r>
-        <w:t>•</w:t>
+        <w:t xml:space="preserve">   Les acteurs intervenant dans ce projet sont :</w:t>
+      </w:r>
+    </w:p>
+    <w:p>
+      <w:r>
+        <w:t xml:space="preserve">       •</w:t>
       </w:r>
       <w:r>
         <w:tab/>
@@ -4871,26 +4813,28 @@
     </w:p>
     <w:p>
       <w:r>
-        <w:t xml:space="preserve">      </w:t>
-      </w:r>
-      <w:r>
-        <w:t>•</w:t>
+        <w:t xml:space="preserve">      •</w:t>
       </w:r>
       <w:r>
         <w:tab/>
         <w:t>Maître d’œuvre :</w:t>
       </w:r>
       <w:r>
-        <w:t xml:space="preserve"> </w:t>
-      </w:r>
-      <w:r>
-        <w:t>Technologies de l'Hypermédia</w:t>
+        <w:t xml:space="preserve"> Technologies de </w:t>
+      </w:r>
+      <w:proofErr w:type="gramStart"/>
+      <w:r>
+        <w:t>l'Hypermédia</w:t>
       </w:r>
       <w:r>
         <w:t xml:space="preserve">  </w:t>
       </w:r>
       <w:r>
-        <w:t xml:space="preserve">, responsable </w:t>
+        <w:t>,</w:t>
+      </w:r>
+      <w:proofErr w:type="gramEnd"/>
+      <w:r>
+        <w:t xml:space="preserve"> responsable </w:t>
       </w:r>
       <w:r>
         <w:t>M. Imad Saleh</w:t>
@@ -4901,10 +4845,7 @@
     </w:p>
     <w:p>
       <w:r>
-        <w:t xml:space="preserve">      </w:t>
-      </w:r>
-      <w:r>
-        <w:t>•</w:t>
+        <w:t xml:space="preserve">      •</w:t>
       </w:r>
       <w:r>
         <w:tab/>
@@ -4913,7 +4854,7 @@
     </w:p>
     <w:p>
       <w:pPr>
-        <w:pStyle w:val="ListParagraph"/>
+        <w:pStyle w:val="Paragraphedeliste"/>
         <w:numPr>
           <w:ilvl w:val="0"/>
           <w:numId w:val="26"/>
@@ -4925,8 +4866,13 @@
         <w:t xml:space="preserve">M. </w:t>
       </w:r>
       <w:r>
-        <w:t>Samuel Szonieck</w:t>
-      </w:r>
+        <w:t xml:space="preserve">Samuel </w:t>
+      </w:r>
+      <w:proofErr w:type="spellStart"/>
+      <w:r>
+        <w:t>Szonieck</w:t>
+      </w:r>
+      <w:proofErr w:type="spellEnd"/>
       <w:r>
         <w:t xml:space="preserve"> </w:t>
       </w:r>
@@ -4936,18 +4882,18 @@
     </w:p>
     <w:p>
       <w:pPr>
-        <w:pStyle w:val="Heading2"/>
+        <w:pStyle w:val="Titre2"/>
         <w:rPr>
           <w:rFonts w:eastAsia="Times New Roman"/>
           <w:color w:val="00B050"/>
           <w:lang w:eastAsia="fr-FR"/>
         </w:rPr>
       </w:pPr>
-      <w:bookmarkStart w:id="21" w:name="_Toc360178203"/>
-      <w:bookmarkStart w:id="22" w:name="_Toc360178407"/>
-      <w:bookmarkStart w:id="23" w:name="_Toc360181198"/>
-      <w:bookmarkStart w:id="24" w:name="_Toc360181571"/>
-      <w:bookmarkStart w:id="25" w:name="_Toc360181687"/>
+      <w:bookmarkStart w:id="19" w:name="_Toc360178203"/>
+      <w:bookmarkStart w:id="20" w:name="_Toc360178407"/>
+      <w:bookmarkStart w:id="21" w:name="_Toc360181198"/>
+      <w:bookmarkStart w:id="22" w:name="_Toc360181571"/>
+      <w:bookmarkStart w:id="23" w:name="_Toc360181687"/>
       <w:r>
         <w:rPr>
           <w:rFonts w:eastAsia="Times New Roman"/>
@@ -4956,11 +4902,11 @@
         </w:rPr>
         <w:t>Mise au point de la problématique</w:t>
       </w:r>
+      <w:bookmarkEnd w:id="19"/>
+      <w:bookmarkEnd w:id="20"/>
       <w:bookmarkEnd w:id="21"/>
       <w:bookmarkEnd w:id="22"/>
       <w:bookmarkEnd w:id="23"/>
-      <w:bookmarkEnd w:id="24"/>
-      <w:bookmarkEnd w:id="25"/>
     </w:p>
     <w:p>
       <w:pPr>
@@ -5009,7 +4955,7 @@
     </w:p>
     <w:p>
       <w:pPr>
-        <w:pStyle w:val="ListParagraph"/>
+        <w:pStyle w:val="Paragraphedeliste"/>
         <w:numPr>
           <w:ilvl w:val="0"/>
           <w:numId w:val="26"/>
@@ -5029,7 +4975,7 @@
     </w:p>
     <w:p>
       <w:pPr>
-        <w:pStyle w:val="ListParagraph"/>
+        <w:pStyle w:val="Paragraphedeliste"/>
         <w:numPr>
           <w:ilvl w:val="0"/>
           <w:numId w:val="26"/>
@@ -5049,31 +4995,32 @@
     </w:p>
     <w:p>
       <w:pPr>
-        <w:pStyle w:val="Heading2"/>
+        <w:pStyle w:val="Titre2"/>
         <w:rPr>
           <w:rFonts w:eastAsia="Times New Roman"/>
           <w:color w:val="00B050"/>
           <w:lang w:eastAsia="fr-FR"/>
         </w:rPr>
       </w:pPr>
-      <w:bookmarkStart w:id="26" w:name="_Toc360178204"/>
-      <w:bookmarkStart w:id="27" w:name="_Toc360178408"/>
-      <w:bookmarkStart w:id="28" w:name="_Toc360181199"/>
-      <w:bookmarkStart w:id="29" w:name="_Toc360181572"/>
-      <w:bookmarkStart w:id="30" w:name="_Toc360181688"/>
+      <w:bookmarkStart w:id="24" w:name="_Toc360178204"/>
+      <w:bookmarkStart w:id="25" w:name="_Toc360178408"/>
+      <w:bookmarkStart w:id="26" w:name="_Toc360181199"/>
+      <w:bookmarkStart w:id="27" w:name="_Toc360181572"/>
+      <w:bookmarkStart w:id="28" w:name="_Toc360181688"/>
       <w:r>
         <w:rPr>
           <w:rFonts w:eastAsia="Times New Roman"/>
           <w:color w:val="00B050"/>
           <w:lang w:eastAsia="fr-FR"/>
         </w:rPr>
+        <w:lastRenderedPageBreak/>
         <w:t>Définition de projet</w:t>
       </w:r>
+      <w:bookmarkEnd w:id="24"/>
+      <w:bookmarkEnd w:id="25"/>
       <w:bookmarkEnd w:id="26"/>
       <w:bookmarkEnd w:id="27"/>
       <w:bookmarkEnd w:id="28"/>
-      <w:bookmarkEnd w:id="29"/>
-      <w:bookmarkEnd w:id="30"/>
     </w:p>
     <w:p>
       <w:pPr>
@@ -5103,7 +5050,7 @@
     <w:p/>
     <w:p>
       <w:pPr>
-        <w:pStyle w:val="NoSpacing"/>
+        <w:pStyle w:val="Sansinterligne"/>
         <w:ind w:firstLine="0"/>
         <w:rPr>
           <w:b/>
@@ -5125,7 +5072,7 @@
     </w:p>
     <w:p>
       <w:pPr>
-        <w:pStyle w:val="NoSpacing"/>
+        <w:pStyle w:val="Sansinterligne"/>
         <w:ind w:firstLine="0"/>
         <w:rPr>
           <w:b/>
@@ -5460,15 +5407,7 @@
                 <w:sz w:val="20"/>
                 <w:szCs w:val="20"/>
               </w:rPr>
-              <w:t xml:space="preserve"> </w:t>
-            </w:r>
-            <w:r>
-              <w:rPr>
-                <w:rFonts w:eastAsia="Times New Roman" w:cs="Times New Roman"/>
-                <w:sz w:val="20"/>
-                <w:szCs w:val="20"/>
-              </w:rPr>
-              <w:t>Technologies de l'Hypermédia</w:t>
+              <w:t xml:space="preserve"> Technologies de l'Hypermédia</w:t>
             </w:r>
             <w:r>
               <w:rPr>
@@ -5731,7 +5670,35 @@
                 <w:sz w:val="20"/>
                 <w:szCs w:val="20"/>
               </w:rPr>
-              <w:t>à base du langage php</w:t>
+              <w:t xml:space="preserve">à base du langage </w:t>
+            </w:r>
+            <w:proofErr w:type="spellStart"/>
+            <w:proofErr w:type="gramStart"/>
+            <w:r>
+              <w:rPr>
+                <w:rFonts w:eastAsia="Times New Roman" w:cs="Times New Roman"/>
+                <w:sz w:val="20"/>
+                <w:szCs w:val="20"/>
+              </w:rPr>
+              <w:t>php</w:t>
+            </w:r>
+            <w:proofErr w:type="spellEnd"/>
+            <w:r>
+              <w:rPr>
+                <w:rFonts w:eastAsia="Times New Roman" w:cs="Times New Roman"/>
+                <w:sz w:val="20"/>
+                <w:szCs w:val="20"/>
+              </w:rPr>
+              <w:t xml:space="preserve"> ,</w:t>
+            </w:r>
+            <w:proofErr w:type="gramEnd"/>
+            <w:r>
+              <w:rPr>
+                <w:rFonts w:eastAsia="Times New Roman" w:cs="Times New Roman"/>
+                <w:sz w:val="20"/>
+                <w:szCs w:val="20"/>
+              </w:rPr>
+              <w:t xml:space="preserve"> JavaScript</w:t>
             </w:r>
             <w:r>
               <w:rPr>
@@ -5739,25 +5706,7 @@
                 <w:sz w:val="20"/>
                 <w:szCs w:val="20"/>
               </w:rPr>
-              <w:t xml:space="preserve"> , JavaScript</w:t>
-            </w:r>
-            <w:r>
-              <w:rPr>
-                <w:rFonts w:eastAsia="Times New Roman" w:cs="Times New Roman"/>
-                <w:sz w:val="20"/>
-                <w:szCs w:val="20"/>
-              </w:rPr>
-              <w:t xml:space="preserve"> , HTML , CSS , </w:t>
-            </w:r>
-            <w:bookmarkStart w:id="31" w:name="_GoBack"/>
-            <w:bookmarkEnd w:id="31"/>
-            <w:r>
-              <w:rPr>
-                <w:rFonts w:eastAsia="Times New Roman" w:cs="Times New Roman"/>
-                <w:sz w:val="20"/>
-                <w:szCs w:val="20"/>
-              </w:rPr>
-              <w:t>AJAX</w:t>
+              <w:t xml:space="preserve"> , HTML , CSS , AJAX</w:t>
             </w:r>
             <w:r>
               <w:rPr>
@@ -5850,7 +5799,7 @@
     </w:p>
     <w:p>
       <w:pPr>
-        <w:pStyle w:val="Heading1"/>
+        <w:pStyle w:val="Titre1"/>
         <w:numPr>
           <w:ilvl w:val="0"/>
           <w:numId w:val="0"/>
@@ -5875,12 +5824,12 @@
       </w:pPr>
     </w:p>
     <w:sectPr>
-      <w:headerReference w:type="even" r:id="rId14"/>
-      <w:headerReference w:type="default" r:id="rId15"/>
-      <w:footerReference w:type="even" r:id="rId16"/>
-      <w:footerReference w:type="default" r:id="rId17"/>
-      <w:headerReference w:type="first" r:id="rId18"/>
-      <w:footerReference w:type="first" r:id="rId19"/>
+      <w:headerReference w:type="even" r:id="rId12"/>
+      <w:headerReference w:type="default" r:id="rId13"/>
+      <w:footerReference w:type="even" r:id="rId14"/>
+      <w:footerReference w:type="default" r:id="rId15"/>
+      <w:headerReference w:type="first" r:id="rId16"/>
+      <w:footerReference w:type="first" r:id="rId17"/>
       <w:pgSz w:w="11906" w:h="16838"/>
       <w:pgMar w:top="1417" w:right="1417" w:bottom="1417" w:left="1417" w:header="708" w:footer="708" w:gutter="0"/>
       <w:cols w:space="708"/>
@@ -5934,147 +5883,9 @@
 
 <file path=word/footer2.xml><?xml version="1.0" encoding="utf-8"?>
 <w:ftr xmlns:wpc="http://schemas.microsoft.com/office/word/2010/wordprocessingCanvas" xmlns:mc="http://schemas.openxmlformats.org/markup-compatibility/2006" xmlns:o="urn:schemas-microsoft-com:office:office" xmlns:r="http://schemas.openxmlformats.org/officeDocument/2006/relationships" xmlns:m="http://schemas.openxmlformats.org/officeDocument/2006/math" xmlns:v="urn:schemas-microsoft-com:vml" xmlns:wp14="http://schemas.microsoft.com/office/word/2010/wordprocessingDrawing" xmlns:wp="http://schemas.openxmlformats.org/drawingml/2006/wordprocessingDrawing" xmlns:w10="urn:schemas-microsoft-com:office:word" xmlns:w="http://schemas.openxmlformats.org/wordprocessingml/2006/main" xmlns:w14="http://schemas.microsoft.com/office/word/2010/wordml" xmlns:wpg="http://schemas.microsoft.com/office/word/2010/wordprocessingGroup" xmlns:wpi="http://schemas.microsoft.com/office/word/2010/wordprocessingInk" xmlns:wne="http://schemas.microsoft.com/office/word/2006/wordml" xmlns:wps="http://schemas.microsoft.com/office/word/2010/wordprocessingShape" mc:Ignorable="w14 wp14">
-  <w:tbl>
-    <w:tblPr>
-      <w:tblpPr w:leftFromText="187" w:rightFromText="187" w:vertAnchor="text" w:tblpY="1"/>
-      <w:tblW w:w="5286" w:type="pct"/>
-      <w:tblLook w:val="04A0" w:firstRow="1" w:lastRow="0" w:firstColumn="1" w:lastColumn="0" w:noHBand="0" w:noVBand="1"/>
-    </w:tblPr>
-    <w:tblGrid>
-      <w:gridCol w:w="4910"/>
-      <w:gridCol w:w="744"/>
-      <w:gridCol w:w="4165"/>
-    </w:tblGrid>
-    <w:tr>
-      <w:trPr>
-        <w:trHeight w:val="499"/>
-      </w:trPr>
-      <w:tc>
-        <w:tcPr>
-          <w:tcW w:w="2500" w:type="pct"/>
-        </w:tcPr>
-        <w:p>
-          <w:pPr>
-            <w:pStyle w:val="Header"/>
-            <w:ind w:firstLine="708"/>
-            <w:rPr>
-              <w:rFonts w:asciiTheme="majorHAnsi" w:eastAsiaTheme="majorEastAsia" w:hAnsiTheme="majorHAnsi" w:cstheme="majorBidi"/>
-              <w:b/>
-              <w:bCs/>
-            </w:rPr>
-          </w:pPr>
-        </w:p>
-      </w:tc>
-      <w:tc>
-        <w:tcPr>
-          <w:tcW w:w="379" w:type="pct"/>
-          <w:vMerge w:val="restart"/>
-          <w:noWrap/>
-          <w:vAlign w:val="center"/>
-        </w:tcPr>
-        <w:p>
-          <w:pPr>
-            <w:pStyle w:val="NoSpacing"/>
-            <w:ind w:firstLine="0"/>
-            <w:jc w:val="center"/>
-            <w:rPr>
-              <w:rFonts w:asciiTheme="majorBidi" w:eastAsiaTheme="majorEastAsia" w:hAnsiTheme="majorBidi" w:cstheme="majorBidi"/>
-              <w:sz w:val="24"/>
-              <w:szCs w:val="24"/>
-            </w:rPr>
-          </w:pPr>
-        </w:p>
-      </w:tc>
-      <w:tc>
-        <w:tcPr>
-          <w:tcW w:w="2121" w:type="pct"/>
-        </w:tcPr>
-        <w:p>
-          <w:pPr>
-            <w:pStyle w:val="Header"/>
-            <w:rPr>
-              <w:rFonts w:asciiTheme="majorHAnsi" w:eastAsiaTheme="majorEastAsia" w:hAnsiTheme="majorHAnsi" w:cstheme="majorBidi"/>
-              <w:b/>
-              <w:bCs/>
-              <w:u w:val="single"/>
-            </w:rPr>
-          </w:pPr>
-        </w:p>
-      </w:tc>
-    </w:tr>
-    <w:tr>
-      <w:trPr>
-        <w:trHeight w:val="177"/>
-      </w:trPr>
-      <w:tc>
-        <w:tcPr>
-          <w:tcW w:w="2500" w:type="pct"/>
-        </w:tcPr>
-        <w:p>
-          <w:pPr>
-            <w:pStyle w:val="Header"/>
-            <w:ind w:firstLine="0"/>
-            <w:rPr>
-              <w:rFonts w:asciiTheme="majorHAnsi" w:eastAsiaTheme="majorEastAsia" w:hAnsiTheme="majorHAnsi" w:cstheme="majorBidi"/>
-              <w:b/>
-              <w:bCs/>
-              <w:lang w:val="en-US"/>
-            </w:rPr>
-          </w:pPr>
-        </w:p>
-      </w:tc>
-      <w:tc>
-        <w:tcPr>
-          <w:tcW w:w="379" w:type="pct"/>
-          <w:vMerge/>
-        </w:tcPr>
-        <w:p>
-          <w:pPr>
-            <w:pStyle w:val="Header"/>
-            <w:jc w:val="center"/>
-            <w:rPr>
-              <w:rFonts w:asciiTheme="majorHAnsi" w:eastAsiaTheme="majorEastAsia" w:hAnsiTheme="majorHAnsi" w:cstheme="majorBidi"/>
-              <w:b/>
-              <w:bCs/>
-              <w:lang w:val="en-US"/>
-            </w:rPr>
-          </w:pPr>
-        </w:p>
-      </w:tc>
-      <w:tc>
-        <w:tcPr>
-          <w:tcW w:w="2121" w:type="pct"/>
-        </w:tcPr>
-        <w:p>
-          <w:pPr>
-            <w:pStyle w:val="Header"/>
-            <w:tabs>
-              <w:tab w:val="clear" w:pos="4536"/>
-              <w:tab w:val="center" w:pos="8947"/>
-            </w:tabs>
-            <w:ind w:left="1150" w:hanging="583"/>
-            <w:jc w:val="right"/>
-            <w:rPr>
-              <w:rFonts w:asciiTheme="majorHAnsi" w:eastAsiaTheme="majorEastAsia" w:hAnsiTheme="majorHAnsi" w:cstheme="majorBidi"/>
-              <w:b/>
-              <w:bCs/>
-            </w:rPr>
-          </w:pPr>
-        </w:p>
-      </w:tc>
-    </w:tr>
-  </w:tbl>
   <w:p>
     <w:pPr>
-      <w:spacing w:line="240" w:lineRule="auto"/>
-      <w:jc w:val="center"/>
-      <w:rPr>
-        <w:rFonts w:ascii="Calibri" w:eastAsia="Times New Roman" w:hAnsi="Calibri" w:cs="Times New Roman"/>
-        <w:iCs/>
-        <w:sz w:val="20"/>
-        <w:szCs w:val="20"/>
-        <w:lang w:val="en-US"/>
-      </w:rPr>
+      <w:pStyle w:val="Pieddepage"/>
     </w:pPr>
   </w:p>
 </w:ftr>
@@ -6084,7 +5895,15 @@
 <w:ftr xmlns:wpc="http://schemas.microsoft.com/office/word/2010/wordprocessingCanvas" xmlns:mc="http://schemas.openxmlformats.org/markup-compatibility/2006" xmlns:o="urn:schemas-microsoft-com:office:office" xmlns:r="http://schemas.openxmlformats.org/officeDocument/2006/relationships" xmlns:m="http://schemas.openxmlformats.org/officeDocument/2006/math" xmlns:v="urn:schemas-microsoft-com:vml" xmlns:wp14="http://schemas.microsoft.com/office/word/2010/wordprocessingDrawing" xmlns:wp="http://schemas.openxmlformats.org/drawingml/2006/wordprocessingDrawing" xmlns:w10="urn:schemas-microsoft-com:office:word" xmlns:w="http://schemas.openxmlformats.org/wordprocessingml/2006/main" xmlns:w14="http://schemas.microsoft.com/office/word/2010/wordml" xmlns:wpg="http://schemas.microsoft.com/office/word/2010/wordprocessingGroup" xmlns:wpi="http://schemas.microsoft.com/office/word/2010/wordprocessingInk" xmlns:wne="http://schemas.microsoft.com/office/word/2006/wordml" xmlns:wps="http://schemas.microsoft.com/office/word/2010/wordprocessingShape" mc:Ignorable="w14 wp14">
   <w:p>
     <w:pPr>
-      <w:pStyle w:val="Footer"/>
+      <w:spacing w:line="240" w:lineRule="auto"/>
+      <w:jc w:val="center"/>
+      <w:rPr>
+        <w:rFonts w:ascii="Calibri" w:eastAsia="Times New Roman" w:hAnsi="Calibri" w:cs="Times New Roman"/>
+        <w:iCs/>
+        <w:sz w:val="20"/>
+        <w:szCs w:val="20"/>
+        <w:lang w:val="en-US"/>
+      </w:rPr>
     </w:pPr>
   </w:p>
 </w:ftr>
@@ -6094,25 +5913,7 @@
 <w:ftr xmlns:wpc="http://schemas.microsoft.com/office/word/2010/wordprocessingCanvas" xmlns:mc="http://schemas.openxmlformats.org/markup-compatibility/2006" xmlns:o="urn:schemas-microsoft-com:office:office" xmlns:r="http://schemas.openxmlformats.org/officeDocument/2006/relationships" xmlns:m="http://schemas.openxmlformats.org/officeDocument/2006/math" xmlns:v="urn:schemas-microsoft-com:vml" xmlns:wp14="http://schemas.microsoft.com/office/word/2010/wordprocessingDrawing" xmlns:wp="http://schemas.openxmlformats.org/drawingml/2006/wordprocessingDrawing" xmlns:w10="urn:schemas-microsoft-com:office:word" xmlns:w="http://schemas.openxmlformats.org/wordprocessingml/2006/main" xmlns:w14="http://schemas.microsoft.com/office/word/2010/wordml" xmlns:wpg="http://schemas.microsoft.com/office/word/2010/wordprocessingGroup" xmlns:wpi="http://schemas.microsoft.com/office/word/2010/wordprocessingInk" xmlns:wne="http://schemas.microsoft.com/office/word/2006/wordml" xmlns:wps="http://schemas.microsoft.com/office/word/2010/wordprocessingShape" mc:Ignorable="w14 wp14">
   <w:p>
     <w:pPr>
-      <w:spacing w:line="240" w:lineRule="auto"/>
-      <w:jc w:val="center"/>
-      <w:rPr>
-        <w:rFonts w:ascii="Calibri" w:eastAsia="Times New Roman" w:hAnsi="Calibri" w:cs="Times New Roman"/>
-        <w:iCs/>
-        <w:sz w:val="20"/>
-        <w:szCs w:val="20"/>
-        <w:lang w:val="en-US"/>
-      </w:rPr>
-    </w:pPr>
-  </w:p>
-</w:ftr>
-</file>
-
-<file path=word/footer5.xml><?xml version="1.0" encoding="utf-8"?>
-<w:ftr xmlns:wpc="http://schemas.microsoft.com/office/word/2010/wordprocessingCanvas" xmlns:mc="http://schemas.openxmlformats.org/markup-compatibility/2006" xmlns:o="urn:schemas-microsoft-com:office:office" xmlns:r="http://schemas.openxmlformats.org/officeDocument/2006/relationships" xmlns:m="http://schemas.openxmlformats.org/officeDocument/2006/math" xmlns:v="urn:schemas-microsoft-com:vml" xmlns:wp14="http://schemas.microsoft.com/office/word/2010/wordprocessingDrawing" xmlns:wp="http://schemas.openxmlformats.org/drawingml/2006/wordprocessingDrawing" xmlns:w10="urn:schemas-microsoft-com:office:word" xmlns:w="http://schemas.openxmlformats.org/wordprocessingml/2006/main" xmlns:w14="http://schemas.microsoft.com/office/word/2010/wordml" xmlns:wpg="http://schemas.microsoft.com/office/word/2010/wordprocessingGroup" xmlns:wpi="http://schemas.microsoft.com/office/word/2010/wordprocessingInk" xmlns:wne="http://schemas.microsoft.com/office/word/2006/wordml" xmlns:wps="http://schemas.microsoft.com/office/word/2010/wordprocessingShape" mc:Ignorable="w14 wp14">
-  <w:p>
-    <w:pPr>
-      <w:pStyle w:val="Footer"/>
+      <w:pStyle w:val="Pieddepage"/>
     </w:pPr>
   </w:p>
 </w:ftr>
@@ -6214,7 +6015,7 @@
   </w:tbl>
   <w:p>
     <w:pPr>
-      <w:pStyle w:val="Header"/>
+      <w:pStyle w:val="En-tte"/>
       <w:ind w:firstLine="0"/>
     </w:pPr>
   </w:p>
@@ -6225,23 +6026,13 @@
 <w:hdr xmlns:wpc="http://schemas.microsoft.com/office/word/2010/wordprocessingCanvas" xmlns:mc="http://schemas.openxmlformats.org/markup-compatibility/2006" xmlns:o="urn:schemas-microsoft-com:office:office" xmlns:r="http://schemas.openxmlformats.org/officeDocument/2006/relationships" xmlns:m="http://schemas.openxmlformats.org/officeDocument/2006/math" xmlns:v="urn:schemas-microsoft-com:vml" xmlns:wp14="http://schemas.microsoft.com/office/word/2010/wordprocessingDrawing" xmlns:wp="http://schemas.openxmlformats.org/drawingml/2006/wordprocessingDrawing" xmlns:w10="urn:schemas-microsoft-com:office:word" xmlns:w="http://schemas.openxmlformats.org/wordprocessingml/2006/main" xmlns:w14="http://schemas.microsoft.com/office/word/2010/wordml" xmlns:wpg="http://schemas.microsoft.com/office/word/2010/wordprocessingGroup" xmlns:wpi="http://schemas.microsoft.com/office/word/2010/wordprocessingInk" xmlns:wne="http://schemas.microsoft.com/office/word/2006/wordml" xmlns:wps="http://schemas.microsoft.com/office/word/2010/wordprocessingShape" mc:Ignorable="w14 wp14">
   <w:p>
     <w:pPr>
-      <w:pStyle w:val="Header"/>
+      <w:pStyle w:val="En-tte"/>
     </w:pPr>
   </w:p>
 </w:hdr>
 </file>
 
 <file path=word/header3.xml><?xml version="1.0" encoding="utf-8"?>
-<w:hdr xmlns:wpc="http://schemas.microsoft.com/office/word/2010/wordprocessingCanvas" xmlns:mc="http://schemas.openxmlformats.org/markup-compatibility/2006" xmlns:o="urn:schemas-microsoft-com:office:office" xmlns:r="http://schemas.openxmlformats.org/officeDocument/2006/relationships" xmlns:m="http://schemas.openxmlformats.org/officeDocument/2006/math" xmlns:v="urn:schemas-microsoft-com:vml" xmlns:wp14="http://schemas.microsoft.com/office/word/2010/wordprocessingDrawing" xmlns:wp="http://schemas.openxmlformats.org/drawingml/2006/wordprocessingDrawing" xmlns:w10="urn:schemas-microsoft-com:office:word" xmlns:w="http://schemas.openxmlformats.org/wordprocessingml/2006/main" xmlns:w14="http://schemas.microsoft.com/office/word/2010/wordml" xmlns:wpg="http://schemas.microsoft.com/office/word/2010/wordprocessingGroup" xmlns:wpi="http://schemas.microsoft.com/office/word/2010/wordprocessingInk" xmlns:wne="http://schemas.microsoft.com/office/word/2006/wordml" xmlns:wps="http://schemas.microsoft.com/office/word/2010/wordprocessingShape" mc:Ignorable="w14 wp14">
-  <w:p>
-    <w:pPr>
-      <w:pStyle w:val="Header"/>
-    </w:pPr>
-  </w:p>
-</w:hdr>
-</file>
-
-<file path=word/header4.xml><?xml version="1.0" encoding="utf-8"?>
 <w:hdr xmlns:wpc="http://schemas.microsoft.com/office/word/2010/wordprocessingCanvas" xmlns:mc="http://schemas.openxmlformats.org/markup-compatibility/2006" xmlns:o="urn:schemas-microsoft-com:office:office" xmlns:r="http://schemas.openxmlformats.org/officeDocument/2006/relationships" xmlns:m="http://schemas.openxmlformats.org/officeDocument/2006/math" xmlns:v="urn:schemas-microsoft-com:vml" xmlns:wp14="http://schemas.microsoft.com/office/word/2010/wordprocessingDrawing" xmlns:wp="http://schemas.openxmlformats.org/drawingml/2006/wordprocessingDrawing" xmlns:w10="urn:schemas-microsoft-com:office:word" xmlns:w="http://schemas.openxmlformats.org/wordprocessingml/2006/main" xmlns:w14="http://schemas.microsoft.com/office/word/2010/wordml" xmlns:wpg="http://schemas.microsoft.com/office/word/2010/wordprocessingGroup" xmlns:wpi="http://schemas.microsoft.com/office/word/2010/wordprocessingInk" xmlns:wne="http://schemas.microsoft.com/office/word/2006/wordml" xmlns:wps="http://schemas.microsoft.com/office/word/2010/wordprocessingShape" mc:Ignorable="w14 wp14">
   <w:p>
     <w:pPr>
@@ -6265,11 +6056,11 @@
 </w:hdr>
 </file>
 
-<file path=word/header5.xml><?xml version="1.0" encoding="utf-8"?>
+<file path=word/header4.xml><?xml version="1.0" encoding="utf-8"?>
 <w:hdr xmlns:wpc="http://schemas.microsoft.com/office/word/2010/wordprocessingCanvas" xmlns:mc="http://schemas.openxmlformats.org/markup-compatibility/2006" xmlns:o="urn:schemas-microsoft-com:office:office" xmlns:r="http://schemas.openxmlformats.org/officeDocument/2006/relationships" xmlns:m="http://schemas.openxmlformats.org/officeDocument/2006/math" xmlns:v="urn:schemas-microsoft-com:vml" xmlns:wp14="http://schemas.microsoft.com/office/word/2010/wordprocessingDrawing" xmlns:wp="http://schemas.openxmlformats.org/drawingml/2006/wordprocessingDrawing" xmlns:w10="urn:schemas-microsoft-com:office:word" xmlns:w="http://schemas.openxmlformats.org/wordprocessingml/2006/main" xmlns:w14="http://schemas.microsoft.com/office/word/2010/wordml" xmlns:wpg="http://schemas.microsoft.com/office/word/2010/wordprocessingGroup" xmlns:wpi="http://schemas.microsoft.com/office/word/2010/wordprocessingInk" xmlns:wne="http://schemas.microsoft.com/office/word/2006/wordml" xmlns:wps="http://schemas.microsoft.com/office/word/2010/wordprocessingShape" mc:Ignorable="w14 wp14">
   <w:p>
     <w:pPr>
-      <w:pStyle w:val="Header"/>
+      <w:pStyle w:val="En-tte"/>
     </w:pPr>
   </w:p>
 </w:hdr>
@@ -7007,7 +6798,7 @@
     <w:lvl w:ilvl="0">
       <w:start w:val="1"/>
       <w:numFmt w:val="upperRoman"/>
-      <w:pStyle w:val="Heading1"/>
+      <w:pStyle w:val="Titre1"/>
       <w:lvlText w:val="%1."/>
       <w:lvlJc w:val="right"/>
       <w:pPr>
@@ -7047,7 +6838,7 @@
     <w:lvl w:ilvl="1">
       <w:start w:val="1"/>
       <w:numFmt w:val="decimal"/>
-      <w:pStyle w:val="Heading2"/>
+      <w:pStyle w:val="Titre2"/>
       <w:lvlText w:val="%1.%2"/>
       <w:lvlJc w:val="left"/>
       <w:pPr>
@@ -7057,7 +6848,7 @@
     <w:lvl w:ilvl="2">
       <w:start w:val="1"/>
       <w:numFmt w:val="decimal"/>
-      <w:pStyle w:val="Heading3"/>
+      <w:pStyle w:val="Titre3"/>
       <w:lvlText w:val="%1.%2.%3"/>
       <w:lvlJc w:val="left"/>
       <w:pPr>
@@ -7079,7 +6870,7 @@
     <w:lvl w:ilvl="4">
       <w:start w:val="1"/>
       <w:numFmt w:val="decimal"/>
-      <w:pStyle w:val="Heading5"/>
+      <w:pStyle w:val="Titre5"/>
       <w:lvlText w:val="%1.%2.%3.%4.%5"/>
       <w:lvlJc w:val="left"/>
       <w:pPr>
@@ -7089,7 +6880,7 @@
     <w:lvl w:ilvl="5">
       <w:start w:val="1"/>
       <w:numFmt w:val="decimal"/>
-      <w:pStyle w:val="Heading6"/>
+      <w:pStyle w:val="Titre6"/>
       <w:lvlText w:val="%1.%2.%3.%4.%5.%6"/>
       <w:lvlJc w:val="left"/>
       <w:pPr>
@@ -7099,7 +6890,7 @@
     <w:lvl w:ilvl="6">
       <w:start w:val="1"/>
       <w:numFmt w:val="decimal"/>
-      <w:pStyle w:val="Heading7"/>
+      <w:pStyle w:val="Titre7"/>
       <w:lvlText w:val="%1.%2.%3.%4.%5.%6.%7"/>
       <w:lvlJc w:val="left"/>
       <w:pPr>
@@ -7109,7 +6900,7 @@
     <w:lvl w:ilvl="7">
       <w:start w:val="1"/>
       <w:numFmt w:val="decimal"/>
-      <w:pStyle w:val="Heading8"/>
+      <w:pStyle w:val="Titre8"/>
       <w:lvlText w:val="%1.%2.%3.%4.%5.%6.%7.%8"/>
       <w:lvlJc w:val="left"/>
       <w:pPr>
@@ -7119,7 +6910,7 @@
     <w:lvl w:ilvl="8">
       <w:start w:val="1"/>
       <w:numFmt w:val="decimal"/>
-      <w:pStyle w:val="Heading9"/>
+      <w:pStyle w:val="Titre9"/>
       <w:lvlText w:val="%1.%2.%3.%4.%5.%6.%7.%8.%9"/>
       <w:lvlJc w:val="left"/>
       <w:pPr>
@@ -9850,11 +9641,11 @@
     <w:name w:val="Normal"/>
     <w:qFormat/>
   </w:style>
-  <w:style w:type="paragraph" w:styleId="Heading1">
+  <w:style w:type="paragraph" w:styleId="Titre1">
     <w:name w:val="heading 1"/>
     <w:basedOn w:val="Normal"/>
     <w:next w:val="Normal"/>
-    <w:link w:val="Heading1Char"/>
+    <w:link w:val="Titre1Car"/>
     <w:uiPriority w:val="9"/>
     <w:qFormat/>
     <w:rsid w:val="00924582"/>
@@ -9876,11 +9667,11 @@
       <w:szCs w:val="28"/>
     </w:rPr>
   </w:style>
-  <w:style w:type="paragraph" w:styleId="Heading2">
+  <w:style w:type="paragraph" w:styleId="Titre2">
     <w:name w:val="heading 2"/>
     <w:basedOn w:val="Normal"/>
     <w:next w:val="Normal"/>
-    <w:link w:val="Heading2Char"/>
+    <w:link w:val="Titre2Car"/>
     <w:uiPriority w:val="9"/>
     <w:unhideWhenUsed/>
     <w:qFormat/>
@@ -9904,11 +9695,11 @@
       <w:szCs w:val="26"/>
     </w:rPr>
   </w:style>
-  <w:style w:type="paragraph" w:styleId="Heading3">
+  <w:style w:type="paragraph" w:styleId="Titre3">
     <w:name w:val="heading 3"/>
     <w:basedOn w:val="Normal"/>
     <w:next w:val="Normal"/>
-    <w:link w:val="Heading3Char"/>
+    <w:link w:val="Titre3Car"/>
     <w:uiPriority w:val="9"/>
     <w:semiHidden/>
     <w:unhideWhenUsed/>
@@ -9931,11 +9722,11 @@
       <w:color w:val="A9A57C" w:themeColor="accent1"/>
     </w:rPr>
   </w:style>
-  <w:style w:type="paragraph" w:styleId="Heading5">
+  <w:style w:type="paragraph" w:styleId="Titre5">
     <w:name w:val="heading 5"/>
     <w:basedOn w:val="Normal"/>
     <w:next w:val="Normal"/>
-    <w:link w:val="Heading5Char"/>
+    <w:link w:val="Titre5Car"/>
     <w:uiPriority w:val="9"/>
     <w:semiHidden/>
     <w:unhideWhenUsed/>
@@ -9956,11 +9747,11 @@
       <w:color w:val="575539" w:themeColor="accent1" w:themeShade="7F"/>
     </w:rPr>
   </w:style>
-  <w:style w:type="paragraph" w:styleId="Heading6">
+  <w:style w:type="paragraph" w:styleId="Titre6">
     <w:name w:val="heading 6"/>
     <w:basedOn w:val="Normal"/>
     <w:next w:val="Normal"/>
-    <w:link w:val="Heading6Char"/>
+    <w:link w:val="Titre6Car"/>
     <w:uiPriority w:val="9"/>
     <w:semiHidden/>
     <w:unhideWhenUsed/>
@@ -9983,11 +9774,11 @@
       <w:color w:val="575539" w:themeColor="accent1" w:themeShade="7F"/>
     </w:rPr>
   </w:style>
-  <w:style w:type="paragraph" w:styleId="Heading7">
+  <w:style w:type="paragraph" w:styleId="Titre7">
     <w:name w:val="heading 7"/>
     <w:basedOn w:val="Normal"/>
     <w:next w:val="Normal"/>
-    <w:link w:val="Heading7Char"/>
+    <w:link w:val="Titre7Car"/>
     <w:uiPriority w:val="9"/>
     <w:semiHidden/>
     <w:unhideWhenUsed/>
@@ -10010,11 +9801,11 @@
       <w:color w:val="6F654B" w:themeColor="text1" w:themeTint="BF"/>
     </w:rPr>
   </w:style>
-  <w:style w:type="paragraph" w:styleId="Heading8">
+  <w:style w:type="paragraph" w:styleId="Titre8">
     <w:name w:val="heading 8"/>
     <w:basedOn w:val="Normal"/>
     <w:next w:val="Normal"/>
-    <w:link w:val="Heading8Char"/>
+    <w:link w:val="Titre8Car"/>
     <w:uiPriority w:val="9"/>
     <w:semiHidden/>
     <w:unhideWhenUsed/>
@@ -10037,11 +9828,11 @@
       <w:szCs w:val="20"/>
     </w:rPr>
   </w:style>
-  <w:style w:type="paragraph" w:styleId="Heading9">
+  <w:style w:type="paragraph" w:styleId="Titre9">
     <w:name w:val="heading 9"/>
     <w:basedOn w:val="Normal"/>
     <w:next w:val="Normal"/>
-    <w:link w:val="Heading9Char"/>
+    <w:link w:val="Titre9Car"/>
     <w:uiPriority w:val="9"/>
     <w:semiHidden/>
     <w:unhideWhenUsed/>
@@ -10066,13 +9857,13 @@
       <w:szCs w:val="20"/>
     </w:rPr>
   </w:style>
-  <w:style w:type="character" w:default="1" w:styleId="DefaultParagraphFont">
+  <w:style w:type="character" w:default="1" w:styleId="Policepardfaut">
     <w:name w:val="Default Paragraph Font"/>
     <w:uiPriority w:val="1"/>
     <w:semiHidden/>
     <w:unhideWhenUsed/>
   </w:style>
-  <w:style w:type="table" w:default="1" w:styleId="TableNormal">
+  <w:style w:type="table" w:default="1" w:styleId="TableauNormal">
     <w:name w:val="Normal Table"/>
     <w:uiPriority w:val="99"/>
     <w:semiHidden/>
@@ -10087,16 +9878,16 @@
       </w:tblCellMar>
     </w:tblPr>
   </w:style>
-  <w:style w:type="numbering" w:default="1" w:styleId="NoList">
+  <w:style w:type="numbering" w:default="1" w:styleId="Aucuneliste">
     <w:name w:val="No List"/>
     <w:uiPriority w:val="99"/>
     <w:semiHidden/>
     <w:unhideWhenUsed/>
   </w:style>
-  <w:style w:type="character" w:customStyle="1" w:styleId="Heading1Char">
-    <w:name w:val="Heading 1 Char"/>
-    <w:basedOn w:val="DefaultParagraphFont"/>
-    <w:link w:val="Heading1"/>
+  <w:style w:type="character" w:customStyle="1" w:styleId="Titre1Car">
+    <w:name w:val="Titre 1 Car"/>
+    <w:basedOn w:val="Policepardfaut"/>
+    <w:link w:val="Titre1"/>
     <w:uiPriority w:val="9"/>
     <w:rsid w:val="00924582"/>
     <w:rPr>
@@ -10108,10 +9899,10 @@
       <w:szCs w:val="28"/>
     </w:rPr>
   </w:style>
-  <w:style w:type="paragraph" w:styleId="BalloonText">
+  <w:style w:type="paragraph" w:styleId="Textedebulles">
     <w:name w:val="Balloon Text"/>
     <w:basedOn w:val="Normal"/>
-    <w:link w:val="BalloonTextChar"/>
+    <w:link w:val="TextedebullesCar"/>
     <w:uiPriority w:val="99"/>
     <w:semiHidden/>
     <w:unhideWhenUsed/>
@@ -10125,10 +9916,10 @@
       <w:szCs w:val="16"/>
     </w:rPr>
   </w:style>
-  <w:style w:type="character" w:customStyle="1" w:styleId="BalloonTextChar">
-    <w:name w:val="Balloon Text Char"/>
-    <w:basedOn w:val="DefaultParagraphFont"/>
-    <w:link w:val="BalloonText"/>
+  <w:style w:type="character" w:customStyle="1" w:styleId="TextedebullesCar">
+    <w:name w:val="Texte de bulles Car"/>
+    <w:basedOn w:val="Policepardfaut"/>
+    <w:link w:val="Textedebulles"/>
     <w:uiPriority w:val="99"/>
     <w:semiHidden/>
     <w:rsid w:val="00924582"/>
@@ -10138,10 +9929,10 @@
       <w:szCs w:val="16"/>
     </w:rPr>
   </w:style>
-  <w:style w:type="paragraph" w:styleId="ListParagraph">
+  <w:style w:type="paragraph" w:styleId="Paragraphedeliste">
     <w:name w:val="List Paragraph"/>
     <w:basedOn w:val="Normal"/>
-    <w:link w:val="ListParagraphChar"/>
+    <w:link w:val="ParagraphedelisteCar"/>
     <w:uiPriority w:val="34"/>
     <w:qFormat/>
     <w:rsid w:val="00327E2E"/>
@@ -10150,10 +9941,10 @@
       <w:contextualSpacing/>
     </w:pPr>
   </w:style>
-  <w:style w:type="paragraph" w:styleId="Header">
+  <w:style w:type="paragraph" w:styleId="En-tte">
     <w:name w:val="header"/>
     <w:basedOn w:val="Normal"/>
-    <w:link w:val="HeaderChar"/>
+    <w:link w:val="En-tteCar"/>
     <w:uiPriority w:val="99"/>
     <w:unhideWhenUsed/>
     <w:rsid w:val="00327E2E"/>
@@ -10172,10 +9963,10 @@
       <w:lang w:eastAsia="fr-FR"/>
     </w:rPr>
   </w:style>
-  <w:style w:type="character" w:customStyle="1" w:styleId="HeaderChar">
-    <w:name w:val="Header Char"/>
-    <w:basedOn w:val="DefaultParagraphFont"/>
-    <w:link w:val="Header"/>
+  <w:style w:type="character" w:customStyle="1" w:styleId="En-tteCar">
+    <w:name w:val="En-tête Car"/>
+    <w:basedOn w:val="Policepardfaut"/>
+    <w:link w:val="En-tte"/>
     <w:uiPriority w:val="99"/>
     <w:rsid w:val="00327E2E"/>
     <w:rPr>
@@ -10186,8 +9977,8 @@
   </w:style>
   <w:style w:type="table" w:customStyle="1" w:styleId="Grilledutableau34">
     <w:name w:val="Grille du tableau34"/>
-    <w:basedOn w:val="TableNormal"/>
-    <w:next w:val="TableGrid"/>
+    <w:basedOn w:val="TableauNormal"/>
+    <w:next w:val="Grilledutableau"/>
     <w:uiPriority w:val="59"/>
     <w:rsid w:val="00327E2E"/>
     <w:pPr>
@@ -10197,7 +9988,6 @@
       <w:rFonts w:ascii="Calibri" w:eastAsia="Calibri" w:hAnsi="Calibri" w:cs="Arial"/>
     </w:rPr>
     <w:tblPr>
-      <w:tblInd w:w="0" w:type="dxa"/>
       <w:tblBorders>
         <w:top w:val="single" w:sz="4" w:space="0" w:color="000000"/>
         <w:left w:val="single" w:sz="4" w:space="0" w:color="000000"/>
@@ -10206,24 +9996,17 @@
         <w:insideH w:val="single" w:sz="4" w:space="0" w:color="000000"/>
         <w:insideV w:val="single" w:sz="4" w:space="0" w:color="000000"/>
       </w:tblBorders>
-      <w:tblCellMar>
-        <w:top w:w="0" w:type="dxa"/>
-        <w:left w:w="108" w:type="dxa"/>
-        <w:bottom w:w="0" w:type="dxa"/>
-        <w:right w:w="108" w:type="dxa"/>
-      </w:tblCellMar>
     </w:tblPr>
   </w:style>
-  <w:style w:type="table" w:styleId="TableGrid">
+  <w:style w:type="table" w:styleId="Grilledutableau">
     <w:name w:val="Table Grid"/>
-    <w:basedOn w:val="TableNormal"/>
+    <w:basedOn w:val="TableauNormal"/>
     <w:uiPriority w:val="59"/>
     <w:rsid w:val="00327E2E"/>
     <w:pPr>
       <w:spacing w:after="0" w:line="240" w:lineRule="auto"/>
     </w:pPr>
     <w:tblPr>
-      <w:tblInd w:w="0" w:type="dxa"/>
       <w:tblBorders>
         <w:top w:val="single" w:sz="4" w:space="0" w:color="auto"/>
         <w:left w:val="single" w:sz="4" w:space="0" w:color="auto"/>
@@ -10232,18 +10015,12 @@
         <w:insideH w:val="single" w:sz="4" w:space="0" w:color="auto"/>
         <w:insideV w:val="single" w:sz="4" w:space="0" w:color="auto"/>
       </w:tblBorders>
-      <w:tblCellMar>
-        <w:top w:w="0" w:type="dxa"/>
-        <w:left w:w="108" w:type="dxa"/>
-        <w:bottom w:w="0" w:type="dxa"/>
-        <w:right w:w="108" w:type="dxa"/>
-      </w:tblCellMar>
     </w:tblPr>
   </w:style>
-  <w:style w:type="paragraph" w:styleId="Footer">
+  <w:style w:type="paragraph" w:styleId="Pieddepage">
     <w:name w:val="footer"/>
     <w:basedOn w:val="Normal"/>
-    <w:link w:val="FooterChar"/>
+    <w:link w:val="PieddepageCar"/>
     <w:uiPriority w:val="99"/>
     <w:unhideWhenUsed/>
     <w:rsid w:val="00327E2E"/>
@@ -10255,16 +10032,16 @@
       <w:spacing w:after="0" w:line="240" w:lineRule="auto"/>
     </w:pPr>
   </w:style>
-  <w:style w:type="character" w:customStyle="1" w:styleId="FooterChar">
-    <w:name w:val="Footer Char"/>
-    <w:basedOn w:val="DefaultParagraphFont"/>
-    <w:link w:val="Footer"/>
+  <w:style w:type="character" w:customStyle="1" w:styleId="PieddepageCar">
+    <w:name w:val="Pied de page Car"/>
+    <w:basedOn w:val="Policepardfaut"/>
+    <w:link w:val="Pieddepage"/>
     <w:uiPriority w:val="99"/>
     <w:rsid w:val="00327E2E"/>
   </w:style>
   <w:style w:type="character" w:customStyle="1" w:styleId="main">
     <w:name w:val="main"/>
-    <w:basedOn w:val="DefaultParagraphFont"/>
+    <w:basedOn w:val="Policepardfaut"/>
     <w:rsid w:val="00327E2E"/>
   </w:style>
   <w:style w:type="paragraph" w:styleId="NormalWeb">
@@ -10284,10 +10061,10 @@
       <w:lang w:eastAsia="fr-FR"/>
     </w:rPr>
   </w:style>
-  <w:style w:type="paragraph" w:styleId="NoSpacing">
+  <w:style w:type="paragraph" w:styleId="Sansinterligne">
     <w:name w:val="No Spacing"/>
     <w:aliases w:val="tableux"/>
-    <w:link w:val="NoSpacingChar"/>
+    <w:link w:val="SansinterligneCar"/>
     <w:uiPriority w:val="1"/>
     <w:qFormat/>
     <w:rsid w:val="005F0EB7"/>
@@ -10304,7 +10081,7 @@
   </w:style>
   <w:style w:type="paragraph" w:customStyle="1" w:styleId="HeaderRight">
     <w:name w:val="Header Right"/>
-    <w:basedOn w:val="Header"/>
+    <w:basedOn w:val="En-tte"/>
     <w:uiPriority w:val="35"/>
     <w:qFormat/>
     <w:rsid w:val="005F0EB7"/>
@@ -10329,11 +10106,11 @@
       <w:szCs w:val="20"/>
     </w:rPr>
   </w:style>
-  <w:style w:type="character" w:customStyle="1" w:styleId="NoSpacingChar">
-    <w:name w:val="No Spacing Char"/>
-    <w:aliases w:val="tableux Char"/>
-    <w:basedOn w:val="DefaultParagraphFont"/>
-    <w:link w:val="NoSpacing"/>
+  <w:style w:type="character" w:customStyle="1" w:styleId="SansinterligneCar">
+    <w:name w:val="Sans interligne Car"/>
+    <w:aliases w:val="tableux Car"/>
+    <w:basedOn w:val="Policepardfaut"/>
+    <w:link w:val="Sansinterligne"/>
     <w:uiPriority w:val="1"/>
     <w:rsid w:val="005F0EB7"/>
     <w:rPr>
@@ -10342,10 +10119,10 @@
       <w:lang w:eastAsia="fr-FR"/>
     </w:rPr>
   </w:style>
-  <w:style w:type="character" w:customStyle="1" w:styleId="Heading2Char">
-    <w:name w:val="Heading 2 Char"/>
-    <w:basedOn w:val="DefaultParagraphFont"/>
-    <w:link w:val="Heading2"/>
+  <w:style w:type="character" w:customStyle="1" w:styleId="Titre2Car">
+    <w:name w:val="Titre 2 Car"/>
+    <w:basedOn w:val="Policepardfaut"/>
+    <w:link w:val="Titre2"/>
     <w:uiPriority w:val="9"/>
     <w:rsid w:val="00A4421F"/>
     <w:rPr>
@@ -10357,10 +10134,10 @@
       <w:szCs w:val="26"/>
     </w:rPr>
   </w:style>
-  <w:style w:type="character" w:customStyle="1" w:styleId="Heading3Char">
-    <w:name w:val="Heading 3 Char"/>
-    <w:basedOn w:val="DefaultParagraphFont"/>
-    <w:link w:val="Heading3"/>
+  <w:style w:type="character" w:customStyle="1" w:styleId="Titre3Car">
+    <w:name w:val="Titre 3 Car"/>
+    <w:basedOn w:val="Policepardfaut"/>
+    <w:link w:val="Titre3"/>
     <w:uiPriority w:val="9"/>
     <w:semiHidden/>
     <w:rsid w:val="00A4421F"/>
@@ -10371,10 +10148,10 @@
       <w:color w:val="A9A57C" w:themeColor="accent1"/>
     </w:rPr>
   </w:style>
-  <w:style w:type="character" w:customStyle="1" w:styleId="Heading5Char">
-    <w:name w:val="Heading 5 Char"/>
-    <w:basedOn w:val="DefaultParagraphFont"/>
-    <w:link w:val="Heading5"/>
+  <w:style w:type="character" w:customStyle="1" w:styleId="Titre5Car">
+    <w:name w:val="Titre 5 Car"/>
+    <w:basedOn w:val="Policepardfaut"/>
+    <w:link w:val="Titre5"/>
     <w:uiPriority w:val="9"/>
     <w:semiHidden/>
     <w:rsid w:val="00A4421F"/>
@@ -10383,10 +10160,10 @@
       <w:color w:val="575539" w:themeColor="accent1" w:themeShade="7F"/>
     </w:rPr>
   </w:style>
-  <w:style w:type="character" w:customStyle="1" w:styleId="Heading6Char">
-    <w:name w:val="Heading 6 Char"/>
-    <w:basedOn w:val="DefaultParagraphFont"/>
-    <w:link w:val="Heading6"/>
+  <w:style w:type="character" w:customStyle="1" w:styleId="Titre6Car">
+    <w:name w:val="Titre 6 Car"/>
+    <w:basedOn w:val="Policepardfaut"/>
+    <w:link w:val="Titre6"/>
     <w:uiPriority w:val="9"/>
     <w:semiHidden/>
     <w:rsid w:val="00A4421F"/>
@@ -10397,10 +10174,10 @@
       <w:color w:val="575539" w:themeColor="accent1" w:themeShade="7F"/>
     </w:rPr>
   </w:style>
-  <w:style w:type="character" w:customStyle="1" w:styleId="Heading7Char">
-    <w:name w:val="Heading 7 Char"/>
-    <w:basedOn w:val="DefaultParagraphFont"/>
-    <w:link w:val="Heading7"/>
+  <w:style w:type="character" w:customStyle="1" w:styleId="Titre7Car">
+    <w:name w:val="Titre 7 Car"/>
+    <w:basedOn w:val="Policepardfaut"/>
+    <w:link w:val="Titre7"/>
     <w:uiPriority w:val="9"/>
     <w:semiHidden/>
     <w:rsid w:val="00A4421F"/>
@@ -10411,10 +10188,10 @@
       <w:color w:val="6F654B" w:themeColor="text1" w:themeTint="BF"/>
     </w:rPr>
   </w:style>
-  <w:style w:type="character" w:customStyle="1" w:styleId="Heading8Char">
-    <w:name w:val="Heading 8 Char"/>
-    <w:basedOn w:val="DefaultParagraphFont"/>
-    <w:link w:val="Heading8"/>
+  <w:style w:type="character" w:customStyle="1" w:styleId="Titre8Car">
+    <w:name w:val="Titre 8 Car"/>
+    <w:basedOn w:val="Policepardfaut"/>
+    <w:link w:val="Titre8"/>
     <w:uiPriority w:val="9"/>
     <w:semiHidden/>
     <w:rsid w:val="00A4421F"/>
@@ -10425,10 +10202,10 @@
       <w:szCs w:val="20"/>
     </w:rPr>
   </w:style>
-  <w:style w:type="character" w:customStyle="1" w:styleId="Heading9Char">
-    <w:name w:val="Heading 9 Char"/>
-    <w:basedOn w:val="DefaultParagraphFont"/>
-    <w:link w:val="Heading9"/>
+  <w:style w:type="character" w:customStyle="1" w:styleId="Titre9Car">
+    <w:name w:val="Titre 9 Car"/>
+    <w:basedOn w:val="Policepardfaut"/>
+    <w:link w:val="Titre9"/>
     <w:uiPriority w:val="9"/>
     <w:semiHidden/>
     <w:rsid w:val="00A4421F"/>
@@ -10441,10 +10218,10 @@
       <w:szCs w:val="20"/>
     </w:rPr>
   </w:style>
-  <w:style w:type="character" w:customStyle="1" w:styleId="ListParagraphChar">
-    <w:name w:val="List Paragraph Char"/>
-    <w:basedOn w:val="DefaultParagraphFont"/>
-    <w:link w:val="ListParagraph"/>
+  <w:style w:type="character" w:customStyle="1" w:styleId="ParagraphedelisteCar">
+    <w:name w:val="Paragraphe de liste Car"/>
+    <w:basedOn w:val="Policepardfaut"/>
+    <w:link w:val="Paragraphedeliste"/>
     <w:uiPriority w:val="34"/>
     <w:rsid w:val="004D202A"/>
   </w:style>
@@ -10462,10 +10239,10 @@
       <w:lang w:eastAsia="fr-FR"/>
     </w:rPr>
   </w:style>
-  <w:style w:type="paragraph" w:styleId="HTMLPreformatted">
+  <w:style w:type="paragraph" w:styleId="PrformatHTML">
     <w:name w:val="HTML Preformatted"/>
     <w:basedOn w:val="Normal"/>
-    <w:link w:val="HTMLPreformattedChar"/>
+    <w:link w:val="PrformatHTMLCar"/>
     <w:uiPriority w:val="99"/>
     <w:semiHidden/>
     <w:unhideWhenUsed/>
@@ -10498,10 +10275,10 @@
       <w:lang w:eastAsia="fr-FR"/>
     </w:rPr>
   </w:style>
-  <w:style w:type="character" w:customStyle="1" w:styleId="HTMLPreformattedChar">
-    <w:name w:val="HTML Preformatted Char"/>
-    <w:basedOn w:val="DefaultParagraphFont"/>
-    <w:link w:val="HTMLPreformatted"/>
+  <w:style w:type="character" w:customStyle="1" w:styleId="PrformatHTMLCar">
+    <w:name w:val="Préformaté HTML Car"/>
+    <w:basedOn w:val="Policepardfaut"/>
+    <w:link w:val="PrformatHTML"/>
     <w:uiPriority w:val="99"/>
     <w:semiHidden/>
     <w:rsid w:val="00671B29"/>
@@ -10514,7 +10291,7 @@
   </w:style>
   <w:style w:type="character" w:customStyle="1" w:styleId="apple-converted-space">
     <w:name w:val="apple-converted-space"/>
-    <w:basedOn w:val="DefaultParagraphFont"/>
+    <w:basedOn w:val="Policepardfaut"/>
     <w:rsid w:val="00671B29"/>
   </w:style>
   <w:style w:type="paragraph" w:customStyle="1" w:styleId="titresection">
@@ -10708,11 +10485,11 @@
     <w:name w:val="Normal"/>
     <w:qFormat/>
   </w:style>
-  <w:style w:type="paragraph" w:styleId="Heading1">
+  <w:style w:type="paragraph" w:styleId="Titre1">
     <w:name w:val="heading 1"/>
     <w:basedOn w:val="Normal"/>
     <w:next w:val="Normal"/>
-    <w:link w:val="Heading1Char"/>
+    <w:link w:val="Titre1Car"/>
     <w:uiPriority w:val="9"/>
     <w:qFormat/>
     <w:rsid w:val="00924582"/>
@@ -10734,11 +10511,11 @@
       <w:szCs w:val="28"/>
     </w:rPr>
   </w:style>
-  <w:style w:type="paragraph" w:styleId="Heading2">
+  <w:style w:type="paragraph" w:styleId="Titre2">
     <w:name w:val="heading 2"/>
     <w:basedOn w:val="Normal"/>
     <w:next w:val="Normal"/>
-    <w:link w:val="Heading2Char"/>
+    <w:link w:val="Titre2Car"/>
     <w:uiPriority w:val="9"/>
     <w:unhideWhenUsed/>
     <w:qFormat/>
@@ -10762,11 +10539,11 @@
       <w:szCs w:val="26"/>
     </w:rPr>
   </w:style>
-  <w:style w:type="paragraph" w:styleId="Heading3">
+  <w:style w:type="paragraph" w:styleId="Titre3">
     <w:name w:val="heading 3"/>
     <w:basedOn w:val="Normal"/>
     <w:next w:val="Normal"/>
-    <w:link w:val="Heading3Char"/>
+    <w:link w:val="Titre3Car"/>
     <w:uiPriority w:val="9"/>
     <w:semiHidden/>
     <w:unhideWhenUsed/>
@@ -10789,11 +10566,11 @@
       <w:color w:val="A9A57C" w:themeColor="accent1"/>
     </w:rPr>
   </w:style>
-  <w:style w:type="paragraph" w:styleId="Heading5">
+  <w:style w:type="paragraph" w:styleId="Titre5">
     <w:name w:val="heading 5"/>
     <w:basedOn w:val="Normal"/>
     <w:next w:val="Normal"/>
-    <w:link w:val="Heading5Char"/>
+    <w:link w:val="Titre5Car"/>
     <w:uiPriority w:val="9"/>
     <w:semiHidden/>
     <w:unhideWhenUsed/>
@@ -10814,11 +10591,11 @@
       <w:color w:val="575539" w:themeColor="accent1" w:themeShade="7F"/>
     </w:rPr>
   </w:style>
-  <w:style w:type="paragraph" w:styleId="Heading6">
+  <w:style w:type="paragraph" w:styleId="Titre6">
     <w:name w:val="heading 6"/>
     <w:basedOn w:val="Normal"/>
     <w:next w:val="Normal"/>
-    <w:link w:val="Heading6Char"/>
+    <w:link w:val="Titre6Car"/>
     <w:uiPriority w:val="9"/>
     <w:semiHidden/>
     <w:unhideWhenUsed/>
@@ -10841,11 +10618,11 @@
       <w:color w:val="575539" w:themeColor="accent1" w:themeShade="7F"/>
     </w:rPr>
   </w:style>
-  <w:style w:type="paragraph" w:styleId="Heading7">
+  <w:style w:type="paragraph" w:styleId="Titre7">
     <w:name w:val="heading 7"/>
     <w:basedOn w:val="Normal"/>
     <w:next w:val="Normal"/>
-    <w:link w:val="Heading7Char"/>
+    <w:link w:val="Titre7Car"/>
     <w:uiPriority w:val="9"/>
     <w:semiHidden/>
     <w:unhideWhenUsed/>
@@ -10868,11 +10645,11 @@
       <w:color w:val="6F654B" w:themeColor="text1" w:themeTint="BF"/>
     </w:rPr>
   </w:style>
-  <w:style w:type="paragraph" w:styleId="Heading8">
+  <w:style w:type="paragraph" w:styleId="Titre8">
     <w:name w:val="heading 8"/>
     <w:basedOn w:val="Normal"/>
     <w:next w:val="Normal"/>
-    <w:link w:val="Heading8Char"/>
+    <w:link w:val="Titre8Car"/>
     <w:uiPriority w:val="9"/>
     <w:semiHidden/>
     <w:unhideWhenUsed/>
@@ -10895,11 +10672,11 @@
       <w:szCs w:val="20"/>
     </w:rPr>
   </w:style>
-  <w:style w:type="paragraph" w:styleId="Heading9">
+  <w:style w:type="paragraph" w:styleId="Titre9">
     <w:name w:val="heading 9"/>
     <w:basedOn w:val="Normal"/>
     <w:next w:val="Normal"/>
-    <w:link w:val="Heading9Char"/>
+    <w:link w:val="Titre9Car"/>
     <w:uiPriority w:val="9"/>
     <w:semiHidden/>
     <w:unhideWhenUsed/>
@@ -10924,13 +10701,13 @@
       <w:szCs w:val="20"/>
     </w:rPr>
   </w:style>
-  <w:style w:type="character" w:default="1" w:styleId="DefaultParagraphFont">
+  <w:style w:type="character" w:default="1" w:styleId="Policepardfaut">
     <w:name w:val="Default Paragraph Font"/>
     <w:uiPriority w:val="1"/>
     <w:semiHidden/>
     <w:unhideWhenUsed/>
   </w:style>
-  <w:style w:type="table" w:default="1" w:styleId="TableNormal">
+  <w:style w:type="table" w:default="1" w:styleId="TableauNormal">
     <w:name w:val="Normal Table"/>
     <w:uiPriority w:val="99"/>
     <w:semiHidden/>
@@ -10945,16 +10722,16 @@
       </w:tblCellMar>
     </w:tblPr>
   </w:style>
-  <w:style w:type="numbering" w:default="1" w:styleId="NoList">
+  <w:style w:type="numbering" w:default="1" w:styleId="Aucuneliste">
     <w:name w:val="No List"/>
     <w:uiPriority w:val="99"/>
     <w:semiHidden/>
     <w:unhideWhenUsed/>
   </w:style>
-  <w:style w:type="character" w:customStyle="1" w:styleId="Heading1Char">
-    <w:name w:val="Heading 1 Char"/>
-    <w:basedOn w:val="DefaultParagraphFont"/>
-    <w:link w:val="Heading1"/>
+  <w:style w:type="character" w:customStyle="1" w:styleId="Titre1Car">
+    <w:name w:val="Titre 1 Car"/>
+    <w:basedOn w:val="Policepardfaut"/>
+    <w:link w:val="Titre1"/>
     <w:uiPriority w:val="9"/>
     <w:rsid w:val="00924582"/>
     <w:rPr>
@@ -10966,10 +10743,10 @@
       <w:szCs w:val="28"/>
     </w:rPr>
   </w:style>
-  <w:style w:type="paragraph" w:styleId="BalloonText">
+  <w:style w:type="paragraph" w:styleId="Textedebulles">
     <w:name w:val="Balloon Text"/>
     <w:basedOn w:val="Normal"/>
-    <w:link w:val="BalloonTextChar"/>
+    <w:link w:val="TextedebullesCar"/>
     <w:uiPriority w:val="99"/>
     <w:semiHidden/>
     <w:unhideWhenUsed/>
@@ -10983,10 +10760,10 @@
       <w:szCs w:val="16"/>
     </w:rPr>
   </w:style>
-  <w:style w:type="character" w:customStyle="1" w:styleId="BalloonTextChar">
-    <w:name w:val="Balloon Text Char"/>
-    <w:basedOn w:val="DefaultParagraphFont"/>
-    <w:link w:val="BalloonText"/>
+  <w:style w:type="character" w:customStyle="1" w:styleId="TextedebullesCar">
+    <w:name w:val="Texte de bulles Car"/>
+    <w:basedOn w:val="Policepardfaut"/>
+    <w:link w:val="Textedebulles"/>
     <w:uiPriority w:val="99"/>
     <w:semiHidden/>
     <w:rsid w:val="00924582"/>
@@ -10996,10 +10773,10 @@
       <w:szCs w:val="16"/>
     </w:rPr>
   </w:style>
-  <w:style w:type="paragraph" w:styleId="ListParagraph">
+  <w:style w:type="paragraph" w:styleId="Paragraphedeliste">
     <w:name w:val="List Paragraph"/>
     <w:basedOn w:val="Normal"/>
-    <w:link w:val="ListParagraphChar"/>
+    <w:link w:val="ParagraphedelisteCar"/>
     <w:uiPriority w:val="34"/>
     <w:qFormat/>
     <w:rsid w:val="00327E2E"/>
@@ -11008,10 +10785,10 @@
       <w:contextualSpacing/>
     </w:pPr>
   </w:style>
-  <w:style w:type="paragraph" w:styleId="Header">
+  <w:style w:type="paragraph" w:styleId="En-tte">
     <w:name w:val="header"/>
     <w:basedOn w:val="Normal"/>
-    <w:link w:val="HeaderChar"/>
+    <w:link w:val="En-tteCar"/>
     <w:uiPriority w:val="99"/>
     <w:unhideWhenUsed/>
     <w:rsid w:val="00327E2E"/>
@@ -11030,10 +10807,10 @@
       <w:lang w:eastAsia="fr-FR"/>
     </w:rPr>
   </w:style>
-  <w:style w:type="character" w:customStyle="1" w:styleId="HeaderChar">
-    <w:name w:val="Header Char"/>
-    <w:basedOn w:val="DefaultParagraphFont"/>
-    <w:link w:val="Header"/>
+  <w:style w:type="character" w:customStyle="1" w:styleId="En-tteCar">
+    <w:name w:val="En-tête Car"/>
+    <w:basedOn w:val="Policepardfaut"/>
+    <w:link w:val="En-tte"/>
     <w:uiPriority w:val="99"/>
     <w:rsid w:val="00327E2E"/>
     <w:rPr>
@@ -11044,8 +10821,8 @@
   </w:style>
   <w:style w:type="table" w:customStyle="1" w:styleId="Grilledutableau34">
     <w:name w:val="Grille du tableau34"/>
-    <w:basedOn w:val="TableNormal"/>
-    <w:next w:val="TableGrid"/>
+    <w:basedOn w:val="TableauNormal"/>
+    <w:next w:val="Grilledutableau"/>
     <w:uiPriority w:val="59"/>
     <w:rsid w:val="00327E2E"/>
     <w:pPr>
@@ -11055,7 +10832,6 @@
       <w:rFonts w:ascii="Calibri" w:eastAsia="Calibri" w:hAnsi="Calibri" w:cs="Arial"/>
     </w:rPr>
     <w:tblPr>
-      <w:tblInd w:w="0" w:type="dxa"/>
       <w:tblBorders>
         <w:top w:val="single" w:sz="4" w:space="0" w:color="000000"/>
         <w:left w:val="single" w:sz="4" w:space="0" w:color="000000"/>
@@ -11064,24 +10840,17 @@
         <w:insideH w:val="single" w:sz="4" w:space="0" w:color="000000"/>
         <w:insideV w:val="single" w:sz="4" w:space="0" w:color="000000"/>
       </w:tblBorders>
-      <w:tblCellMar>
-        <w:top w:w="0" w:type="dxa"/>
-        <w:left w:w="108" w:type="dxa"/>
-        <w:bottom w:w="0" w:type="dxa"/>
-        <w:right w:w="108" w:type="dxa"/>
-      </w:tblCellMar>
     </w:tblPr>
   </w:style>
-  <w:style w:type="table" w:styleId="TableGrid">
+  <w:style w:type="table" w:styleId="Grilledutableau">
     <w:name w:val="Table Grid"/>
-    <w:basedOn w:val="TableNormal"/>
+    <w:basedOn w:val="TableauNormal"/>
     <w:uiPriority w:val="59"/>
     <w:rsid w:val="00327E2E"/>
     <w:pPr>
       <w:spacing w:after="0" w:line="240" w:lineRule="auto"/>
     </w:pPr>
     <w:tblPr>
-      <w:tblInd w:w="0" w:type="dxa"/>
       <w:tblBorders>
         <w:top w:val="single" w:sz="4" w:space="0" w:color="auto"/>
         <w:left w:val="single" w:sz="4" w:space="0" w:color="auto"/>
@@ -11090,18 +10859,12 @@
         <w:insideH w:val="single" w:sz="4" w:space="0" w:color="auto"/>
         <w:insideV w:val="single" w:sz="4" w:space="0" w:color="auto"/>
       </w:tblBorders>
-      <w:tblCellMar>
-        <w:top w:w="0" w:type="dxa"/>
-        <w:left w:w="108" w:type="dxa"/>
-        <w:bottom w:w="0" w:type="dxa"/>
-        <w:right w:w="108" w:type="dxa"/>
-      </w:tblCellMar>
     </w:tblPr>
   </w:style>
-  <w:style w:type="paragraph" w:styleId="Footer">
+  <w:style w:type="paragraph" w:styleId="Pieddepage">
     <w:name w:val="footer"/>
     <w:basedOn w:val="Normal"/>
-    <w:link w:val="FooterChar"/>
+    <w:link w:val="PieddepageCar"/>
     <w:uiPriority w:val="99"/>
     <w:unhideWhenUsed/>
     <w:rsid w:val="00327E2E"/>
@@ -11113,16 +10876,16 @@
       <w:spacing w:after="0" w:line="240" w:lineRule="auto"/>
     </w:pPr>
   </w:style>
-  <w:style w:type="character" w:customStyle="1" w:styleId="FooterChar">
-    <w:name w:val="Footer Char"/>
-    <w:basedOn w:val="DefaultParagraphFont"/>
-    <w:link w:val="Footer"/>
+  <w:style w:type="character" w:customStyle="1" w:styleId="PieddepageCar">
+    <w:name w:val="Pied de page Car"/>
+    <w:basedOn w:val="Policepardfaut"/>
+    <w:link w:val="Pieddepage"/>
     <w:uiPriority w:val="99"/>
     <w:rsid w:val="00327E2E"/>
   </w:style>
   <w:style w:type="character" w:customStyle="1" w:styleId="main">
     <w:name w:val="main"/>
-    <w:basedOn w:val="DefaultParagraphFont"/>
+    <w:basedOn w:val="Policepardfaut"/>
     <w:rsid w:val="00327E2E"/>
   </w:style>
   <w:style w:type="paragraph" w:styleId="NormalWeb">
@@ -11142,10 +10905,10 @@
       <w:lang w:eastAsia="fr-FR"/>
     </w:rPr>
   </w:style>
-  <w:style w:type="paragraph" w:styleId="NoSpacing">
+  <w:style w:type="paragraph" w:styleId="Sansinterligne">
     <w:name w:val="No Spacing"/>
     <w:aliases w:val="tableux"/>
-    <w:link w:val="NoSpacingChar"/>
+    <w:link w:val="SansinterligneCar"/>
     <w:uiPriority w:val="1"/>
     <w:qFormat/>
     <w:rsid w:val="005F0EB7"/>
@@ -11162,7 +10925,7 @@
   </w:style>
   <w:style w:type="paragraph" w:customStyle="1" w:styleId="HeaderRight">
     <w:name w:val="Header Right"/>
-    <w:basedOn w:val="Header"/>
+    <w:basedOn w:val="En-tte"/>
     <w:uiPriority w:val="35"/>
     <w:qFormat/>
     <w:rsid w:val="005F0EB7"/>
@@ -11187,11 +10950,11 @@
       <w:szCs w:val="20"/>
     </w:rPr>
   </w:style>
-  <w:style w:type="character" w:customStyle="1" w:styleId="NoSpacingChar">
-    <w:name w:val="No Spacing Char"/>
-    <w:aliases w:val="tableux Char"/>
-    <w:basedOn w:val="DefaultParagraphFont"/>
-    <w:link w:val="NoSpacing"/>
+  <w:style w:type="character" w:customStyle="1" w:styleId="SansinterligneCar">
+    <w:name w:val="Sans interligne Car"/>
+    <w:aliases w:val="tableux Car"/>
+    <w:basedOn w:val="Policepardfaut"/>
+    <w:link w:val="Sansinterligne"/>
     <w:uiPriority w:val="1"/>
     <w:rsid w:val="005F0EB7"/>
     <w:rPr>
@@ -11200,10 +10963,10 @@
       <w:lang w:eastAsia="fr-FR"/>
     </w:rPr>
   </w:style>
-  <w:style w:type="character" w:customStyle="1" w:styleId="Heading2Char">
-    <w:name w:val="Heading 2 Char"/>
-    <w:basedOn w:val="DefaultParagraphFont"/>
-    <w:link w:val="Heading2"/>
+  <w:style w:type="character" w:customStyle="1" w:styleId="Titre2Car">
+    <w:name w:val="Titre 2 Car"/>
+    <w:basedOn w:val="Policepardfaut"/>
+    <w:link w:val="Titre2"/>
     <w:uiPriority w:val="9"/>
     <w:rsid w:val="00A4421F"/>
     <w:rPr>
@@ -11215,10 +10978,10 @@
       <w:szCs w:val="26"/>
     </w:rPr>
   </w:style>
-  <w:style w:type="character" w:customStyle="1" w:styleId="Heading3Char">
-    <w:name w:val="Heading 3 Char"/>
-    <w:basedOn w:val="DefaultParagraphFont"/>
-    <w:link w:val="Heading3"/>
+  <w:style w:type="character" w:customStyle="1" w:styleId="Titre3Car">
+    <w:name w:val="Titre 3 Car"/>
+    <w:basedOn w:val="Policepardfaut"/>
+    <w:link w:val="Titre3"/>
     <w:uiPriority w:val="9"/>
     <w:semiHidden/>
     <w:rsid w:val="00A4421F"/>
@@ -11229,10 +10992,10 @@
       <w:color w:val="A9A57C" w:themeColor="accent1"/>
     </w:rPr>
   </w:style>
-  <w:style w:type="character" w:customStyle="1" w:styleId="Heading5Char">
-    <w:name w:val="Heading 5 Char"/>
-    <w:basedOn w:val="DefaultParagraphFont"/>
-    <w:link w:val="Heading5"/>
+  <w:style w:type="character" w:customStyle="1" w:styleId="Titre5Car">
+    <w:name w:val="Titre 5 Car"/>
+    <w:basedOn w:val="Policepardfaut"/>
+    <w:link w:val="Titre5"/>
     <w:uiPriority w:val="9"/>
     <w:semiHidden/>
     <w:rsid w:val="00A4421F"/>
@@ -11241,10 +11004,10 @@
       <w:color w:val="575539" w:themeColor="accent1" w:themeShade="7F"/>
     </w:rPr>
   </w:style>
-  <w:style w:type="character" w:customStyle="1" w:styleId="Heading6Char">
-    <w:name w:val="Heading 6 Char"/>
-    <w:basedOn w:val="DefaultParagraphFont"/>
-    <w:link w:val="Heading6"/>
+  <w:style w:type="character" w:customStyle="1" w:styleId="Titre6Car">
+    <w:name w:val="Titre 6 Car"/>
+    <w:basedOn w:val="Policepardfaut"/>
+    <w:link w:val="Titre6"/>
     <w:uiPriority w:val="9"/>
     <w:semiHidden/>
     <w:rsid w:val="00A4421F"/>
@@ -11255,10 +11018,10 @@
       <w:color w:val="575539" w:themeColor="accent1" w:themeShade="7F"/>
     </w:rPr>
   </w:style>
-  <w:style w:type="character" w:customStyle="1" w:styleId="Heading7Char">
-    <w:name w:val="Heading 7 Char"/>
-    <w:basedOn w:val="DefaultParagraphFont"/>
-    <w:link w:val="Heading7"/>
+  <w:style w:type="character" w:customStyle="1" w:styleId="Titre7Car">
+    <w:name w:val="Titre 7 Car"/>
+    <w:basedOn w:val="Policepardfaut"/>
+    <w:link w:val="Titre7"/>
     <w:uiPriority w:val="9"/>
     <w:semiHidden/>
     <w:rsid w:val="00A4421F"/>
@@ -11269,10 +11032,10 @@
       <w:color w:val="6F654B" w:themeColor="text1" w:themeTint="BF"/>
     </w:rPr>
   </w:style>
-  <w:style w:type="character" w:customStyle="1" w:styleId="Heading8Char">
-    <w:name w:val="Heading 8 Char"/>
-    <w:basedOn w:val="DefaultParagraphFont"/>
-    <w:link w:val="Heading8"/>
+  <w:style w:type="character" w:customStyle="1" w:styleId="Titre8Car">
+    <w:name w:val="Titre 8 Car"/>
+    <w:basedOn w:val="Policepardfaut"/>
+    <w:link w:val="Titre8"/>
     <w:uiPriority w:val="9"/>
     <w:semiHidden/>
     <w:rsid w:val="00A4421F"/>
@@ -11283,10 +11046,10 @@
       <w:szCs w:val="20"/>
     </w:rPr>
   </w:style>
-  <w:style w:type="character" w:customStyle="1" w:styleId="Heading9Char">
-    <w:name w:val="Heading 9 Char"/>
-    <w:basedOn w:val="DefaultParagraphFont"/>
-    <w:link w:val="Heading9"/>
+  <w:style w:type="character" w:customStyle="1" w:styleId="Titre9Car">
+    <w:name w:val="Titre 9 Car"/>
+    <w:basedOn w:val="Policepardfaut"/>
+    <w:link w:val="Titre9"/>
     <w:uiPriority w:val="9"/>
     <w:semiHidden/>
     <w:rsid w:val="00A4421F"/>
@@ -11299,10 +11062,10 @@
       <w:szCs w:val="20"/>
     </w:rPr>
   </w:style>
-  <w:style w:type="character" w:customStyle="1" w:styleId="ListParagraphChar">
-    <w:name w:val="List Paragraph Char"/>
-    <w:basedOn w:val="DefaultParagraphFont"/>
-    <w:link w:val="ListParagraph"/>
+  <w:style w:type="character" w:customStyle="1" w:styleId="ParagraphedelisteCar">
+    <w:name w:val="Paragraphe de liste Car"/>
+    <w:basedOn w:val="Policepardfaut"/>
+    <w:link w:val="Paragraphedeliste"/>
     <w:uiPriority w:val="34"/>
     <w:rsid w:val="004D202A"/>
   </w:style>
@@ -11320,10 +11083,10 @@
       <w:lang w:eastAsia="fr-FR"/>
     </w:rPr>
   </w:style>
-  <w:style w:type="paragraph" w:styleId="HTMLPreformatted">
+  <w:style w:type="paragraph" w:styleId="PrformatHTML">
     <w:name w:val="HTML Preformatted"/>
     <w:basedOn w:val="Normal"/>
-    <w:link w:val="HTMLPreformattedChar"/>
+    <w:link w:val="PrformatHTMLCar"/>
     <w:uiPriority w:val="99"/>
     <w:semiHidden/>
     <w:unhideWhenUsed/>
@@ -11356,10 +11119,10 @@
       <w:lang w:eastAsia="fr-FR"/>
     </w:rPr>
   </w:style>
-  <w:style w:type="character" w:customStyle="1" w:styleId="HTMLPreformattedChar">
-    <w:name w:val="HTML Preformatted Char"/>
-    <w:basedOn w:val="DefaultParagraphFont"/>
-    <w:link w:val="HTMLPreformatted"/>
+  <w:style w:type="character" w:customStyle="1" w:styleId="PrformatHTMLCar">
+    <w:name w:val="Préformaté HTML Car"/>
+    <w:basedOn w:val="Policepardfaut"/>
+    <w:link w:val="PrformatHTML"/>
     <w:uiPriority w:val="99"/>
     <w:semiHidden/>
     <w:rsid w:val="00671B29"/>
@@ -11372,7 +11135,7 @@
   </w:style>
   <w:style w:type="character" w:customStyle="1" w:styleId="apple-converted-space">
     <w:name w:val="apple-converted-space"/>
-    <w:basedOn w:val="DefaultParagraphFont"/>
+    <w:basedOn w:val="Policepardfaut"/>
     <w:rsid w:val="00671B29"/>
   </w:style>
   <w:style w:type="paragraph" w:customStyle="1" w:styleId="titresection">
@@ -11644,7 +11407,7 @@
 </file>
 
 <file path=customXml/itemProps1.xml><?xml version="1.0" encoding="utf-8"?>
-<ds:datastoreItem xmlns:ds="http://schemas.openxmlformats.org/officeDocument/2006/customXml" ds:itemID="{DF1B9950-751C-4C2E-836E-E8FA8821D38C}">
+<ds:datastoreItem xmlns:ds="http://schemas.openxmlformats.org/officeDocument/2006/customXml" ds:itemID="{E48C3C57-A348-44F3-8323-18C37648E8CB}">
   <ds:schemaRefs>
     <ds:schemaRef ds:uri="http://schemas.openxmlformats.org/officeDocument/2006/bibliography"/>
   </ds:schemaRefs>

</xml_diff>

<commit_message>
l'ajout dans la raport
</commit_message>
<xml_diff>
--- a/Raport de Projet/Raport .docx
+++ b/Raport de Projet/Raport .docx
@@ -431,7 +431,7 @@
                           </w:p>
                           <w:p>
                             <w:pPr>
-                              <w:pStyle w:val="Paragraphedeliste"/>
+                              <w:pStyle w:val="ListParagraph"/>
                               <w:numPr>
                                 <w:ilvl w:val="0"/>
                                 <w:numId w:val="4"/>
@@ -533,8 +533,16 @@
                         <w:rPr>
                           <w:b/>
                         </w:rPr>
-                        <w:t>M. Samuel Szonieck</w:t>
+                        <w:t xml:space="preserve">M. Samuel </w:t>
                       </w:r>
+                      <w:proofErr w:type="spellStart"/>
+                      <w:r>
+                        <w:rPr>
+                          <w:b/>
+                        </w:rPr>
+                        <w:t>Szonieck</w:t>
+                      </w:r>
+                      <w:proofErr w:type="spellEnd"/>
                     </w:p>
                     <w:p>
                       <w:pPr>
@@ -624,7 +632,7 @@
                           </w:p>
                           <w:p>
                             <w:pPr>
-                              <w:pStyle w:val="Paragraphedeliste"/>
+                              <w:pStyle w:val="ListParagraph"/>
                               <w:numPr>
                                 <w:ilvl w:val="0"/>
                                 <w:numId w:val="2"/>
@@ -656,7 +664,7 @@
                           </w:p>
                           <w:p>
                             <w:pPr>
-                              <w:pStyle w:val="Paragraphedeliste"/>
+                              <w:pStyle w:val="ListParagraph"/>
                               <w:numPr>
                                 <w:ilvl w:val="0"/>
                                 <w:numId w:val="2"/>
@@ -726,6 +734,7 @@
                           <w:b/>
                         </w:rPr>
                       </w:pPr>
+                      <w:proofErr w:type="spellStart"/>
                       <w:r>
                         <w:rPr>
                           <w:b/>
@@ -736,7 +745,14 @@
                         <w:rPr>
                           <w:b/>
                         </w:rPr>
-                        <w:t>Achraf LANSARI</w:t>
+                        <w:t>Achraf</w:t>
+                      </w:r>
+                      <w:proofErr w:type="spellEnd"/>
+                      <w:r>
+                        <w:rPr>
+                          <w:b/>
+                        </w:rPr>
+                        <w:t xml:space="preserve"> LANSARI</w:t>
                       </w:r>
                     </w:p>
                     <w:p>
@@ -750,11 +766,19 @@
                           <w:b/>
                         </w:rPr>
                       </w:pPr>
+                      <w:proofErr w:type="spellStart"/>
                       <w:r>
                         <w:rPr>
                           <w:b/>
                         </w:rPr>
-                        <w:t>M.AbdelAli HMISSER</w:t>
+                        <w:t>M.AbdelAli</w:t>
+                      </w:r>
+                      <w:proofErr w:type="spellEnd"/>
+                      <w:r>
+                        <w:rPr>
+                          <w:b/>
+                        </w:rPr>
+                        <w:t xml:space="preserve"> HMISSER</w:t>
                       </w:r>
                     </w:p>
                   </w:txbxContent>
@@ -1297,6 +1321,7 @@
                         </w:rPr>
                         <w:t xml:space="preserve"> </w:t>
                       </w:r>
+                      <w:proofErr w:type="spellStart"/>
                       <w:r>
                         <w:rPr>
                           <w:rFonts w:eastAsiaTheme="minorHAnsi"/>
@@ -1305,8 +1330,31 @@
                           <w:szCs w:val="22"/>
                           <w:lang w:eastAsia="en-US"/>
                         </w:rPr>
-                        <w:t>Khaldoun Zreik</w:t>
+                        <w:t>Khaldoun</w:t>
                       </w:r>
+                      <w:proofErr w:type="spellEnd"/>
+                      <w:r>
+                        <w:rPr>
+                          <w:rFonts w:eastAsiaTheme="minorHAnsi"/>
+                          <w:b/>
+                          <w:sz w:val="22"/>
+                          <w:szCs w:val="22"/>
+                          <w:lang w:eastAsia="en-US"/>
+                        </w:rPr>
+                        <w:t xml:space="preserve"> </w:t>
+                      </w:r>
+                      <w:proofErr w:type="spellStart"/>
+                      <w:r>
+                        <w:rPr>
+                          <w:rFonts w:eastAsiaTheme="minorHAnsi"/>
+                          <w:b/>
+                          <w:sz w:val="22"/>
+                          <w:szCs w:val="22"/>
+                          <w:lang w:eastAsia="en-US"/>
+                        </w:rPr>
+                        <w:t>Zreik</w:t>
+                      </w:r>
+                      <w:proofErr w:type="spellEnd"/>
                     </w:p>
                     <w:p>
                       <w:pPr>
@@ -1332,8 +1380,17 @@
                           <w:rFonts w:ascii="Times New Roman" w:hAnsi="Times New Roman" w:cs="Times New Roman"/>
                           <w:b/>
                         </w:rPr>
-                        <w:t xml:space="preserve"> Samuel Szonieck</w:t>
+                        <w:t xml:space="preserve"> Samuel </w:t>
                       </w:r>
+                      <w:proofErr w:type="spellStart"/>
+                      <w:r>
+                        <w:rPr>
+                          <w:rFonts w:ascii="Times New Roman" w:hAnsi="Times New Roman" w:cs="Times New Roman"/>
+                          <w:b/>
+                        </w:rPr>
+                        <w:t>Szonieck</w:t>
+                      </w:r>
+                      <w:proofErr w:type="spellEnd"/>
                     </w:p>
                     <w:p>
                       <w:pPr>
@@ -1428,8 +1485,33 @@
                           <w:rFonts w:ascii="Times New Roman" w:hAnsi="Times New Roman" w:cs="Times New Roman"/>
                           <w:b/>
                         </w:rPr>
-                        <w:t xml:space="preserve"> Nasreddine Bouhaï</w:t>
+                        <w:t xml:space="preserve"> </w:t>
                       </w:r>
+                      <w:proofErr w:type="spellStart"/>
+                      <w:r>
+                        <w:rPr>
+                          <w:rFonts w:ascii="Times New Roman" w:hAnsi="Times New Roman" w:cs="Times New Roman"/>
+                          <w:b/>
+                        </w:rPr>
+                        <w:t>Nasreddine</w:t>
+                      </w:r>
+                      <w:proofErr w:type="spellEnd"/>
+                      <w:r>
+                        <w:rPr>
+                          <w:rFonts w:ascii="Times New Roman" w:hAnsi="Times New Roman" w:cs="Times New Roman"/>
+                          <w:b/>
+                        </w:rPr>
+                        <w:t xml:space="preserve"> </w:t>
+                      </w:r>
+                      <w:proofErr w:type="spellStart"/>
+                      <w:r>
+                        <w:rPr>
+                          <w:rFonts w:ascii="Times New Roman" w:hAnsi="Times New Roman" w:cs="Times New Roman"/>
+                          <w:b/>
+                        </w:rPr>
+                        <w:t>Bouhaï</w:t>
+                      </w:r>
+                      <w:proofErr w:type="spellEnd"/>
                     </w:p>
                     <w:p>
                       <w:pPr>
@@ -1776,8 +1858,6 @@
       <w:r>
         <w:t>Enfin, nous remercions aussi toutes les personnes avec lesquelles nous avons pu nous entretenir et qui ont bien voulu nous accorder le temps nécessaire afin d’apporter des réponses à nos diverses questions, pour leur aide, leurs conseils, leur soutien et leur savoir-faire.</w:t>
       </w:r>
-      <w:bookmarkStart w:id="0" w:name="_GoBack"/>
-      <w:bookmarkEnd w:id="0"/>
       <w:r>
         <w:rPr>
           <w:rFonts w:asciiTheme="majorBidi" w:hAnsiTheme="majorBidi" w:cstheme="majorBidi"/>
@@ -1958,7 +2038,7 @@
                         <w:txbxContent>
                           <w:p>
                             <w:pPr>
-                              <w:pStyle w:val="Paragraphedeliste"/>
+                              <w:pStyle w:val="ListParagraph"/>
                               <w:numPr>
                                 <w:ilvl w:val="0"/>
                                 <w:numId w:val="15"/>
@@ -2005,7 +2085,7 @@
           </mc:Choice>
           <mc:Fallback>
             <w:pict>
-              <v:shape id="Organigramme : Terminateur 114" o:spid="_x0000_s1031" type="#_x0000_t116" style="position:absolute;margin-left:-.5pt;margin-top:5.35pt;width:456pt;height:58.6pt;z-index:251667456;visibility:visible;mso-wrap-style:square;mso-width-percent:0;mso-height-percent:0;mso-wrap-distance-left:9pt;mso-wrap-distance-top:0;mso-wrap-distance-right:9pt;mso-wrap-distance-bottom:0;mso-position-horizontal:absolute;mso-position-horizontal-relative:text;mso-position-vertical:absolute;mso-position-vertical-relative:text;mso-width-percent:0;mso-height-percent:0;mso-width-relative:margin;mso-height-relative:margin;v-text-anchor:middle" o:gfxdata="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" fillcolor="#a89d7f [1616]" strokecolor="#2c281e [3040]" strokeweight="3pt">
+              <v:shape id="Organigramme : Terminateur 114" o:spid="_x0000_s1030" type="#_x0000_t116" style="position:absolute;margin-left:-.5pt;margin-top:5.35pt;width:456pt;height:58.6pt;z-index:251667456;visibility:visible;mso-wrap-style:square;mso-width-percent:0;mso-height-percent:0;mso-wrap-distance-left:9pt;mso-wrap-distance-top:0;mso-wrap-distance-right:9pt;mso-wrap-distance-bottom:0;mso-position-horizontal:absolute;mso-position-horizontal-relative:text;mso-position-vertical:absolute;mso-position-vertical-relative:text;mso-width-percent:0;mso-height-percent:0;mso-width-relative:margin;mso-height-relative:margin;v-text-anchor:middle" o:gfxdata="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" fillcolor="#a89d7f [1616]" strokecolor="#2c281e [3040]" strokeweight="3pt">
                 <v:fill color2="#e5e1d8 [496]" rotate="t" colors="0 #bfbebc;22938f #d2d1d0;1 #eeeeed" focus="100%" type="gradient"/>
                 <v:textbox>
                   <w:txbxContent>
@@ -2059,7 +2139,7 @@
     </w:p>
     <w:p>
       <w:pPr>
-        <w:pStyle w:val="Titre1"/>
+        <w:pStyle w:val="Heading1"/>
         <w:rPr>
           <w:rFonts w:eastAsia="MS Gothic"/>
           <w:color w:val="0070C0"/>
@@ -2923,7 +3003,7 @@
                             </w:p>
                             <w:p>
                               <w:pPr>
-                                <w:pStyle w:val="Paragraphedeliste"/>
+                                <w:pStyle w:val="ListParagraph"/>
                                 <w:numPr>
                                   <w:ilvl w:val="0"/>
                                   <w:numId w:val="16"/>
@@ -2990,7 +3070,7 @@
                           <w:txbxContent>
                             <w:p>
                               <w:pPr>
-                                <w:pStyle w:val="Titre1"/>
+                                <w:pStyle w:val="Heading1"/>
                                 <w:numPr>
                                   <w:ilvl w:val="0"/>
                                   <w:numId w:val="17"/>
@@ -3001,18 +3081,18 @@
                                 <w:spacing w:before="240" w:after="120" w:line="360" w:lineRule="auto"/>
                                 <w:jc w:val="both"/>
                               </w:pPr>
-                              <w:bookmarkStart w:id="1" w:name="_Toc360181190"/>
-                              <w:bookmarkStart w:id="2" w:name="_Toc360181563"/>
-                              <w:bookmarkStart w:id="3" w:name="_Toc360181679"/>
+                              <w:bookmarkStart w:id="0" w:name="_Toc360181190"/>
+                              <w:bookmarkStart w:id="1" w:name="_Toc360181563"/>
+                              <w:bookmarkStart w:id="2" w:name="_Toc360181679"/>
                               <w:r>
                                 <w:t xml:space="preserve">  I. </w:t>
                               </w:r>
                               <w:r>
                                 <w:t>PRESENTATION GENERALE</w:t>
                               </w:r>
+                              <w:bookmarkEnd w:id="0"/>
                               <w:bookmarkEnd w:id="1"/>
                               <w:bookmarkEnd w:id="2"/>
-                              <w:bookmarkEnd w:id="3"/>
                             </w:p>
                           </w:txbxContent>
                         </wps:txbx>
@@ -3028,8 +3108,8 @@
           </mc:Choice>
           <mc:Fallback>
             <w:pict>
-              <v:group id="Groupe 131" o:spid="_x0000_s1032" style="position:absolute;margin-left:-23.4pt;margin-top:56.65pt;width:549pt;height:588pt;z-index:251669504" coordsize="69723,74676" o:gfxdata="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">
-                <v:shape id="Zone de texte 133" o:spid="_x0000_s1033" type="#_x0000_t202" style="position:absolute;width:22853;height:73018;visibility:visible;mso-wrap-style:square;v-text-anchor:top" o:gfxdata="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" fillcolor="#c4c4c4" strokecolor="white" strokeweight="1.5pt">
+              <v:group id="Groupe 131" o:spid="_x0000_s1031" style="position:absolute;margin-left:-23.4pt;margin-top:56.65pt;width:549pt;height:588pt;z-index:251669504" coordsize="69723,74676" o:gfxdata="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">
+                <v:shape id="Zone de texte 133" o:spid="_x0000_s1032" type="#_x0000_t202" style="position:absolute;width:22853;height:73018;visibility:visible;mso-wrap-style:square;v-text-anchor:top" o:gfxdata="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" fillcolor="#c4c4c4" strokecolor="white" strokeweight="1.5pt">
                   <v:fill rotate="t" focus="100%" type="gradientRadial">
                     <o:fill v:ext="view" type="gradientCenter"/>
                   </v:fill>
@@ -3098,7 +3178,7 @@
                     </w:txbxContent>
                   </v:textbox>
                 </v:shape>
-                <v:shape id="Zone de texte 139" o:spid="_x0000_s1034" type="#_x0000_t202" style="position:absolute;left:24955;top:28384;width:44768;height:46292;visibility:visible;mso-wrap-style:square;v-text-anchor:top" o:gfxdata="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" fillcolor="#eaeaea" strokecolor="white" strokeweight="1.5pt">
+                <v:shape id="Zone de texte 139" o:spid="_x0000_s1033" type="#_x0000_t202" style="position:absolute;left:24955;top:28384;width:44768;height:46292;visibility:visible;mso-wrap-style:square;v-text-anchor:top" o:gfxdata="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" fillcolor="#eaeaea" strokecolor="white" strokeweight="1.5pt">
                   <v:textbox>
                     <w:txbxContent>
                       <w:p>
@@ -3239,7 +3319,7 @@
                     </w:txbxContent>
                   </v:textbox>
                 </v:shape>
-                <v:shape id="_x0000_s1035" type="#_x0000_t202" style="position:absolute;left:20839;top:9485;width:48503;height:5187;visibility:visible;mso-wrap-style:square;v-text-anchor:top" o:gfxdata="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" stroked="f">
+                <v:shape id="_x0000_s1034" type="#_x0000_t202" style="position:absolute;left:20839;top:9485;width:48503;height:5187;visibility:visible;mso-wrap-style:square;v-text-anchor:top" o:gfxdata="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" stroked="f">
                   <v:textbox>
                     <w:txbxContent>
                       <w:p>
@@ -3891,27 +3971,27 @@
     </w:p>
     <w:p>
       <w:pPr>
-        <w:pStyle w:val="Titre1"/>
+        <w:pStyle w:val="Heading1"/>
         <w:rPr>
           <w:color w:val="C00000"/>
         </w:rPr>
       </w:pPr>
-      <w:bookmarkStart w:id="4" w:name="_Toc360178197"/>
-      <w:bookmarkStart w:id="5" w:name="_Toc360178400"/>
-      <w:bookmarkStart w:id="6" w:name="_Toc360181191"/>
-      <w:bookmarkStart w:id="7" w:name="_Toc360181564"/>
-      <w:bookmarkStart w:id="8" w:name="_Toc360181680"/>
+      <w:bookmarkStart w:id="6" w:name="_Toc360178197"/>
+      <w:bookmarkStart w:id="7" w:name="_Toc360178400"/>
+      <w:bookmarkStart w:id="8" w:name="_Toc360181191"/>
+      <w:bookmarkStart w:id="9" w:name="_Toc360181564"/>
+      <w:bookmarkStart w:id="10" w:name="_Toc360181680"/>
       <w:r>
         <w:rPr>
           <w:color w:val="C00000"/>
         </w:rPr>
         <w:t>Présentation</w:t>
       </w:r>
-      <w:bookmarkEnd w:id="4"/>
-      <w:bookmarkEnd w:id="5"/>
       <w:bookmarkEnd w:id="6"/>
       <w:bookmarkEnd w:id="7"/>
       <w:bookmarkEnd w:id="8"/>
+      <w:bookmarkEnd w:id="9"/>
+      <w:bookmarkEnd w:id="10"/>
       <w:r>
         <w:rPr>
           <w:color w:val="C00000"/>
@@ -3922,7 +4002,7 @@
     <w:p/>
     <w:p>
       <w:pPr>
-        <w:pStyle w:val="Titre2"/>
+        <w:pStyle w:val="Heading2"/>
         <w:rPr>
           <w:rFonts w:eastAsia="Times New Roman"/>
           <w:color w:val="00B050"/>
@@ -4159,7 +4239,7 @@
     </w:p>
     <w:p>
       <w:pPr>
-        <w:pStyle w:val="Titre2"/>
+        <w:pStyle w:val="Heading2"/>
         <w:rPr>
           <w:rFonts w:eastAsia="Times New Roman"/>
           <w:color w:val="00B050"/>
@@ -4359,7 +4439,7 @@
     </w:p>
     <w:p>
       <w:pPr>
-        <w:pStyle w:val="Titre2"/>
+        <w:pStyle w:val="Heading2"/>
         <w:rPr>
           <w:rFonts w:eastAsia="Times New Roman"/>
           <w:color w:val="00B050"/>
@@ -4688,7 +4768,7 @@
     </w:p>
     <w:p>
       <w:pPr>
-        <w:pStyle w:val="Titre1"/>
+        <w:pStyle w:val="Heading1"/>
         <w:rPr>
           <w:color w:val="C00000"/>
         </w:rPr>
@@ -4702,18 +4782,18 @@
     </w:p>
     <w:p>
       <w:pPr>
-        <w:pStyle w:val="Titre2"/>
+        <w:pStyle w:val="Heading2"/>
         <w:rPr>
           <w:rFonts w:eastAsia="Times New Roman"/>
           <w:color w:val="00B050"/>
           <w:lang w:eastAsia="fr-FR"/>
         </w:rPr>
       </w:pPr>
-      <w:bookmarkStart w:id="9" w:name="_Toc360178201"/>
-      <w:bookmarkStart w:id="10" w:name="_Toc360178405"/>
-      <w:bookmarkStart w:id="11" w:name="_Toc360181196"/>
-      <w:bookmarkStart w:id="12" w:name="_Toc360181569"/>
-      <w:bookmarkStart w:id="13" w:name="_Toc360181685"/>
+      <w:bookmarkStart w:id="11" w:name="_Toc360178201"/>
+      <w:bookmarkStart w:id="12" w:name="_Toc360178405"/>
+      <w:bookmarkStart w:id="13" w:name="_Toc360181196"/>
+      <w:bookmarkStart w:id="14" w:name="_Toc360181569"/>
+      <w:bookmarkStart w:id="15" w:name="_Toc360181685"/>
       <w:r>
         <w:rPr>
           <w:rFonts w:eastAsia="Times New Roman"/>
@@ -4722,11 +4802,11 @@
         </w:rPr>
         <w:t>Contexte pédagogique</w:t>
       </w:r>
-      <w:bookmarkEnd w:id="9"/>
-      <w:bookmarkEnd w:id="10"/>
       <w:bookmarkEnd w:id="11"/>
       <w:bookmarkEnd w:id="12"/>
       <w:bookmarkEnd w:id="13"/>
+      <w:bookmarkEnd w:id="14"/>
+      <w:bookmarkEnd w:id="15"/>
     </w:p>
     <w:p>
       <w:pPr>
@@ -4752,18 +4832,18 @@
     <w:p/>
     <w:p>
       <w:pPr>
-        <w:pStyle w:val="Titre2"/>
+        <w:pStyle w:val="Heading2"/>
         <w:rPr>
           <w:rFonts w:eastAsia="Times New Roman"/>
           <w:color w:val="00B050"/>
           <w:lang w:eastAsia="fr-FR"/>
         </w:rPr>
       </w:pPr>
-      <w:bookmarkStart w:id="14" w:name="_Toc360178202"/>
-      <w:bookmarkStart w:id="15" w:name="_Toc360178406"/>
-      <w:bookmarkStart w:id="16" w:name="_Toc360181197"/>
-      <w:bookmarkStart w:id="17" w:name="_Toc360181570"/>
-      <w:bookmarkStart w:id="18" w:name="_Toc360181686"/>
+      <w:bookmarkStart w:id="16" w:name="_Toc360178202"/>
+      <w:bookmarkStart w:id="17" w:name="_Toc360178406"/>
+      <w:bookmarkStart w:id="18" w:name="_Toc360181197"/>
+      <w:bookmarkStart w:id="19" w:name="_Toc360181570"/>
+      <w:bookmarkStart w:id="20" w:name="_Toc360181686"/>
       <w:r>
         <w:rPr>
           <w:rFonts w:eastAsia="Times New Roman"/>
@@ -4772,11 +4852,11 @@
         </w:rPr>
         <w:t>Acteurs du projet</w:t>
       </w:r>
-      <w:bookmarkEnd w:id="14"/>
-      <w:bookmarkEnd w:id="15"/>
       <w:bookmarkEnd w:id="16"/>
       <w:bookmarkEnd w:id="17"/>
       <w:bookmarkEnd w:id="18"/>
+      <w:bookmarkEnd w:id="19"/>
+      <w:bookmarkEnd w:id="20"/>
     </w:p>
     <w:p>
       <w:pPr>
@@ -4854,7 +4934,7 @@
     </w:p>
     <w:p>
       <w:pPr>
-        <w:pStyle w:val="Paragraphedeliste"/>
+        <w:pStyle w:val="ListParagraph"/>
         <w:numPr>
           <w:ilvl w:val="0"/>
           <w:numId w:val="26"/>
@@ -4882,18 +4962,18 @@
     </w:p>
     <w:p>
       <w:pPr>
-        <w:pStyle w:val="Titre2"/>
+        <w:pStyle w:val="Heading2"/>
         <w:rPr>
           <w:rFonts w:eastAsia="Times New Roman"/>
           <w:color w:val="00B050"/>
           <w:lang w:eastAsia="fr-FR"/>
         </w:rPr>
       </w:pPr>
-      <w:bookmarkStart w:id="19" w:name="_Toc360178203"/>
-      <w:bookmarkStart w:id="20" w:name="_Toc360178407"/>
-      <w:bookmarkStart w:id="21" w:name="_Toc360181198"/>
-      <w:bookmarkStart w:id="22" w:name="_Toc360181571"/>
-      <w:bookmarkStart w:id="23" w:name="_Toc360181687"/>
+      <w:bookmarkStart w:id="21" w:name="_Toc360178203"/>
+      <w:bookmarkStart w:id="22" w:name="_Toc360178407"/>
+      <w:bookmarkStart w:id="23" w:name="_Toc360181198"/>
+      <w:bookmarkStart w:id="24" w:name="_Toc360181571"/>
+      <w:bookmarkStart w:id="25" w:name="_Toc360181687"/>
       <w:r>
         <w:rPr>
           <w:rFonts w:eastAsia="Times New Roman"/>
@@ -4902,11 +4982,11 @@
         </w:rPr>
         <w:t>Mise au point de la problématique</w:t>
       </w:r>
-      <w:bookmarkEnd w:id="19"/>
-      <w:bookmarkEnd w:id="20"/>
       <w:bookmarkEnd w:id="21"/>
       <w:bookmarkEnd w:id="22"/>
       <w:bookmarkEnd w:id="23"/>
+      <w:bookmarkEnd w:id="24"/>
+      <w:bookmarkEnd w:id="25"/>
     </w:p>
     <w:p>
       <w:pPr>
@@ -4955,7 +5035,7 @@
     </w:p>
     <w:p>
       <w:pPr>
-        <w:pStyle w:val="Paragraphedeliste"/>
+        <w:pStyle w:val="ListParagraph"/>
         <w:numPr>
           <w:ilvl w:val="0"/>
           <w:numId w:val="26"/>
@@ -4975,7 +5055,7 @@
     </w:p>
     <w:p>
       <w:pPr>
-        <w:pStyle w:val="Paragraphedeliste"/>
+        <w:pStyle w:val="ListParagraph"/>
         <w:numPr>
           <w:ilvl w:val="0"/>
           <w:numId w:val="26"/>
@@ -4995,18 +5075,18 @@
     </w:p>
     <w:p>
       <w:pPr>
-        <w:pStyle w:val="Titre2"/>
+        <w:pStyle w:val="Heading2"/>
         <w:rPr>
           <w:rFonts w:eastAsia="Times New Roman"/>
           <w:color w:val="00B050"/>
           <w:lang w:eastAsia="fr-FR"/>
         </w:rPr>
       </w:pPr>
-      <w:bookmarkStart w:id="24" w:name="_Toc360178204"/>
-      <w:bookmarkStart w:id="25" w:name="_Toc360178408"/>
-      <w:bookmarkStart w:id="26" w:name="_Toc360181199"/>
-      <w:bookmarkStart w:id="27" w:name="_Toc360181572"/>
-      <w:bookmarkStart w:id="28" w:name="_Toc360181688"/>
+      <w:bookmarkStart w:id="26" w:name="_Toc360178204"/>
+      <w:bookmarkStart w:id="27" w:name="_Toc360178408"/>
+      <w:bookmarkStart w:id="28" w:name="_Toc360181199"/>
+      <w:bookmarkStart w:id="29" w:name="_Toc360181572"/>
+      <w:bookmarkStart w:id="30" w:name="_Toc360181688"/>
       <w:r>
         <w:rPr>
           <w:rFonts w:eastAsia="Times New Roman"/>
@@ -5016,11 +5096,11 @@
         <w:lastRenderedPageBreak/>
         <w:t>Définition de projet</w:t>
       </w:r>
-      <w:bookmarkEnd w:id="24"/>
-      <w:bookmarkEnd w:id="25"/>
       <w:bookmarkEnd w:id="26"/>
       <w:bookmarkEnd w:id="27"/>
       <w:bookmarkEnd w:id="28"/>
+      <w:bookmarkEnd w:id="29"/>
+      <w:bookmarkEnd w:id="30"/>
     </w:p>
     <w:p>
       <w:pPr>
@@ -5050,7 +5130,7 @@
     <w:p/>
     <w:p>
       <w:pPr>
-        <w:pStyle w:val="Sansinterligne"/>
+        <w:pStyle w:val="NoSpacing"/>
         <w:ind w:firstLine="0"/>
         <w:rPr>
           <w:b/>
@@ -5072,7 +5152,7 @@
     </w:p>
     <w:p>
       <w:pPr>
-        <w:pStyle w:val="Sansinterligne"/>
+        <w:pStyle w:val="NoSpacing"/>
         <w:ind w:firstLine="0"/>
         <w:rPr>
           <w:b/>
@@ -5799,7 +5879,7 @@
     </w:p>
     <w:p>
       <w:pPr>
-        <w:pStyle w:val="Titre1"/>
+        <w:pStyle w:val="Heading1"/>
         <w:numPr>
           <w:ilvl w:val="0"/>
           <w:numId w:val="0"/>
@@ -5816,6 +5896,738 @@
         <w:t> </w:t>
       </w:r>
     </w:p>
+    <w:p/>
+    <w:p>
+      <w:pPr>
+        <w:spacing w:before="120" w:after="240" w:line="360" w:lineRule="auto"/>
+        <w:jc w:val="both"/>
+      </w:pPr>
+    </w:p>
+    <w:p>
+      <w:pPr>
+        <w:pStyle w:val="Heading2"/>
+        <w:rPr>
+          <w:rFonts w:eastAsia="Times New Roman"/>
+          <w:color w:val="00B050"/>
+          <w:lang w:eastAsia="fr-FR"/>
+        </w:rPr>
+      </w:pPr>
+      <w:bookmarkStart w:id="31" w:name="_Toc360178206"/>
+      <w:bookmarkStart w:id="32" w:name="_Toc360178410"/>
+      <w:bookmarkStart w:id="33" w:name="_Toc360181201"/>
+      <w:bookmarkStart w:id="34" w:name="_Toc360181574"/>
+      <w:bookmarkStart w:id="35" w:name="_Toc360181690"/>
+      <w:r>
+        <w:rPr>
+          <w:rFonts w:eastAsia="Times New Roman"/>
+          <w:color w:val="00B050"/>
+          <w:lang w:eastAsia="fr-FR"/>
+        </w:rPr>
+        <w:lastRenderedPageBreak/>
+        <w:t>La démarche d’étude du projet</w:t>
+      </w:r>
+      <w:bookmarkEnd w:id="31"/>
+      <w:bookmarkEnd w:id="32"/>
+      <w:bookmarkEnd w:id="33"/>
+      <w:bookmarkEnd w:id="34"/>
+      <w:bookmarkEnd w:id="35"/>
+      <w:r>
+        <w:rPr>
+          <w:rFonts w:eastAsia="Times New Roman"/>
+          <w:color w:val="00B050"/>
+          <w:lang w:eastAsia="fr-FR"/>
+        </w:rPr>
+        <w:t xml:space="preserve"> </w:t>
+      </w:r>
+    </w:p>
+    <w:p>
+      <w:pPr>
+        <w:spacing w:line="240" w:lineRule="auto"/>
+      </w:pPr>
+      <w:r>
+        <w:t>Pour aborder la problématique précitée, nous avons adopté une démarche d’étude basée sur un ensemble d’outils.</w:t>
+      </w:r>
+    </w:p>
+    <w:p>
+      <w:pPr>
+        <w:spacing w:line="240" w:lineRule="auto"/>
+      </w:pPr>
+      <w:r>
+        <w:t>Planning</w:t>
+      </w:r>
+      <w:r>
+        <w:tab/>
+      </w:r>
+    </w:p>
+    <w:p>
+      <w:pPr>
+        <w:pStyle w:val="ListParagraph"/>
+        <w:numPr>
+          <w:ilvl w:val="0"/>
+          <w:numId w:val="35"/>
+        </w:numPr>
+        <w:spacing w:before="120" w:after="240" w:line="240" w:lineRule="auto"/>
+        <w:ind w:left="1134" w:hanging="425"/>
+        <w:jc w:val="both"/>
+      </w:pPr>
+      <w:r>
+        <w:t>Cycle de vie</w:t>
+      </w:r>
+    </w:p>
+    <w:p>
+      <w:pPr>
+        <w:pStyle w:val="ListParagraph"/>
+        <w:numPr>
+          <w:ilvl w:val="0"/>
+          <w:numId w:val="34"/>
+        </w:numPr>
+        <w:spacing w:before="120" w:after="240" w:line="240" w:lineRule="auto"/>
+        <w:jc w:val="both"/>
+      </w:pPr>
+      <w:r>
+        <w:t>Choix de modèle</w:t>
+      </w:r>
+      <w:r>
+        <w:tab/>
+      </w:r>
+    </w:p>
+    <w:p>
+      <w:pPr>
+        <w:pStyle w:val="ListParagraph"/>
+        <w:numPr>
+          <w:ilvl w:val="0"/>
+          <w:numId w:val="34"/>
+        </w:numPr>
+        <w:spacing w:before="120" w:after="240" w:line="240" w:lineRule="auto"/>
+        <w:jc w:val="both"/>
+      </w:pPr>
+      <w:r>
+        <w:t>Description des phases</w:t>
+      </w:r>
+      <w:r>
+        <w:tab/>
+      </w:r>
+    </w:p>
+    <w:p>
+      <w:pPr>
+        <w:pStyle w:val="ListParagraph"/>
+        <w:numPr>
+          <w:ilvl w:val="0"/>
+          <w:numId w:val="35"/>
+        </w:numPr>
+        <w:spacing w:before="120" w:after="240" w:line="240" w:lineRule="auto"/>
+        <w:ind w:left="1134" w:hanging="425"/>
+        <w:jc w:val="both"/>
+      </w:pPr>
+      <w:r>
+        <w:t>Planning du projet</w:t>
+      </w:r>
+    </w:p>
+    <w:p>
+      <w:r>
+        <w:t xml:space="preserve">L’enchaînement des activités de ce projet se fait selon un ordre défini au début du projet, le cycle de ce projet est basé sur un cycle en V. </w:t>
+      </w:r>
+    </w:p>
+    <w:p>
+      <w:r>
+        <w:t>Il est divisé en trois grandes étapes :</w:t>
+      </w:r>
+    </w:p>
+    <w:p>
+      <w:pPr>
+        <w:pStyle w:val="ListParagraph"/>
+        <w:numPr>
+          <w:ilvl w:val="0"/>
+          <w:numId w:val="35"/>
+        </w:numPr>
+        <w:spacing w:before="120" w:after="240"/>
+        <w:ind w:hanging="578"/>
+        <w:jc w:val="both"/>
+      </w:pPr>
+      <w:r>
+        <w:t xml:space="preserve">Analyse </w:t>
+      </w:r>
+    </w:p>
+    <w:p>
+      <w:pPr>
+        <w:pStyle w:val="ListParagraph"/>
+        <w:numPr>
+          <w:ilvl w:val="0"/>
+          <w:numId w:val="35"/>
+        </w:numPr>
+        <w:spacing w:before="120" w:after="240"/>
+        <w:ind w:hanging="578"/>
+        <w:jc w:val="both"/>
+      </w:pPr>
+      <w:r>
+        <w:t xml:space="preserve">Développement </w:t>
+      </w:r>
+    </w:p>
+    <w:p>
+      <w:pPr>
+        <w:pStyle w:val="ListParagraph"/>
+        <w:numPr>
+          <w:ilvl w:val="0"/>
+          <w:numId w:val="35"/>
+        </w:numPr>
+        <w:spacing w:before="120" w:after="240"/>
+        <w:ind w:hanging="578"/>
+        <w:jc w:val="both"/>
+      </w:pPr>
+      <w:r>
+        <w:t xml:space="preserve">Validation </w:t>
+      </w:r>
+    </w:p>
+    <w:p>
+      <w:r>
+        <w:t>Comme modèle de cycle de vie, on a choisi de se baser sur le modèle V en raison de:</w:t>
+      </w:r>
+    </w:p>
+    <w:p>
+      <w:pPr>
+        <w:pStyle w:val="ListParagraph"/>
+        <w:numPr>
+          <w:ilvl w:val="0"/>
+          <w:numId w:val="36"/>
+        </w:numPr>
+        <w:spacing w:before="120" w:after="240" w:line="360" w:lineRule="auto"/>
+        <w:ind w:hanging="11"/>
+        <w:jc w:val="both"/>
+      </w:pPr>
+      <w:r>
+        <w:t>Le modèle du cycle en V est un modèle conceptuel de gestion de projet imaginé suite au problème de réactivité du modèle en cascade.</w:t>
+      </w:r>
+    </w:p>
+    <w:p>
+      <w:pPr>
+        <w:pStyle w:val="ListParagraph"/>
+        <w:numPr>
+          <w:ilvl w:val="0"/>
+          <w:numId w:val="36"/>
+        </w:numPr>
+        <w:spacing w:before="120" w:after="240" w:line="360" w:lineRule="auto"/>
+        <w:ind w:hanging="11"/>
+        <w:jc w:val="both"/>
+      </w:pPr>
+      <w:r>
+        <w:t>Son apport: Il permet, en cas d'anomalie, de limiter un retour aux étapes précédentes.</w:t>
+      </w:r>
+    </w:p>
+    <w:p>
+      <w:pPr>
+        <w:pStyle w:val="ListParagraph"/>
+        <w:numPr>
+          <w:ilvl w:val="0"/>
+          <w:numId w:val="36"/>
+        </w:numPr>
+        <w:spacing w:before="120" w:after="240" w:line="360" w:lineRule="auto"/>
+        <w:ind w:left="360"/>
+        <w:jc w:val="both"/>
+      </w:pPr>
+      <w:r>
+        <w:rPr>
+          <w:noProof/>
+        </w:rPr>
+        <w:drawing>
+          <wp:anchor distT="0" distB="0" distL="114300" distR="114300" simplePos="0" relativeHeight="251671552" behindDoc="0" locked="0" layoutInCell="1" allowOverlap="1" wp14:anchorId="509E0D4F" wp14:editId="5A7181E3">
+            <wp:simplePos x="0" y="0"/>
+            <wp:positionH relativeFrom="column">
+              <wp:posOffset>-223520</wp:posOffset>
+            </wp:positionH>
+            <wp:positionV relativeFrom="paragraph">
+              <wp:posOffset>439420</wp:posOffset>
+            </wp:positionV>
+            <wp:extent cx="6343015" cy="3638550"/>
+            <wp:effectExtent l="0" t="0" r="635" b="0"/>
+            <wp:wrapSquare wrapText="bothSides"/>
+            <wp:docPr id="90" name="Image 90"/>
+            <wp:cNvGraphicFramePr>
+              <a:graphicFrameLocks xmlns:a="http://schemas.openxmlformats.org/drawingml/2006/main" noChangeAspect="1"/>
+            </wp:cNvGraphicFramePr>
+            <a:graphic xmlns:a="http://schemas.openxmlformats.org/drawingml/2006/main">
+              <a:graphicData uri="http://schemas.openxmlformats.org/drawingml/2006/picture">
+                <pic:pic xmlns:pic="http://schemas.openxmlformats.org/drawingml/2006/picture">
+                  <pic:nvPicPr>
+                    <pic:cNvPr id="0" name="Picture 3"/>
+                    <pic:cNvPicPr>
+                      <a:picLocks noChangeAspect="1" noChangeArrowheads="1"/>
+                    </pic:cNvPicPr>
+                  </pic:nvPicPr>
+                  <pic:blipFill>
+                    <a:blip r:embed="rId12">
+                      <a:extLst>
+                        <a:ext uri="{28A0092B-C50C-407E-A947-70E740481C1C}">
+                          <a14:useLocalDpi xmlns:a14="http://schemas.microsoft.com/office/drawing/2010/main" val="0"/>
+                        </a:ext>
+                      </a:extLst>
+                    </a:blip>
+                    <a:srcRect/>
+                    <a:stretch>
+                      <a:fillRect/>
+                    </a:stretch>
+                  </pic:blipFill>
+                  <pic:spPr bwMode="auto">
+                    <a:xfrm>
+                      <a:off x="0" y="0"/>
+                      <a:ext cx="6343015" cy="3638550"/>
+                    </a:xfrm>
+                    <a:prstGeom prst="rect">
+                      <a:avLst/>
+                    </a:prstGeom>
+                    <a:noFill/>
+                  </pic:spPr>
+                </pic:pic>
+              </a:graphicData>
+            </a:graphic>
+            <wp14:sizeRelH relativeFrom="page">
+              <wp14:pctWidth>0</wp14:pctWidth>
+            </wp14:sizeRelH>
+            <wp14:sizeRelV relativeFrom="page">
+              <wp14:pctHeight>0</wp14:pctHeight>
+            </wp14:sizeRelV>
+          </wp:anchor>
+        </w:drawing>
+      </w:r>
+      <w:r>
+        <w:t>Le cycle en V est devenu un standard de l'Industrie logicielle depuis les années 1980.</w:t>
+      </w:r>
+    </w:p>
+    <w:p>
+      <w:pPr>
+        <w:rPr>
+          <w:b/>
+          <w:color w:val="00B0F0"/>
+          <w:u w:val="single"/>
+        </w:rPr>
+      </w:pPr>
+      <w:r>
+        <w:rPr>
+          <w:b/>
+          <w:color w:val="00B0F0"/>
+          <w:u w:val="single"/>
+        </w:rPr>
+        <w:lastRenderedPageBreak/>
+        <w:t>Description des phases</w:t>
+      </w:r>
+    </w:p>
+    <w:p>
+      <w:pPr>
+        <w:pStyle w:val="ListParagraph"/>
+        <w:numPr>
+          <w:ilvl w:val="0"/>
+          <w:numId w:val="37"/>
+        </w:numPr>
+        <w:spacing w:before="120" w:after="240" w:line="360" w:lineRule="auto"/>
+        <w:jc w:val="both"/>
+        <w:rPr>
+          <w:b/>
+        </w:rPr>
+      </w:pPr>
+      <w:r>
+        <w:rPr>
+          <w:b/>
+        </w:rPr>
+        <w:t>Analyse des besoins et faisabilité:</w:t>
+      </w:r>
+    </w:p>
+    <w:p>
+      <w:r>
+        <w:t>C’est-à-dire l’expression, le recueil et la formal</w:t>
+      </w:r>
+      <w:r>
+        <w:t xml:space="preserve">isation des besoins de </w:t>
+      </w:r>
+      <w:proofErr w:type="spellStart"/>
+      <w:r>
+        <w:t>Spatio</w:t>
+      </w:r>
+      <w:proofErr w:type="spellEnd"/>
+      <w:r>
+        <w:t xml:space="preserve"> temporelle </w:t>
+      </w:r>
+      <w:r>
+        <w:t xml:space="preserve"> et de l’ensemble des contraintes, puis l’estimation de la faisabilité de ces besoins.</w:t>
+      </w:r>
+    </w:p>
+    <w:p>
+      <w:pPr>
+        <w:pStyle w:val="ListParagraph"/>
+        <w:numPr>
+          <w:ilvl w:val="0"/>
+          <w:numId w:val="37"/>
+        </w:numPr>
+        <w:spacing w:before="120" w:after="240" w:line="360" w:lineRule="auto"/>
+        <w:jc w:val="both"/>
+        <w:rPr>
+          <w:b/>
+        </w:rPr>
+      </w:pPr>
+      <w:r>
+        <w:rPr>
+          <w:b/>
+        </w:rPr>
+        <w:t xml:space="preserve">Spécifications fonctionnelles: </w:t>
+      </w:r>
+    </w:p>
+    <w:p>
+      <w:r>
+        <w:t>C’est le cahier des charges exact du produit final, tel que le désire le client. Il doit couvrir l’intégralité des cas d’utilisation du produit, en expliquant ce qu’il doit faire et non pas comment il va le faire.</w:t>
+      </w:r>
+    </w:p>
+    <w:p>
+      <w:pPr>
+        <w:pStyle w:val="ListParagraph"/>
+        <w:numPr>
+          <w:ilvl w:val="0"/>
+          <w:numId w:val="37"/>
+        </w:numPr>
+        <w:spacing w:before="120" w:after="240" w:line="360" w:lineRule="auto"/>
+        <w:jc w:val="both"/>
+        <w:rPr>
+          <w:b/>
+        </w:rPr>
+      </w:pPr>
+      <w:r>
+        <w:tab/>
+      </w:r>
+      <w:r>
+        <w:rPr>
+          <w:b/>
+        </w:rPr>
+        <w:t xml:space="preserve">Spécifications techniques: </w:t>
+      </w:r>
+    </w:p>
+    <w:p>
+      <w:r>
+        <w:t xml:space="preserve">C’est une traduction des spécifications fonctionnelles en termes techniques. C’est durant l’élaboration des </w:t>
+      </w:r>
+      <w:proofErr w:type="spellStart"/>
+      <w:r>
+        <w:t>specs</w:t>
+      </w:r>
+      <w:proofErr w:type="spellEnd"/>
+      <w:r>
+        <w:t xml:space="preserve"> techniques que sont choisies les technologies à mettre en œuvre pour développer le produit, et qu’est conçue l’architecture logicielle du produit.</w:t>
+      </w:r>
+    </w:p>
+    <w:p>
+      <w:pPr>
+        <w:pStyle w:val="ListParagraph"/>
+        <w:numPr>
+          <w:ilvl w:val="0"/>
+          <w:numId w:val="37"/>
+        </w:numPr>
+        <w:spacing w:before="120" w:after="240" w:line="360" w:lineRule="auto"/>
+        <w:jc w:val="both"/>
+        <w:rPr>
+          <w:b/>
+        </w:rPr>
+      </w:pPr>
+      <w:r>
+        <w:rPr>
+          <w:b/>
+        </w:rPr>
+        <w:t>Conception détaillée:</w:t>
+      </w:r>
+    </w:p>
+    <w:p>
+      <w:r>
+        <w:t>Cette étape consiste à définir précisément chaque sous-ensemble du logiciel.</w:t>
+      </w:r>
+    </w:p>
+    <w:p>
+      <w:pPr>
+        <w:pStyle w:val="ListParagraph"/>
+        <w:numPr>
+          <w:ilvl w:val="0"/>
+          <w:numId w:val="37"/>
+        </w:numPr>
+        <w:spacing w:before="120" w:after="240" w:line="360" w:lineRule="auto"/>
+        <w:jc w:val="both"/>
+        <w:rPr>
+          <w:b/>
+        </w:rPr>
+      </w:pPr>
+      <w:r>
+        <w:rPr>
+          <w:b/>
+        </w:rPr>
+        <w:t>Codage (Implémentation ou programmation):</w:t>
+      </w:r>
+    </w:p>
+    <w:p>
+      <w:r>
+        <w:t>C’est la traduction dans un langage de programmation des fonctionnalités définies lors de phases de conception.</w:t>
+      </w:r>
+    </w:p>
+    <w:p>
+      <w:pPr>
+        <w:pStyle w:val="ListParagraph"/>
+        <w:numPr>
+          <w:ilvl w:val="0"/>
+          <w:numId w:val="37"/>
+        </w:numPr>
+        <w:spacing w:before="120" w:after="240" w:line="360" w:lineRule="auto"/>
+        <w:jc w:val="both"/>
+        <w:rPr>
+          <w:b/>
+        </w:rPr>
+      </w:pPr>
+      <w:r>
+        <w:rPr>
+          <w:b/>
+        </w:rPr>
+        <w:t>Tests unitaires:</w:t>
+      </w:r>
+    </w:p>
+    <w:p>
+      <w:r>
+        <w:t>Ils permettent de vérifier individuellement que chaque sous-ensemble du logiciel est implémenté conformément aux spécifications.</w:t>
+      </w:r>
+    </w:p>
+    <w:p>
+      <w:pPr>
+        <w:pStyle w:val="ListParagraph"/>
+        <w:numPr>
+          <w:ilvl w:val="0"/>
+          <w:numId w:val="37"/>
+        </w:numPr>
+        <w:spacing w:before="120" w:after="240" w:line="360" w:lineRule="auto"/>
+        <w:jc w:val="both"/>
+        <w:rPr>
+          <w:b/>
+        </w:rPr>
+      </w:pPr>
+      <w:r>
+        <w:rPr>
+          <w:b/>
+        </w:rPr>
+        <w:t>Intégration :</w:t>
+      </w:r>
+    </w:p>
+    <w:p>
+      <w:r>
+        <w:t>L’objectif est de s’assurer de l’interfaçage des différents éléments (modules) du logiciel. Elle fait l’objet de tests d’intégration consignés dans un document.</w:t>
+      </w:r>
+    </w:p>
+    <w:p>
+      <w:pPr>
+        <w:pStyle w:val="ListParagraph"/>
+        <w:numPr>
+          <w:ilvl w:val="0"/>
+          <w:numId w:val="37"/>
+        </w:numPr>
+        <w:spacing w:before="120" w:after="240" w:line="360" w:lineRule="auto"/>
+        <w:jc w:val="both"/>
+        <w:rPr>
+          <w:b/>
+        </w:rPr>
+      </w:pPr>
+      <w:r>
+        <w:t xml:space="preserve"> </w:t>
+      </w:r>
+      <w:r>
+        <w:tab/>
+      </w:r>
+      <w:r>
+        <w:rPr>
+          <w:b/>
+        </w:rPr>
+        <w:t>Recette (ou qualification) :</w:t>
+      </w:r>
+    </w:p>
+    <w:p>
+      <w:r>
+        <w:t>C’est-à-dire la vérification de la conformité du logiciel aux spécifications initiales.</w:t>
+      </w:r>
+    </w:p>
+    <w:p/>
+    <w:p/>
+    <w:p/>
+    <w:p/>
+    <w:p>
+      <w:r>
+        <w:rPr>
+          <w:noProof/>
+          <w:sz w:val="26"/>
+          <w:szCs w:val="26"/>
+          <w:lang w:eastAsia="fr-FR"/>
+        </w:rPr>
+        <w:lastRenderedPageBreak/>
+        <w:drawing>
+          <wp:inline distT="0" distB="0" distL="0" distR="0">
+            <wp:extent cx="6524625" cy="5229225"/>
+            <wp:effectExtent l="0" t="0" r="9525" b="9525"/>
+            <wp:docPr id="2" name="Picture 2" descr="gantt_semio"/>
+            <wp:cNvGraphicFramePr>
+              <a:graphicFrameLocks xmlns:a="http://schemas.openxmlformats.org/drawingml/2006/main" noChangeAspect="1"/>
+            </wp:cNvGraphicFramePr>
+            <a:graphic xmlns:a="http://schemas.openxmlformats.org/drawingml/2006/main">
+              <a:graphicData uri="http://schemas.openxmlformats.org/drawingml/2006/picture">
+                <pic:pic xmlns:pic="http://schemas.openxmlformats.org/drawingml/2006/picture">
+                  <pic:nvPicPr>
+                    <pic:cNvPr id="0" name="Picture 1" descr="gantt_semio"/>
+                    <pic:cNvPicPr>
+                      <a:picLocks noChangeAspect="1" noChangeArrowheads="1"/>
+                    </pic:cNvPicPr>
+                  </pic:nvPicPr>
+                  <pic:blipFill>
+                    <a:blip r:embed="rId13">
+                      <a:extLst>
+                        <a:ext uri="{28A0092B-C50C-407E-A947-70E740481C1C}">
+                          <a14:useLocalDpi xmlns:a14="http://schemas.microsoft.com/office/drawing/2010/main" val="0"/>
+                        </a:ext>
+                      </a:extLst>
+                    </a:blip>
+                    <a:srcRect/>
+                    <a:stretch>
+                      <a:fillRect/>
+                    </a:stretch>
+                  </pic:blipFill>
+                  <pic:spPr bwMode="auto">
+                    <a:xfrm>
+                      <a:off x="0" y="0"/>
+                      <a:ext cx="6524625" cy="5229225"/>
+                    </a:xfrm>
+                    <a:prstGeom prst="rect">
+                      <a:avLst/>
+                    </a:prstGeom>
+                    <a:noFill/>
+                    <a:ln>
+                      <a:noFill/>
+                    </a:ln>
+                  </pic:spPr>
+                </pic:pic>
+              </a:graphicData>
+            </a:graphic>
+          </wp:inline>
+        </w:drawing>
+      </w:r>
+    </w:p>
+    <w:p>
+      <w:pPr>
+        <w:pStyle w:val="ListParagraph"/>
+        <w:numPr>
+          <w:ilvl w:val="0"/>
+          <w:numId w:val="41"/>
+        </w:numPr>
+        <w:spacing w:before="120" w:after="240" w:line="360" w:lineRule="auto"/>
+        <w:jc w:val="both"/>
+      </w:pPr>
+      <w:r>
+        <w:t>La phase de conception se réduit à 2 étapes :</w:t>
+      </w:r>
+    </w:p>
+    <w:p>
+      <w:pPr>
+        <w:pStyle w:val="ListParagraph"/>
+        <w:numPr>
+          <w:ilvl w:val="0"/>
+          <w:numId w:val="42"/>
+        </w:numPr>
+        <w:spacing w:before="120" w:after="240" w:line="360" w:lineRule="auto"/>
+        <w:jc w:val="both"/>
+      </w:pPr>
+      <w:r>
+        <w:t>Les spécifications fonctionnelles, qui représentent l’ensemble des besoins du client et/ou définissent ce que doit faire le produit fini.</w:t>
+      </w:r>
+    </w:p>
+    <w:p>
+      <w:pPr>
+        <w:pStyle w:val="ListParagraph"/>
+        <w:numPr>
+          <w:ilvl w:val="0"/>
+          <w:numId w:val="42"/>
+        </w:numPr>
+        <w:spacing w:before="120" w:after="240" w:line="360" w:lineRule="auto"/>
+        <w:jc w:val="both"/>
+      </w:pPr>
+      <w:r>
+        <w:t>Les spécifications techniques, qui détaillent comment le produit va être réalisé techniquement.</w:t>
+      </w:r>
+    </w:p>
+    <w:p>
+      <w:pPr>
+        <w:pStyle w:val="ListParagraph"/>
+        <w:numPr>
+          <w:ilvl w:val="0"/>
+          <w:numId w:val="41"/>
+        </w:numPr>
+        <w:spacing w:before="120" w:after="240" w:line="360" w:lineRule="auto"/>
+        <w:jc w:val="both"/>
+      </w:pPr>
+      <w:r>
+        <w:t>La phase de validation contient juste 3 étapes :</w:t>
+      </w:r>
+    </w:p>
+    <w:p>
+      <w:pPr>
+        <w:pStyle w:val="ListParagraph"/>
+        <w:numPr>
+          <w:ilvl w:val="0"/>
+          <w:numId w:val="45"/>
+        </w:numPr>
+        <w:spacing w:before="120" w:after="240" w:line="360" w:lineRule="auto"/>
+        <w:jc w:val="both"/>
+      </w:pPr>
+      <w:r>
+        <w:t>Les tests d’intégration, pendant lesquels on vérifie que l’intégralité du produit est valide techniquement.</w:t>
+      </w:r>
+    </w:p>
+    <w:p>
+      <w:pPr>
+        <w:pStyle w:val="ListParagraph"/>
+        <w:numPr>
+          <w:ilvl w:val="0"/>
+          <w:numId w:val="45"/>
+        </w:numPr>
+        <w:spacing w:before="120" w:after="240" w:line="360" w:lineRule="auto"/>
+        <w:jc w:val="both"/>
+      </w:pPr>
+      <w:r>
+        <w:t>Les tests de validation, qui sont un mélange de tests techniques et fonctionnels, et sur lesquels le client se base souvent pour décider du lancement du produit.</w:t>
+      </w:r>
+    </w:p>
+    <w:p>
+      <w:pPr>
+        <w:pStyle w:val="ListParagraph"/>
+        <w:numPr>
+          <w:ilvl w:val="0"/>
+          <w:numId w:val="45"/>
+        </w:numPr>
+        <w:spacing w:before="120" w:after="240" w:line="360" w:lineRule="auto"/>
+        <w:jc w:val="both"/>
+      </w:pPr>
+      <w:r>
+        <w:t>La recette, qui est utilisée pour vérifier que le produit est valide par rapport aux spécifications fonctionnelles, mais qui a tendance à n’intervenir qu’après la mise en production (ou bien elle est tron</w:t>
+      </w:r>
+      <w:bookmarkStart w:id="36" w:name="_GoBack"/>
+      <w:bookmarkEnd w:id="36"/>
+      <w:r>
+        <w:t>quée en pré-production, ce qui aboutit à mettre des bugs en production).</w:t>
+      </w:r>
+    </w:p>
+    <w:p>
+      <w:pPr>
+        <w:spacing w:before="120" w:after="240" w:line="360" w:lineRule="auto"/>
+        <w:jc w:val="both"/>
+      </w:pPr>
+    </w:p>
+    <w:p/>
+    <w:p/>
+    <w:p/>
+    <w:p/>
+    <w:p/>
+    <w:p/>
+    <w:p/>
+    <w:p/>
+    <w:p/>
+    <w:p/>
+    <w:p/>
+    <w:p/>
+    <w:p/>
+    <w:p/>
+    <w:p/>
     <w:p>
       <w:pPr>
         <w:tabs>
@@ -5824,12 +6636,12 @@
       </w:pPr>
     </w:p>
     <w:sectPr>
-      <w:headerReference w:type="even" r:id="rId12"/>
-      <w:headerReference w:type="default" r:id="rId13"/>
-      <w:footerReference w:type="even" r:id="rId14"/>
-      <w:footerReference w:type="default" r:id="rId15"/>
-      <w:headerReference w:type="first" r:id="rId16"/>
-      <w:footerReference w:type="first" r:id="rId17"/>
+      <w:headerReference w:type="even" r:id="rId14"/>
+      <w:headerReference w:type="default" r:id="rId15"/>
+      <w:footerReference w:type="even" r:id="rId16"/>
+      <w:footerReference w:type="default" r:id="rId17"/>
+      <w:headerReference w:type="first" r:id="rId18"/>
+      <w:footerReference w:type="first" r:id="rId19"/>
       <w:pgSz w:w="11906" w:h="16838"/>
       <w:pgMar w:top="1417" w:right="1417" w:bottom="1417" w:left="1417" w:header="708" w:footer="708" w:gutter="0"/>
       <w:cols w:space="708"/>
@@ -5885,7 +6697,7 @@
 <w:ftr xmlns:wpc="http://schemas.microsoft.com/office/word/2010/wordprocessingCanvas" xmlns:mc="http://schemas.openxmlformats.org/markup-compatibility/2006" xmlns:o="urn:schemas-microsoft-com:office:office" xmlns:r="http://schemas.openxmlformats.org/officeDocument/2006/relationships" xmlns:m="http://schemas.openxmlformats.org/officeDocument/2006/math" xmlns:v="urn:schemas-microsoft-com:vml" xmlns:wp14="http://schemas.microsoft.com/office/word/2010/wordprocessingDrawing" xmlns:wp="http://schemas.openxmlformats.org/drawingml/2006/wordprocessingDrawing" xmlns:w10="urn:schemas-microsoft-com:office:word" xmlns:w="http://schemas.openxmlformats.org/wordprocessingml/2006/main" xmlns:w14="http://schemas.microsoft.com/office/word/2010/wordml" xmlns:wpg="http://schemas.microsoft.com/office/word/2010/wordprocessingGroup" xmlns:wpi="http://schemas.microsoft.com/office/word/2010/wordprocessingInk" xmlns:wne="http://schemas.microsoft.com/office/word/2006/wordml" xmlns:wps="http://schemas.microsoft.com/office/word/2010/wordprocessingShape" mc:Ignorable="w14 wp14">
   <w:p>
     <w:pPr>
-      <w:pStyle w:val="Pieddepage"/>
+      <w:pStyle w:val="Footer"/>
     </w:pPr>
   </w:p>
 </w:ftr>
@@ -5913,7 +6725,7 @@
 <w:ftr xmlns:wpc="http://schemas.microsoft.com/office/word/2010/wordprocessingCanvas" xmlns:mc="http://schemas.openxmlformats.org/markup-compatibility/2006" xmlns:o="urn:schemas-microsoft-com:office:office" xmlns:r="http://schemas.openxmlformats.org/officeDocument/2006/relationships" xmlns:m="http://schemas.openxmlformats.org/officeDocument/2006/math" xmlns:v="urn:schemas-microsoft-com:vml" xmlns:wp14="http://schemas.microsoft.com/office/word/2010/wordprocessingDrawing" xmlns:wp="http://schemas.openxmlformats.org/drawingml/2006/wordprocessingDrawing" xmlns:w10="urn:schemas-microsoft-com:office:word" xmlns:w="http://schemas.openxmlformats.org/wordprocessingml/2006/main" xmlns:w14="http://schemas.microsoft.com/office/word/2010/wordml" xmlns:wpg="http://schemas.microsoft.com/office/word/2010/wordprocessingGroup" xmlns:wpi="http://schemas.microsoft.com/office/word/2010/wordprocessingInk" xmlns:wne="http://schemas.microsoft.com/office/word/2006/wordml" xmlns:wps="http://schemas.microsoft.com/office/word/2010/wordprocessingShape" mc:Ignorable="w14 wp14">
   <w:p>
     <w:pPr>
-      <w:pStyle w:val="Pieddepage"/>
+      <w:pStyle w:val="Footer"/>
     </w:pPr>
   </w:p>
 </w:ftr>
@@ -6015,7 +6827,7 @@
   </w:tbl>
   <w:p>
     <w:pPr>
-      <w:pStyle w:val="En-tte"/>
+      <w:pStyle w:val="Header"/>
       <w:ind w:firstLine="0"/>
     </w:pPr>
   </w:p>
@@ -6026,7 +6838,7 @@
 <w:hdr xmlns:wpc="http://schemas.microsoft.com/office/word/2010/wordprocessingCanvas" xmlns:mc="http://schemas.openxmlformats.org/markup-compatibility/2006" xmlns:o="urn:schemas-microsoft-com:office:office" xmlns:r="http://schemas.openxmlformats.org/officeDocument/2006/relationships" xmlns:m="http://schemas.openxmlformats.org/officeDocument/2006/math" xmlns:v="urn:schemas-microsoft-com:vml" xmlns:wp14="http://schemas.microsoft.com/office/word/2010/wordprocessingDrawing" xmlns:wp="http://schemas.openxmlformats.org/drawingml/2006/wordprocessingDrawing" xmlns:w10="urn:schemas-microsoft-com:office:word" xmlns:w="http://schemas.openxmlformats.org/wordprocessingml/2006/main" xmlns:w14="http://schemas.microsoft.com/office/word/2010/wordml" xmlns:wpg="http://schemas.microsoft.com/office/word/2010/wordprocessingGroup" xmlns:wpi="http://schemas.microsoft.com/office/word/2010/wordprocessingInk" xmlns:wne="http://schemas.microsoft.com/office/word/2006/wordml" xmlns:wps="http://schemas.microsoft.com/office/word/2010/wordprocessingShape" mc:Ignorable="w14 wp14">
   <w:p>
     <w:pPr>
-      <w:pStyle w:val="En-tte"/>
+      <w:pStyle w:val="Header"/>
     </w:pPr>
   </w:p>
 </w:hdr>
@@ -6036,21 +6848,7 @@
 <w:hdr xmlns:wpc="http://schemas.microsoft.com/office/word/2010/wordprocessingCanvas" xmlns:mc="http://schemas.openxmlformats.org/markup-compatibility/2006" xmlns:o="urn:schemas-microsoft-com:office:office" xmlns:r="http://schemas.openxmlformats.org/officeDocument/2006/relationships" xmlns:m="http://schemas.openxmlformats.org/officeDocument/2006/math" xmlns:v="urn:schemas-microsoft-com:vml" xmlns:wp14="http://schemas.microsoft.com/office/word/2010/wordprocessingDrawing" xmlns:wp="http://schemas.openxmlformats.org/drawingml/2006/wordprocessingDrawing" xmlns:w10="urn:schemas-microsoft-com:office:word" xmlns:w="http://schemas.openxmlformats.org/wordprocessingml/2006/main" xmlns:w14="http://schemas.microsoft.com/office/word/2010/wordml" xmlns:wpg="http://schemas.microsoft.com/office/word/2010/wordprocessingGroup" xmlns:wpi="http://schemas.microsoft.com/office/word/2010/wordprocessingInk" xmlns:wne="http://schemas.microsoft.com/office/word/2006/wordml" xmlns:wps="http://schemas.microsoft.com/office/word/2010/wordprocessingShape" mc:Ignorable="w14 wp14">
   <w:p>
     <w:pPr>
-      <w:pStyle w:val="HeaderRight"/>
-      <w:pBdr>
-        <w:bottom w:val="single" w:sz="12" w:space="0" w:color="808080" w:themeColor="background1" w:themeShade="80"/>
-      </w:pBdr>
-      <w:tabs>
-        <w:tab w:val="clear" w:pos="8640"/>
-        <w:tab w:val="left" w:pos="8055"/>
-      </w:tabs>
-      <w:spacing w:after="0"/>
-      <w:jc w:val="left"/>
-      <w:rPr>
-        <w:rFonts w:asciiTheme="majorBidi" w:hAnsiTheme="majorBidi" w:cstheme="majorBidi"/>
-        <w:sz w:val="24"/>
-        <w:szCs w:val="24"/>
-      </w:rPr>
+      <w:pStyle w:val="Header"/>
     </w:pPr>
   </w:p>
 </w:hdr>
@@ -6060,7 +6858,7 @@
 <w:hdr xmlns:wpc="http://schemas.microsoft.com/office/word/2010/wordprocessingCanvas" xmlns:mc="http://schemas.openxmlformats.org/markup-compatibility/2006" xmlns:o="urn:schemas-microsoft-com:office:office" xmlns:r="http://schemas.openxmlformats.org/officeDocument/2006/relationships" xmlns:m="http://schemas.openxmlformats.org/officeDocument/2006/math" xmlns:v="urn:schemas-microsoft-com:vml" xmlns:wp14="http://schemas.microsoft.com/office/word/2010/wordprocessingDrawing" xmlns:wp="http://schemas.openxmlformats.org/drawingml/2006/wordprocessingDrawing" xmlns:w10="urn:schemas-microsoft-com:office:word" xmlns:w="http://schemas.openxmlformats.org/wordprocessingml/2006/main" xmlns:w14="http://schemas.microsoft.com/office/word/2010/wordml" xmlns:wpg="http://schemas.microsoft.com/office/word/2010/wordprocessingGroup" xmlns:wpi="http://schemas.microsoft.com/office/word/2010/wordprocessingInk" xmlns:wne="http://schemas.microsoft.com/office/word/2006/wordml" xmlns:wps="http://schemas.microsoft.com/office/word/2010/wordprocessingShape" mc:Ignorable="w14 wp14">
   <w:p>
     <w:pPr>
-      <w:pStyle w:val="En-tte"/>
+      <w:pStyle w:val="Header"/>
     </w:pPr>
   </w:p>
 </w:hdr>
@@ -6209,6 +7007,119 @@
     </w:lvl>
   </w:abstractNum>
   <w:abstractNum w:abstractNumId="1">
+    <w:nsid w:val="034C25D4"/>
+    <w:multiLevelType w:val="hybridMultilevel"/>
+    <w:tmpl w:val="4D8A2E9E"/>
+    <w:lvl w:ilvl="0" w:tplc="040C000D">
+      <w:start w:val="1"/>
+      <w:numFmt w:val="bullet"/>
+      <w:lvlText w:val=""/>
+      <w:lvlJc w:val="left"/>
+      <w:pPr>
+        <w:ind w:left="1429" w:hanging="360"/>
+      </w:pPr>
+      <w:rPr>
+        <w:rFonts w:ascii="Wingdings" w:hAnsi="Wingdings" w:hint="default"/>
+      </w:rPr>
+    </w:lvl>
+    <w:lvl w:ilvl="1" w:tplc="040C0003" w:tentative="1">
+      <w:start w:val="1"/>
+      <w:numFmt w:val="bullet"/>
+      <w:lvlText w:val="o"/>
+      <w:lvlJc w:val="left"/>
+      <w:pPr>
+        <w:ind w:left="2149" w:hanging="360"/>
+      </w:pPr>
+      <w:rPr>
+        <w:rFonts w:ascii="Courier New" w:hAnsi="Courier New" w:cs="Courier New" w:hint="default"/>
+      </w:rPr>
+    </w:lvl>
+    <w:lvl w:ilvl="2" w:tplc="040C0005" w:tentative="1">
+      <w:start w:val="1"/>
+      <w:numFmt w:val="bullet"/>
+      <w:lvlText w:val=""/>
+      <w:lvlJc w:val="left"/>
+      <w:pPr>
+        <w:ind w:left="2869" w:hanging="360"/>
+      </w:pPr>
+      <w:rPr>
+        <w:rFonts w:ascii="Wingdings" w:hAnsi="Wingdings" w:hint="default"/>
+      </w:rPr>
+    </w:lvl>
+    <w:lvl w:ilvl="3" w:tplc="040C0001" w:tentative="1">
+      <w:start w:val="1"/>
+      <w:numFmt w:val="bullet"/>
+      <w:lvlText w:val=""/>
+      <w:lvlJc w:val="left"/>
+      <w:pPr>
+        <w:ind w:left="3589" w:hanging="360"/>
+      </w:pPr>
+      <w:rPr>
+        <w:rFonts w:ascii="Symbol" w:hAnsi="Symbol" w:hint="default"/>
+      </w:rPr>
+    </w:lvl>
+    <w:lvl w:ilvl="4" w:tplc="040C0003" w:tentative="1">
+      <w:start w:val="1"/>
+      <w:numFmt w:val="bullet"/>
+      <w:lvlText w:val="o"/>
+      <w:lvlJc w:val="left"/>
+      <w:pPr>
+        <w:ind w:left="4309" w:hanging="360"/>
+      </w:pPr>
+      <w:rPr>
+        <w:rFonts w:ascii="Courier New" w:hAnsi="Courier New" w:cs="Courier New" w:hint="default"/>
+      </w:rPr>
+    </w:lvl>
+    <w:lvl w:ilvl="5" w:tplc="040C0005" w:tentative="1">
+      <w:start w:val="1"/>
+      <w:numFmt w:val="bullet"/>
+      <w:lvlText w:val=""/>
+      <w:lvlJc w:val="left"/>
+      <w:pPr>
+        <w:ind w:left="5029" w:hanging="360"/>
+      </w:pPr>
+      <w:rPr>
+        <w:rFonts w:ascii="Wingdings" w:hAnsi="Wingdings" w:hint="default"/>
+      </w:rPr>
+    </w:lvl>
+    <w:lvl w:ilvl="6" w:tplc="040C0001" w:tentative="1">
+      <w:start w:val="1"/>
+      <w:numFmt w:val="bullet"/>
+      <w:lvlText w:val=""/>
+      <w:lvlJc w:val="left"/>
+      <w:pPr>
+        <w:ind w:left="5749" w:hanging="360"/>
+      </w:pPr>
+      <w:rPr>
+        <w:rFonts w:ascii="Symbol" w:hAnsi="Symbol" w:hint="default"/>
+      </w:rPr>
+    </w:lvl>
+    <w:lvl w:ilvl="7" w:tplc="040C0003" w:tentative="1">
+      <w:start w:val="1"/>
+      <w:numFmt w:val="bullet"/>
+      <w:lvlText w:val="o"/>
+      <w:lvlJc w:val="left"/>
+      <w:pPr>
+        <w:ind w:left="6469" w:hanging="360"/>
+      </w:pPr>
+      <w:rPr>
+        <w:rFonts w:ascii="Courier New" w:hAnsi="Courier New" w:cs="Courier New" w:hint="default"/>
+      </w:rPr>
+    </w:lvl>
+    <w:lvl w:ilvl="8" w:tplc="040C0005" w:tentative="1">
+      <w:start w:val="1"/>
+      <w:numFmt w:val="bullet"/>
+      <w:lvlText w:val=""/>
+      <w:lvlJc w:val="left"/>
+      <w:pPr>
+        <w:ind w:left="7189" w:hanging="360"/>
+      </w:pPr>
+      <w:rPr>
+        <w:rFonts w:ascii="Wingdings" w:hAnsi="Wingdings" w:hint="default"/>
+      </w:rPr>
+    </w:lvl>
+  </w:abstractNum>
+  <w:abstractNum w:abstractNumId="2">
     <w:nsid w:val="041F3B89"/>
     <w:multiLevelType w:val="multilevel"/>
     <w:tmpl w:val="89C83C9E"/>
@@ -6327,7 +7238,7 @@
       </w:pPr>
     </w:lvl>
   </w:abstractNum>
-  <w:abstractNum w:abstractNumId="2">
+  <w:abstractNum w:abstractNumId="3">
     <w:nsid w:val="04A674FA"/>
     <w:multiLevelType w:val="hybridMultilevel"/>
     <w:tmpl w:val="27CC2B54"/>
@@ -6440,7 +7351,7 @@
       </w:rPr>
     </w:lvl>
   </w:abstractNum>
-  <w:abstractNum w:abstractNumId="3">
+  <w:abstractNum w:abstractNumId="4">
     <w:nsid w:val="05425B91"/>
     <w:multiLevelType w:val="hybridMultilevel"/>
     <w:tmpl w:val="3C96D752"/>
@@ -6553,7 +7464,233 @@
       </w:rPr>
     </w:lvl>
   </w:abstractNum>
-  <w:abstractNum w:abstractNumId="4">
+  <w:abstractNum w:abstractNumId="5">
+    <w:nsid w:val="0AC85E77"/>
+    <w:multiLevelType w:val="hybridMultilevel"/>
+    <w:tmpl w:val="D5A0F3BE"/>
+    <w:lvl w:ilvl="0" w:tplc="040C0009">
+      <w:start w:val="1"/>
+      <w:numFmt w:val="bullet"/>
+      <w:lvlText w:val=""/>
+      <w:lvlJc w:val="left"/>
+      <w:pPr>
+        <w:ind w:left="720" w:hanging="360"/>
+      </w:pPr>
+      <w:rPr>
+        <w:rFonts w:ascii="Wingdings" w:hAnsi="Wingdings" w:hint="default"/>
+      </w:rPr>
+    </w:lvl>
+    <w:lvl w:ilvl="1" w:tplc="040C0003" w:tentative="1">
+      <w:start w:val="1"/>
+      <w:numFmt w:val="bullet"/>
+      <w:lvlText w:val="o"/>
+      <w:lvlJc w:val="left"/>
+      <w:pPr>
+        <w:ind w:left="1440" w:hanging="360"/>
+      </w:pPr>
+      <w:rPr>
+        <w:rFonts w:ascii="Courier New" w:hAnsi="Courier New" w:cs="Courier New" w:hint="default"/>
+      </w:rPr>
+    </w:lvl>
+    <w:lvl w:ilvl="2" w:tplc="040C0005" w:tentative="1">
+      <w:start w:val="1"/>
+      <w:numFmt w:val="bullet"/>
+      <w:lvlText w:val=""/>
+      <w:lvlJc w:val="left"/>
+      <w:pPr>
+        <w:ind w:left="2160" w:hanging="360"/>
+      </w:pPr>
+      <w:rPr>
+        <w:rFonts w:ascii="Wingdings" w:hAnsi="Wingdings" w:hint="default"/>
+      </w:rPr>
+    </w:lvl>
+    <w:lvl w:ilvl="3" w:tplc="040C0001" w:tentative="1">
+      <w:start w:val="1"/>
+      <w:numFmt w:val="bullet"/>
+      <w:lvlText w:val=""/>
+      <w:lvlJc w:val="left"/>
+      <w:pPr>
+        <w:ind w:left="2880" w:hanging="360"/>
+      </w:pPr>
+      <w:rPr>
+        <w:rFonts w:ascii="Symbol" w:hAnsi="Symbol" w:hint="default"/>
+      </w:rPr>
+    </w:lvl>
+    <w:lvl w:ilvl="4" w:tplc="040C0003" w:tentative="1">
+      <w:start w:val="1"/>
+      <w:numFmt w:val="bullet"/>
+      <w:lvlText w:val="o"/>
+      <w:lvlJc w:val="left"/>
+      <w:pPr>
+        <w:ind w:left="3600" w:hanging="360"/>
+      </w:pPr>
+      <w:rPr>
+        <w:rFonts w:ascii="Courier New" w:hAnsi="Courier New" w:cs="Courier New" w:hint="default"/>
+      </w:rPr>
+    </w:lvl>
+    <w:lvl w:ilvl="5" w:tplc="040C0005" w:tentative="1">
+      <w:start w:val="1"/>
+      <w:numFmt w:val="bullet"/>
+      <w:lvlText w:val=""/>
+      <w:lvlJc w:val="left"/>
+      <w:pPr>
+        <w:ind w:left="4320" w:hanging="360"/>
+      </w:pPr>
+      <w:rPr>
+        <w:rFonts w:ascii="Wingdings" w:hAnsi="Wingdings" w:hint="default"/>
+      </w:rPr>
+    </w:lvl>
+    <w:lvl w:ilvl="6" w:tplc="040C0001" w:tentative="1">
+      <w:start w:val="1"/>
+      <w:numFmt w:val="bullet"/>
+      <w:lvlText w:val=""/>
+      <w:lvlJc w:val="left"/>
+      <w:pPr>
+        <w:ind w:left="5040" w:hanging="360"/>
+      </w:pPr>
+      <w:rPr>
+        <w:rFonts w:ascii="Symbol" w:hAnsi="Symbol" w:hint="default"/>
+      </w:rPr>
+    </w:lvl>
+    <w:lvl w:ilvl="7" w:tplc="040C0003" w:tentative="1">
+      <w:start w:val="1"/>
+      <w:numFmt w:val="bullet"/>
+      <w:lvlText w:val="o"/>
+      <w:lvlJc w:val="left"/>
+      <w:pPr>
+        <w:ind w:left="5760" w:hanging="360"/>
+      </w:pPr>
+      <w:rPr>
+        <w:rFonts w:ascii="Courier New" w:hAnsi="Courier New" w:cs="Courier New" w:hint="default"/>
+      </w:rPr>
+    </w:lvl>
+    <w:lvl w:ilvl="8" w:tplc="040C0005" w:tentative="1">
+      <w:start w:val="1"/>
+      <w:numFmt w:val="bullet"/>
+      <w:lvlText w:val=""/>
+      <w:lvlJc w:val="left"/>
+      <w:pPr>
+        <w:ind w:left="6480" w:hanging="360"/>
+      </w:pPr>
+      <w:rPr>
+        <w:rFonts w:ascii="Wingdings" w:hAnsi="Wingdings" w:hint="default"/>
+      </w:rPr>
+    </w:lvl>
+  </w:abstractNum>
+  <w:abstractNum w:abstractNumId="6">
+    <w:nsid w:val="0B282020"/>
+    <w:multiLevelType w:val="hybridMultilevel"/>
+    <w:tmpl w:val="D25A5C80"/>
+    <w:lvl w:ilvl="0" w:tplc="040C0001">
+      <w:start w:val="1"/>
+      <w:numFmt w:val="bullet"/>
+      <w:lvlText w:val=""/>
+      <w:lvlJc w:val="left"/>
+      <w:pPr>
+        <w:ind w:left="1287" w:hanging="360"/>
+      </w:pPr>
+      <w:rPr>
+        <w:rFonts w:ascii="Symbol" w:hAnsi="Symbol" w:hint="default"/>
+      </w:rPr>
+    </w:lvl>
+    <w:lvl w:ilvl="1" w:tplc="040C0003" w:tentative="1">
+      <w:start w:val="1"/>
+      <w:numFmt w:val="bullet"/>
+      <w:lvlText w:val="o"/>
+      <w:lvlJc w:val="left"/>
+      <w:pPr>
+        <w:ind w:left="2007" w:hanging="360"/>
+      </w:pPr>
+      <w:rPr>
+        <w:rFonts w:ascii="Courier New" w:hAnsi="Courier New" w:cs="Courier New" w:hint="default"/>
+      </w:rPr>
+    </w:lvl>
+    <w:lvl w:ilvl="2" w:tplc="040C0005" w:tentative="1">
+      <w:start w:val="1"/>
+      <w:numFmt w:val="bullet"/>
+      <w:lvlText w:val=""/>
+      <w:lvlJc w:val="left"/>
+      <w:pPr>
+        <w:ind w:left="2727" w:hanging="360"/>
+      </w:pPr>
+      <w:rPr>
+        <w:rFonts w:ascii="Wingdings" w:hAnsi="Wingdings" w:hint="default"/>
+      </w:rPr>
+    </w:lvl>
+    <w:lvl w:ilvl="3" w:tplc="040C0001" w:tentative="1">
+      <w:start w:val="1"/>
+      <w:numFmt w:val="bullet"/>
+      <w:lvlText w:val=""/>
+      <w:lvlJc w:val="left"/>
+      <w:pPr>
+        <w:ind w:left="3447" w:hanging="360"/>
+      </w:pPr>
+      <w:rPr>
+        <w:rFonts w:ascii="Symbol" w:hAnsi="Symbol" w:hint="default"/>
+      </w:rPr>
+    </w:lvl>
+    <w:lvl w:ilvl="4" w:tplc="040C0003" w:tentative="1">
+      <w:start w:val="1"/>
+      <w:numFmt w:val="bullet"/>
+      <w:lvlText w:val="o"/>
+      <w:lvlJc w:val="left"/>
+      <w:pPr>
+        <w:ind w:left="4167" w:hanging="360"/>
+      </w:pPr>
+      <w:rPr>
+        <w:rFonts w:ascii="Courier New" w:hAnsi="Courier New" w:cs="Courier New" w:hint="default"/>
+      </w:rPr>
+    </w:lvl>
+    <w:lvl w:ilvl="5" w:tplc="040C0005" w:tentative="1">
+      <w:start w:val="1"/>
+      <w:numFmt w:val="bullet"/>
+      <w:lvlText w:val=""/>
+      <w:lvlJc w:val="left"/>
+      <w:pPr>
+        <w:ind w:left="4887" w:hanging="360"/>
+      </w:pPr>
+      <w:rPr>
+        <w:rFonts w:ascii="Wingdings" w:hAnsi="Wingdings" w:hint="default"/>
+      </w:rPr>
+    </w:lvl>
+    <w:lvl w:ilvl="6" w:tplc="040C0001" w:tentative="1">
+      <w:start w:val="1"/>
+      <w:numFmt w:val="bullet"/>
+      <w:lvlText w:val=""/>
+      <w:lvlJc w:val="left"/>
+      <w:pPr>
+        <w:ind w:left="5607" w:hanging="360"/>
+      </w:pPr>
+      <w:rPr>
+        <w:rFonts w:ascii="Symbol" w:hAnsi="Symbol" w:hint="default"/>
+      </w:rPr>
+    </w:lvl>
+    <w:lvl w:ilvl="7" w:tplc="040C0003" w:tentative="1">
+      <w:start w:val="1"/>
+      <w:numFmt w:val="bullet"/>
+      <w:lvlText w:val="o"/>
+      <w:lvlJc w:val="left"/>
+      <w:pPr>
+        <w:ind w:left="6327" w:hanging="360"/>
+      </w:pPr>
+      <w:rPr>
+        <w:rFonts w:ascii="Courier New" w:hAnsi="Courier New" w:cs="Courier New" w:hint="default"/>
+      </w:rPr>
+    </w:lvl>
+    <w:lvl w:ilvl="8" w:tplc="040C0005" w:tentative="1">
+      <w:start w:val="1"/>
+      <w:numFmt w:val="bullet"/>
+      <w:lvlText w:val=""/>
+      <w:lvlJc w:val="left"/>
+      <w:pPr>
+        <w:ind w:left="7047" w:hanging="360"/>
+      </w:pPr>
+      <w:rPr>
+        <w:rFonts w:ascii="Wingdings" w:hAnsi="Wingdings" w:hint="default"/>
+      </w:rPr>
+    </w:lvl>
+  </w:abstractNum>
+  <w:abstractNum w:abstractNumId="7">
     <w:nsid w:val="0E4A644F"/>
     <w:multiLevelType w:val="multilevel"/>
     <w:tmpl w:val="2A78B29E"/>
@@ -6672,7 +7809,233 @@
       </w:pPr>
     </w:lvl>
   </w:abstractNum>
-  <w:abstractNum w:abstractNumId="5">
+  <w:abstractNum w:abstractNumId="8">
+    <w:nsid w:val="10966B27"/>
+    <w:multiLevelType w:val="hybridMultilevel"/>
+    <w:tmpl w:val="C0E0C250"/>
+    <w:lvl w:ilvl="0" w:tplc="040C0001">
+      <w:start w:val="1"/>
+      <w:numFmt w:val="bullet"/>
+      <w:lvlText w:val=""/>
+      <w:lvlJc w:val="left"/>
+      <w:pPr>
+        <w:ind w:left="720" w:hanging="360"/>
+      </w:pPr>
+      <w:rPr>
+        <w:rFonts w:ascii="Symbol" w:hAnsi="Symbol" w:hint="default"/>
+      </w:rPr>
+    </w:lvl>
+    <w:lvl w:ilvl="1" w:tplc="040C0003" w:tentative="1">
+      <w:start w:val="1"/>
+      <w:numFmt w:val="bullet"/>
+      <w:lvlText w:val="o"/>
+      <w:lvlJc w:val="left"/>
+      <w:pPr>
+        <w:ind w:left="1440" w:hanging="360"/>
+      </w:pPr>
+      <w:rPr>
+        <w:rFonts w:ascii="Courier New" w:hAnsi="Courier New" w:cs="Courier New" w:hint="default"/>
+      </w:rPr>
+    </w:lvl>
+    <w:lvl w:ilvl="2" w:tplc="040C0005" w:tentative="1">
+      <w:start w:val="1"/>
+      <w:numFmt w:val="bullet"/>
+      <w:lvlText w:val=""/>
+      <w:lvlJc w:val="left"/>
+      <w:pPr>
+        <w:ind w:left="2160" w:hanging="360"/>
+      </w:pPr>
+      <w:rPr>
+        <w:rFonts w:ascii="Wingdings" w:hAnsi="Wingdings" w:hint="default"/>
+      </w:rPr>
+    </w:lvl>
+    <w:lvl w:ilvl="3" w:tplc="040C0001" w:tentative="1">
+      <w:start w:val="1"/>
+      <w:numFmt w:val="bullet"/>
+      <w:lvlText w:val=""/>
+      <w:lvlJc w:val="left"/>
+      <w:pPr>
+        <w:ind w:left="2880" w:hanging="360"/>
+      </w:pPr>
+      <w:rPr>
+        <w:rFonts w:ascii="Symbol" w:hAnsi="Symbol" w:hint="default"/>
+      </w:rPr>
+    </w:lvl>
+    <w:lvl w:ilvl="4" w:tplc="040C0003" w:tentative="1">
+      <w:start w:val="1"/>
+      <w:numFmt w:val="bullet"/>
+      <w:lvlText w:val="o"/>
+      <w:lvlJc w:val="left"/>
+      <w:pPr>
+        <w:ind w:left="3600" w:hanging="360"/>
+      </w:pPr>
+      <w:rPr>
+        <w:rFonts w:ascii="Courier New" w:hAnsi="Courier New" w:cs="Courier New" w:hint="default"/>
+      </w:rPr>
+    </w:lvl>
+    <w:lvl w:ilvl="5" w:tplc="040C0005" w:tentative="1">
+      <w:start w:val="1"/>
+      <w:numFmt w:val="bullet"/>
+      <w:lvlText w:val=""/>
+      <w:lvlJc w:val="left"/>
+      <w:pPr>
+        <w:ind w:left="4320" w:hanging="360"/>
+      </w:pPr>
+      <w:rPr>
+        <w:rFonts w:ascii="Wingdings" w:hAnsi="Wingdings" w:hint="default"/>
+      </w:rPr>
+    </w:lvl>
+    <w:lvl w:ilvl="6" w:tplc="040C0001" w:tentative="1">
+      <w:start w:val="1"/>
+      <w:numFmt w:val="bullet"/>
+      <w:lvlText w:val=""/>
+      <w:lvlJc w:val="left"/>
+      <w:pPr>
+        <w:ind w:left="5040" w:hanging="360"/>
+      </w:pPr>
+      <w:rPr>
+        <w:rFonts w:ascii="Symbol" w:hAnsi="Symbol" w:hint="default"/>
+      </w:rPr>
+    </w:lvl>
+    <w:lvl w:ilvl="7" w:tplc="040C0003" w:tentative="1">
+      <w:start w:val="1"/>
+      <w:numFmt w:val="bullet"/>
+      <w:lvlText w:val="o"/>
+      <w:lvlJc w:val="left"/>
+      <w:pPr>
+        <w:ind w:left="5760" w:hanging="360"/>
+      </w:pPr>
+      <w:rPr>
+        <w:rFonts w:ascii="Courier New" w:hAnsi="Courier New" w:cs="Courier New" w:hint="default"/>
+      </w:rPr>
+    </w:lvl>
+    <w:lvl w:ilvl="8" w:tplc="040C0005" w:tentative="1">
+      <w:start w:val="1"/>
+      <w:numFmt w:val="bullet"/>
+      <w:lvlText w:val=""/>
+      <w:lvlJc w:val="left"/>
+      <w:pPr>
+        <w:ind w:left="6480" w:hanging="360"/>
+      </w:pPr>
+      <w:rPr>
+        <w:rFonts w:ascii="Wingdings" w:hAnsi="Wingdings" w:hint="default"/>
+      </w:rPr>
+    </w:lvl>
+  </w:abstractNum>
+  <w:abstractNum w:abstractNumId="9">
+    <w:nsid w:val="183B4379"/>
+    <w:multiLevelType w:val="hybridMultilevel"/>
+    <w:tmpl w:val="F3E09766"/>
+    <w:lvl w:ilvl="0" w:tplc="040C0001">
+      <w:start w:val="1"/>
+      <w:numFmt w:val="bullet"/>
+      <w:lvlText w:val=""/>
+      <w:lvlJc w:val="left"/>
+      <w:pPr>
+        <w:ind w:left="1429" w:hanging="360"/>
+      </w:pPr>
+      <w:rPr>
+        <w:rFonts w:ascii="Symbol" w:hAnsi="Symbol" w:hint="default"/>
+      </w:rPr>
+    </w:lvl>
+    <w:lvl w:ilvl="1" w:tplc="040C0003" w:tentative="1">
+      <w:start w:val="1"/>
+      <w:numFmt w:val="bullet"/>
+      <w:lvlText w:val="o"/>
+      <w:lvlJc w:val="left"/>
+      <w:pPr>
+        <w:ind w:left="2149" w:hanging="360"/>
+      </w:pPr>
+      <w:rPr>
+        <w:rFonts w:ascii="Courier New" w:hAnsi="Courier New" w:cs="Courier New" w:hint="default"/>
+      </w:rPr>
+    </w:lvl>
+    <w:lvl w:ilvl="2" w:tplc="040C0005" w:tentative="1">
+      <w:start w:val="1"/>
+      <w:numFmt w:val="bullet"/>
+      <w:lvlText w:val=""/>
+      <w:lvlJc w:val="left"/>
+      <w:pPr>
+        <w:ind w:left="2869" w:hanging="360"/>
+      </w:pPr>
+      <w:rPr>
+        <w:rFonts w:ascii="Wingdings" w:hAnsi="Wingdings" w:hint="default"/>
+      </w:rPr>
+    </w:lvl>
+    <w:lvl w:ilvl="3" w:tplc="040C0001" w:tentative="1">
+      <w:start w:val="1"/>
+      <w:numFmt w:val="bullet"/>
+      <w:lvlText w:val=""/>
+      <w:lvlJc w:val="left"/>
+      <w:pPr>
+        <w:ind w:left="3589" w:hanging="360"/>
+      </w:pPr>
+      <w:rPr>
+        <w:rFonts w:ascii="Symbol" w:hAnsi="Symbol" w:hint="default"/>
+      </w:rPr>
+    </w:lvl>
+    <w:lvl w:ilvl="4" w:tplc="040C0003" w:tentative="1">
+      <w:start w:val="1"/>
+      <w:numFmt w:val="bullet"/>
+      <w:lvlText w:val="o"/>
+      <w:lvlJc w:val="left"/>
+      <w:pPr>
+        <w:ind w:left="4309" w:hanging="360"/>
+      </w:pPr>
+      <w:rPr>
+        <w:rFonts w:ascii="Courier New" w:hAnsi="Courier New" w:cs="Courier New" w:hint="default"/>
+      </w:rPr>
+    </w:lvl>
+    <w:lvl w:ilvl="5" w:tplc="040C0005" w:tentative="1">
+      <w:start w:val="1"/>
+      <w:numFmt w:val="bullet"/>
+      <w:lvlText w:val=""/>
+      <w:lvlJc w:val="left"/>
+      <w:pPr>
+        <w:ind w:left="5029" w:hanging="360"/>
+      </w:pPr>
+      <w:rPr>
+        <w:rFonts w:ascii="Wingdings" w:hAnsi="Wingdings" w:hint="default"/>
+      </w:rPr>
+    </w:lvl>
+    <w:lvl w:ilvl="6" w:tplc="040C0001" w:tentative="1">
+      <w:start w:val="1"/>
+      <w:numFmt w:val="bullet"/>
+      <w:lvlText w:val=""/>
+      <w:lvlJc w:val="left"/>
+      <w:pPr>
+        <w:ind w:left="5749" w:hanging="360"/>
+      </w:pPr>
+      <w:rPr>
+        <w:rFonts w:ascii="Symbol" w:hAnsi="Symbol" w:hint="default"/>
+      </w:rPr>
+    </w:lvl>
+    <w:lvl w:ilvl="7" w:tplc="040C0003" w:tentative="1">
+      <w:start w:val="1"/>
+      <w:numFmt w:val="bullet"/>
+      <w:lvlText w:val="o"/>
+      <w:lvlJc w:val="left"/>
+      <w:pPr>
+        <w:ind w:left="6469" w:hanging="360"/>
+      </w:pPr>
+      <w:rPr>
+        <w:rFonts w:ascii="Courier New" w:hAnsi="Courier New" w:cs="Courier New" w:hint="default"/>
+      </w:rPr>
+    </w:lvl>
+    <w:lvl w:ilvl="8" w:tplc="040C0005" w:tentative="1">
+      <w:start w:val="1"/>
+      <w:numFmt w:val="bullet"/>
+      <w:lvlText w:val=""/>
+      <w:lvlJc w:val="left"/>
+      <w:pPr>
+        <w:ind w:left="7189" w:hanging="360"/>
+      </w:pPr>
+      <w:rPr>
+        <w:rFonts w:ascii="Wingdings" w:hAnsi="Wingdings" w:hint="default"/>
+      </w:rPr>
+    </w:lvl>
+  </w:abstractNum>
+  <w:abstractNum w:abstractNumId="10">
     <w:nsid w:val="19C003B4"/>
     <w:multiLevelType w:val="multilevel"/>
     <w:tmpl w:val="89C83C9E"/>
@@ -6791,14 +8154,14 @@
       </w:pPr>
     </w:lvl>
   </w:abstractNum>
-  <w:abstractNum w:abstractNumId="6">
+  <w:abstractNum w:abstractNumId="11">
     <w:nsid w:val="1AD34036"/>
     <w:multiLevelType w:val="multilevel"/>
     <w:tmpl w:val="E90AD964"/>
     <w:lvl w:ilvl="0">
       <w:start w:val="1"/>
       <w:numFmt w:val="upperRoman"/>
-      <w:pStyle w:val="Titre1"/>
+      <w:pStyle w:val="Heading1"/>
       <w:lvlText w:val="%1."/>
       <w:lvlJc w:val="right"/>
       <w:pPr>
@@ -6838,7 +8201,7 @@
     <w:lvl w:ilvl="1">
       <w:start w:val="1"/>
       <w:numFmt w:val="decimal"/>
-      <w:pStyle w:val="Titre2"/>
+      <w:pStyle w:val="Heading2"/>
       <w:lvlText w:val="%1.%2"/>
       <w:lvlJc w:val="left"/>
       <w:pPr>
@@ -6848,7 +8211,7 @@
     <w:lvl w:ilvl="2">
       <w:start w:val="1"/>
       <w:numFmt w:val="decimal"/>
-      <w:pStyle w:val="Titre3"/>
+      <w:pStyle w:val="Heading3"/>
       <w:lvlText w:val="%1.%2.%3"/>
       <w:lvlJc w:val="left"/>
       <w:pPr>
@@ -6870,7 +8233,7 @@
     <w:lvl w:ilvl="4">
       <w:start w:val="1"/>
       <w:numFmt w:val="decimal"/>
-      <w:pStyle w:val="Titre5"/>
+      <w:pStyle w:val="Heading5"/>
       <w:lvlText w:val="%1.%2.%3.%4.%5"/>
       <w:lvlJc w:val="left"/>
       <w:pPr>
@@ -6880,7 +8243,7 @@
     <w:lvl w:ilvl="5">
       <w:start w:val="1"/>
       <w:numFmt w:val="decimal"/>
-      <w:pStyle w:val="Titre6"/>
+      <w:pStyle w:val="Heading6"/>
       <w:lvlText w:val="%1.%2.%3.%4.%5.%6"/>
       <w:lvlJc w:val="left"/>
       <w:pPr>
@@ -6890,7 +8253,7 @@
     <w:lvl w:ilvl="6">
       <w:start w:val="1"/>
       <w:numFmt w:val="decimal"/>
-      <w:pStyle w:val="Titre7"/>
+      <w:pStyle w:val="Heading7"/>
       <w:lvlText w:val="%1.%2.%3.%4.%5.%6.%7"/>
       <w:lvlJc w:val="left"/>
       <w:pPr>
@@ -6900,7 +8263,7 @@
     <w:lvl w:ilvl="7">
       <w:start w:val="1"/>
       <w:numFmt w:val="decimal"/>
-      <w:pStyle w:val="Titre8"/>
+      <w:pStyle w:val="Heading8"/>
       <w:lvlText w:val="%1.%2.%3.%4.%5.%6.%7.%8"/>
       <w:lvlJc w:val="left"/>
       <w:pPr>
@@ -6910,7 +8273,7 @@
     <w:lvl w:ilvl="8">
       <w:start w:val="1"/>
       <w:numFmt w:val="decimal"/>
-      <w:pStyle w:val="Titre9"/>
+      <w:pStyle w:val="Heading9"/>
       <w:lvlText w:val="%1.%2.%3.%4.%5.%6.%7.%8.%9"/>
       <w:lvlJc w:val="left"/>
       <w:pPr>
@@ -6918,7 +8281,7 @@
       </w:pPr>
     </w:lvl>
   </w:abstractNum>
-  <w:abstractNum w:abstractNumId="7">
+  <w:abstractNum w:abstractNumId="12">
     <w:nsid w:val="1B431728"/>
     <w:multiLevelType w:val="hybridMultilevel"/>
     <w:tmpl w:val="1336692A"/>
@@ -7031,7 +8394,7 @@
       </w:rPr>
     </w:lvl>
   </w:abstractNum>
-  <w:abstractNum w:abstractNumId="8">
+  <w:abstractNum w:abstractNumId="13">
     <w:nsid w:val="1F2A4686"/>
     <w:multiLevelType w:val="hybridMultilevel"/>
     <w:tmpl w:val="827A08B0"/>
@@ -7144,7 +8507,7 @@
       </w:rPr>
     </w:lvl>
   </w:abstractNum>
-  <w:abstractNum w:abstractNumId="9">
+  <w:abstractNum w:abstractNumId="14">
     <w:nsid w:val="22F00B2B"/>
     <w:multiLevelType w:val="hybridMultilevel"/>
     <w:tmpl w:val="5022A3D4"/>
@@ -7230,7 +8593,120 @@
       </w:pPr>
     </w:lvl>
   </w:abstractNum>
-  <w:abstractNum w:abstractNumId="10">
+  <w:abstractNum w:abstractNumId="15">
+    <w:nsid w:val="23C44C0F"/>
+    <w:multiLevelType w:val="hybridMultilevel"/>
+    <w:tmpl w:val="9348A102"/>
+    <w:lvl w:ilvl="0" w:tplc="040C000D">
+      <w:start w:val="1"/>
+      <w:numFmt w:val="bullet"/>
+      <w:lvlText w:val=""/>
+      <w:lvlJc w:val="left"/>
+      <w:pPr>
+        <w:ind w:left="1428" w:hanging="360"/>
+      </w:pPr>
+      <w:rPr>
+        <w:rFonts w:ascii="Wingdings" w:hAnsi="Wingdings" w:hint="default"/>
+      </w:rPr>
+    </w:lvl>
+    <w:lvl w:ilvl="1" w:tplc="040C0003" w:tentative="1">
+      <w:start w:val="1"/>
+      <w:numFmt w:val="bullet"/>
+      <w:lvlText w:val="o"/>
+      <w:lvlJc w:val="left"/>
+      <w:pPr>
+        <w:ind w:left="2148" w:hanging="360"/>
+      </w:pPr>
+      <w:rPr>
+        <w:rFonts w:ascii="Courier New" w:hAnsi="Courier New" w:cs="Courier New" w:hint="default"/>
+      </w:rPr>
+    </w:lvl>
+    <w:lvl w:ilvl="2" w:tplc="040C0005" w:tentative="1">
+      <w:start w:val="1"/>
+      <w:numFmt w:val="bullet"/>
+      <w:lvlText w:val=""/>
+      <w:lvlJc w:val="left"/>
+      <w:pPr>
+        <w:ind w:left="2868" w:hanging="360"/>
+      </w:pPr>
+      <w:rPr>
+        <w:rFonts w:ascii="Wingdings" w:hAnsi="Wingdings" w:hint="default"/>
+      </w:rPr>
+    </w:lvl>
+    <w:lvl w:ilvl="3" w:tplc="040C0001" w:tentative="1">
+      <w:start w:val="1"/>
+      <w:numFmt w:val="bullet"/>
+      <w:lvlText w:val=""/>
+      <w:lvlJc w:val="left"/>
+      <w:pPr>
+        <w:ind w:left="3588" w:hanging="360"/>
+      </w:pPr>
+      <w:rPr>
+        <w:rFonts w:ascii="Symbol" w:hAnsi="Symbol" w:hint="default"/>
+      </w:rPr>
+    </w:lvl>
+    <w:lvl w:ilvl="4" w:tplc="040C0003" w:tentative="1">
+      <w:start w:val="1"/>
+      <w:numFmt w:val="bullet"/>
+      <w:lvlText w:val="o"/>
+      <w:lvlJc w:val="left"/>
+      <w:pPr>
+        <w:ind w:left="4308" w:hanging="360"/>
+      </w:pPr>
+      <w:rPr>
+        <w:rFonts w:ascii="Courier New" w:hAnsi="Courier New" w:cs="Courier New" w:hint="default"/>
+      </w:rPr>
+    </w:lvl>
+    <w:lvl w:ilvl="5" w:tplc="040C0005" w:tentative="1">
+      <w:start w:val="1"/>
+      <w:numFmt w:val="bullet"/>
+      <w:lvlText w:val=""/>
+      <w:lvlJc w:val="left"/>
+      <w:pPr>
+        <w:ind w:left="5028" w:hanging="360"/>
+      </w:pPr>
+      <w:rPr>
+        <w:rFonts w:ascii="Wingdings" w:hAnsi="Wingdings" w:hint="default"/>
+      </w:rPr>
+    </w:lvl>
+    <w:lvl w:ilvl="6" w:tplc="040C0001" w:tentative="1">
+      <w:start w:val="1"/>
+      <w:numFmt w:val="bullet"/>
+      <w:lvlText w:val=""/>
+      <w:lvlJc w:val="left"/>
+      <w:pPr>
+        <w:ind w:left="5748" w:hanging="360"/>
+      </w:pPr>
+      <w:rPr>
+        <w:rFonts w:ascii="Symbol" w:hAnsi="Symbol" w:hint="default"/>
+      </w:rPr>
+    </w:lvl>
+    <w:lvl w:ilvl="7" w:tplc="040C0003" w:tentative="1">
+      <w:start w:val="1"/>
+      <w:numFmt w:val="bullet"/>
+      <w:lvlText w:val="o"/>
+      <w:lvlJc w:val="left"/>
+      <w:pPr>
+        <w:ind w:left="6468" w:hanging="360"/>
+      </w:pPr>
+      <w:rPr>
+        <w:rFonts w:ascii="Courier New" w:hAnsi="Courier New" w:cs="Courier New" w:hint="default"/>
+      </w:rPr>
+    </w:lvl>
+    <w:lvl w:ilvl="8" w:tplc="040C0005" w:tentative="1">
+      <w:start w:val="1"/>
+      <w:numFmt w:val="bullet"/>
+      <w:lvlText w:val=""/>
+      <w:lvlJc w:val="left"/>
+      <w:pPr>
+        <w:ind w:left="7188" w:hanging="360"/>
+      </w:pPr>
+      <w:rPr>
+        <w:rFonts w:ascii="Wingdings" w:hAnsi="Wingdings" w:hint="default"/>
+      </w:rPr>
+    </w:lvl>
+  </w:abstractNum>
+  <w:abstractNum w:abstractNumId="16">
     <w:nsid w:val="3D7D2CDC"/>
     <w:multiLevelType w:val="hybridMultilevel"/>
     <w:tmpl w:val="AB1CFD4E"/>
@@ -7343,7 +8819,233 @@
       </w:rPr>
     </w:lvl>
   </w:abstractNum>
-  <w:abstractNum w:abstractNumId="11">
+  <w:abstractNum w:abstractNumId="17">
+    <w:nsid w:val="3D884F7E"/>
+    <w:multiLevelType w:val="hybridMultilevel"/>
+    <w:tmpl w:val="D0F043D2"/>
+    <w:lvl w:ilvl="0" w:tplc="040C000D">
+      <w:start w:val="1"/>
+      <w:numFmt w:val="bullet"/>
+      <w:lvlText w:val=""/>
+      <w:lvlJc w:val="left"/>
+      <w:pPr>
+        <w:ind w:left="1080" w:hanging="360"/>
+      </w:pPr>
+      <w:rPr>
+        <w:rFonts w:ascii="Wingdings" w:hAnsi="Wingdings" w:hint="default"/>
+      </w:rPr>
+    </w:lvl>
+    <w:lvl w:ilvl="1" w:tplc="040C0003" w:tentative="1">
+      <w:start w:val="1"/>
+      <w:numFmt w:val="bullet"/>
+      <w:lvlText w:val="o"/>
+      <w:lvlJc w:val="left"/>
+      <w:pPr>
+        <w:ind w:left="1800" w:hanging="360"/>
+      </w:pPr>
+      <w:rPr>
+        <w:rFonts w:ascii="Courier New" w:hAnsi="Courier New" w:cs="Courier New" w:hint="default"/>
+      </w:rPr>
+    </w:lvl>
+    <w:lvl w:ilvl="2" w:tplc="040C0005" w:tentative="1">
+      <w:start w:val="1"/>
+      <w:numFmt w:val="bullet"/>
+      <w:lvlText w:val=""/>
+      <w:lvlJc w:val="left"/>
+      <w:pPr>
+        <w:ind w:left="2520" w:hanging="360"/>
+      </w:pPr>
+      <w:rPr>
+        <w:rFonts w:ascii="Wingdings" w:hAnsi="Wingdings" w:hint="default"/>
+      </w:rPr>
+    </w:lvl>
+    <w:lvl w:ilvl="3" w:tplc="040C0001" w:tentative="1">
+      <w:start w:val="1"/>
+      <w:numFmt w:val="bullet"/>
+      <w:lvlText w:val=""/>
+      <w:lvlJc w:val="left"/>
+      <w:pPr>
+        <w:ind w:left="3240" w:hanging="360"/>
+      </w:pPr>
+      <w:rPr>
+        <w:rFonts w:ascii="Symbol" w:hAnsi="Symbol" w:hint="default"/>
+      </w:rPr>
+    </w:lvl>
+    <w:lvl w:ilvl="4" w:tplc="040C0003" w:tentative="1">
+      <w:start w:val="1"/>
+      <w:numFmt w:val="bullet"/>
+      <w:lvlText w:val="o"/>
+      <w:lvlJc w:val="left"/>
+      <w:pPr>
+        <w:ind w:left="3960" w:hanging="360"/>
+      </w:pPr>
+      <w:rPr>
+        <w:rFonts w:ascii="Courier New" w:hAnsi="Courier New" w:cs="Courier New" w:hint="default"/>
+      </w:rPr>
+    </w:lvl>
+    <w:lvl w:ilvl="5" w:tplc="040C0005" w:tentative="1">
+      <w:start w:val="1"/>
+      <w:numFmt w:val="bullet"/>
+      <w:lvlText w:val=""/>
+      <w:lvlJc w:val="left"/>
+      <w:pPr>
+        <w:ind w:left="4680" w:hanging="360"/>
+      </w:pPr>
+      <w:rPr>
+        <w:rFonts w:ascii="Wingdings" w:hAnsi="Wingdings" w:hint="default"/>
+      </w:rPr>
+    </w:lvl>
+    <w:lvl w:ilvl="6" w:tplc="040C0001" w:tentative="1">
+      <w:start w:val="1"/>
+      <w:numFmt w:val="bullet"/>
+      <w:lvlText w:val=""/>
+      <w:lvlJc w:val="left"/>
+      <w:pPr>
+        <w:ind w:left="5400" w:hanging="360"/>
+      </w:pPr>
+      <w:rPr>
+        <w:rFonts w:ascii="Symbol" w:hAnsi="Symbol" w:hint="default"/>
+      </w:rPr>
+    </w:lvl>
+    <w:lvl w:ilvl="7" w:tplc="040C0003" w:tentative="1">
+      <w:start w:val="1"/>
+      <w:numFmt w:val="bullet"/>
+      <w:lvlText w:val="o"/>
+      <w:lvlJc w:val="left"/>
+      <w:pPr>
+        <w:ind w:left="6120" w:hanging="360"/>
+      </w:pPr>
+      <w:rPr>
+        <w:rFonts w:ascii="Courier New" w:hAnsi="Courier New" w:cs="Courier New" w:hint="default"/>
+      </w:rPr>
+    </w:lvl>
+    <w:lvl w:ilvl="8" w:tplc="040C0005" w:tentative="1">
+      <w:start w:val="1"/>
+      <w:numFmt w:val="bullet"/>
+      <w:lvlText w:val=""/>
+      <w:lvlJc w:val="left"/>
+      <w:pPr>
+        <w:ind w:left="6840" w:hanging="360"/>
+      </w:pPr>
+      <w:rPr>
+        <w:rFonts w:ascii="Wingdings" w:hAnsi="Wingdings" w:hint="default"/>
+      </w:rPr>
+    </w:lvl>
+  </w:abstractNum>
+  <w:abstractNum w:abstractNumId="18">
+    <w:nsid w:val="464870D0"/>
+    <w:multiLevelType w:val="hybridMultilevel"/>
+    <w:tmpl w:val="439418FA"/>
+    <w:lvl w:ilvl="0" w:tplc="040C000D">
+      <w:start w:val="1"/>
+      <w:numFmt w:val="bullet"/>
+      <w:lvlText w:val=""/>
+      <w:lvlJc w:val="left"/>
+      <w:pPr>
+        <w:ind w:left="2138" w:hanging="360"/>
+      </w:pPr>
+      <w:rPr>
+        <w:rFonts w:ascii="Wingdings" w:hAnsi="Wingdings" w:hint="default"/>
+      </w:rPr>
+    </w:lvl>
+    <w:lvl w:ilvl="1" w:tplc="040C0003" w:tentative="1">
+      <w:start w:val="1"/>
+      <w:numFmt w:val="bullet"/>
+      <w:lvlText w:val="o"/>
+      <w:lvlJc w:val="left"/>
+      <w:pPr>
+        <w:ind w:left="2858" w:hanging="360"/>
+      </w:pPr>
+      <w:rPr>
+        <w:rFonts w:ascii="Courier New" w:hAnsi="Courier New" w:cs="Courier New" w:hint="default"/>
+      </w:rPr>
+    </w:lvl>
+    <w:lvl w:ilvl="2" w:tplc="040C0005" w:tentative="1">
+      <w:start w:val="1"/>
+      <w:numFmt w:val="bullet"/>
+      <w:lvlText w:val=""/>
+      <w:lvlJc w:val="left"/>
+      <w:pPr>
+        <w:ind w:left="3578" w:hanging="360"/>
+      </w:pPr>
+      <w:rPr>
+        <w:rFonts w:ascii="Wingdings" w:hAnsi="Wingdings" w:hint="default"/>
+      </w:rPr>
+    </w:lvl>
+    <w:lvl w:ilvl="3" w:tplc="040C0001" w:tentative="1">
+      <w:start w:val="1"/>
+      <w:numFmt w:val="bullet"/>
+      <w:lvlText w:val=""/>
+      <w:lvlJc w:val="left"/>
+      <w:pPr>
+        <w:ind w:left="4298" w:hanging="360"/>
+      </w:pPr>
+      <w:rPr>
+        <w:rFonts w:ascii="Symbol" w:hAnsi="Symbol" w:hint="default"/>
+      </w:rPr>
+    </w:lvl>
+    <w:lvl w:ilvl="4" w:tplc="040C0003" w:tentative="1">
+      <w:start w:val="1"/>
+      <w:numFmt w:val="bullet"/>
+      <w:lvlText w:val="o"/>
+      <w:lvlJc w:val="left"/>
+      <w:pPr>
+        <w:ind w:left="5018" w:hanging="360"/>
+      </w:pPr>
+      <w:rPr>
+        <w:rFonts w:ascii="Courier New" w:hAnsi="Courier New" w:cs="Courier New" w:hint="default"/>
+      </w:rPr>
+    </w:lvl>
+    <w:lvl w:ilvl="5" w:tplc="040C0005" w:tentative="1">
+      <w:start w:val="1"/>
+      <w:numFmt w:val="bullet"/>
+      <w:lvlText w:val=""/>
+      <w:lvlJc w:val="left"/>
+      <w:pPr>
+        <w:ind w:left="5738" w:hanging="360"/>
+      </w:pPr>
+      <w:rPr>
+        <w:rFonts w:ascii="Wingdings" w:hAnsi="Wingdings" w:hint="default"/>
+      </w:rPr>
+    </w:lvl>
+    <w:lvl w:ilvl="6" w:tplc="040C0001" w:tentative="1">
+      <w:start w:val="1"/>
+      <w:numFmt w:val="bullet"/>
+      <w:lvlText w:val=""/>
+      <w:lvlJc w:val="left"/>
+      <w:pPr>
+        <w:ind w:left="6458" w:hanging="360"/>
+      </w:pPr>
+      <w:rPr>
+        <w:rFonts w:ascii="Symbol" w:hAnsi="Symbol" w:hint="default"/>
+      </w:rPr>
+    </w:lvl>
+    <w:lvl w:ilvl="7" w:tplc="040C0003" w:tentative="1">
+      <w:start w:val="1"/>
+      <w:numFmt w:val="bullet"/>
+      <w:lvlText w:val="o"/>
+      <w:lvlJc w:val="left"/>
+      <w:pPr>
+        <w:ind w:left="7178" w:hanging="360"/>
+      </w:pPr>
+      <w:rPr>
+        <w:rFonts w:ascii="Courier New" w:hAnsi="Courier New" w:cs="Courier New" w:hint="default"/>
+      </w:rPr>
+    </w:lvl>
+    <w:lvl w:ilvl="8" w:tplc="040C0005" w:tentative="1">
+      <w:start w:val="1"/>
+      <w:numFmt w:val="bullet"/>
+      <w:lvlText w:val=""/>
+      <w:lvlJc w:val="left"/>
+      <w:pPr>
+        <w:ind w:left="7898" w:hanging="360"/>
+      </w:pPr>
+      <w:rPr>
+        <w:rFonts w:ascii="Wingdings" w:hAnsi="Wingdings" w:hint="default"/>
+      </w:rPr>
+    </w:lvl>
+  </w:abstractNum>
+  <w:abstractNum w:abstractNumId="19">
     <w:nsid w:val="485117A0"/>
     <w:multiLevelType w:val="hybridMultilevel"/>
     <w:tmpl w:val="18D8627C"/>
@@ -7456,7 +9158,7 @@
       </w:rPr>
     </w:lvl>
   </w:abstractNum>
-  <w:abstractNum w:abstractNumId="12">
+  <w:abstractNum w:abstractNumId="20">
     <w:nsid w:val="49283F9E"/>
     <w:multiLevelType w:val="multilevel"/>
     <w:tmpl w:val="867236F4"/>
@@ -7605,7 +9307,120 @@
       </w:rPr>
     </w:lvl>
   </w:abstractNum>
-  <w:abstractNum w:abstractNumId="13">
+  <w:abstractNum w:abstractNumId="21">
+    <w:nsid w:val="501339A5"/>
+    <w:multiLevelType w:val="hybridMultilevel"/>
+    <w:tmpl w:val="C6C89AAC"/>
+    <w:lvl w:ilvl="0" w:tplc="C72A4644">
+      <w:start w:val="1"/>
+      <w:numFmt w:val="bullet"/>
+      <w:lvlText w:val=""/>
+      <w:lvlJc w:val="left"/>
+      <w:pPr>
+        <w:ind w:left="1287" w:hanging="360"/>
+      </w:pPr>
+      <w:rPr>
+        <w:rFonts w:ascii="Wingdings" w:hAnsi="Wingdings" w:hint="default"/>
+      </w:rPr>
+    </w:lvl>
+    <w:lvl w:ilvl="1" w:tplc="566AB93C">
+      <w:start w:val="13"/>
+      <w:numFmt w:val="bullet"/>
+      <w:lvlText w:val="•"/>
+      <w:lvlJc w:val="left"/>
+      <w:pPr>
+        <w:ind w:left="2352" w:hanging="705"/>
+      </w:pPr>
+      <w:rPr>
+        <w:rFonts w:ascii="Times New Roman" w:eastAsiaTheme="minorEastAsia" w:hAnsi="Times New Roman" w:cs="Times New Roman" w:hint="default"/>
+      </w:rPr>
+    </w:lvl>
+    <w:lvl w:ilvl="2" w:tplc="040C0005" w:tentative="1">
+      <w:start w:val="1"/>
+      <w:numFmt w:val="bullet"/>
+      <w:lvlText w:val=""/>
+      <w:lvlJc w:val="left"/>
+      <w:pPr>
+        <w:ind w:left="2727" w:hanging="360"/>
+      </w:pPr>
+      <w:rPr>
+        <w:rFonts w:ascii="Wingdings" w:hAnsi="Wingdings" w:hint="default"/>
+      </w:rPr>
+    </w:lvl>
+    <w:lvl w:ilvl="3" w:tplc="040C0001" w:tentative="1">
+      <w:start w:val="1"/>
+      <w:numFmt w:val="bullet"/>
+      <w:lvlText w:val=""/>
+      <w:lvlJc w:val="left"/>
+      <w:pPr>
+        <w:ind w:left="3447" w:hanging="360"/>
+      </w:pPr>
+      <w:rPr>
+        <w:rFonts w:ascii="Symbol" w:hAnsi="Symbol" w:hint="default"/>
+      </w:rPr>
+    </w:lvl>
+    <w:lvl w:ilvl="4" w:tplc="040C0003" w:tentative="1">
+      <w:start w:val="1"/>
+      <w:numFmt w:val="bullet"/>
+      <w:lvlText w:val="o"/>
+      <w:lvlJc w:val="left"/>
+      <w:pPr>
+        <w:ind w:left="4167" w:hanging="360"/>
+      </w:pPr>
+      <w:rPr>
+        <w:rFonts w:ascii="Courier New" w:hAnsi="Courier New" w:cs="Courier New" w:hint="default"/>
+      </w:rPr>
+    </w:lvl>
+    <w:lvl w:ilvl="5" w:tplc="040C0005" w:tentative="1">
+      <w:start w:val="1"/>
+      <w:numFmt w:val="bullet"/>
+      <w:lvlText w:val=""/>
+      <w:lvlJc w:val="left"/>
+      <w:pPr>
+        <w:ind w:left="4887" w:hanging="360"/>
+      </w:pPr>
+      <w:rPr>
+        <w:rFonts w:ascii="Wingdings" w:hAnsi="Wingdings" w:hint="default"/>
+      </w:rPr>
+    </w:lvl>
+    <w:lvl w:ilvl="6" w:tplc="040C0001" w:tentative="1">
+      <w:start w:val="1"/>
+      <w:numFmt w:val="bullet"/>
+      <w:lvlText w:val=""/>
+      <w:lvlJc w:val="left"/>
+      <w:pPr>
+        <w:ind w:left="5607" w:hanging="360"/>
+      </w:pPr>
+      <w:rPr>
+        <w:rFonts w:ascii="Symbol" w:hAnsi="Symbol" w:hint="default"/>
+      </w:rPr>
+    </w:lvl>
+    <w:lvl w:ilvl="7" w:tplc="040C0003" w:tentative="1">
+      <w:start w:val="1"/>
+      <w:numFmt w:val="bullet"/>
+      <w:lvlText w:val="o"/>
+      <w:lvlJc w:val="left"/>
+      <w:pPr>
+        <w:ind w:left="6327" w:hanging="360"/>
+      </w:pPr>
+      <w:rPr>
+        <w:rFonts w:ascii="Courier New" w:hAnsi="Courier New" w:cs="Courier New" w:hint="default"/>
+      </w:rPr>
+    </w:lvl>
+    <w:lvl w:ilvl="8" w:tplc="040C0005" w:tentative="1">
+      <w:start w:val="1"/>
+      <w:numFmt w:val="bullet"/>
+      <w:lvlText w:val=""/>
+      <w:lvlJc w:val="left"/>
+      <w:pPr>
+        <w:ind w:left="7047" w:hanging="360"/>
+      </w:pPr>
+      <w:rPr>
+        <w:rFonts w:ascii="Wingdings" w:hAnsi="Wingdings" w:hint="default"/>
+      </w:rPr>
+    </w:lvl>
+  </w:abstractNum>
+  <w:abstractNum w:abstractNumId="22">
     <w:nsid w:val="5055194E"/>
     <w:multiLevelType w:val="multilevel"/>
     <w:tmpl w:val="DC3C82CE"/>
@@ -7754,7 +9569,7 @@
       </w:rPr>
     </w:lvl>
   </w:abstractNum>
-  <w:abstractNum w:abstractNumId="14">
+  <w:abstractNum w:abstractNumId="23">
     <w:nsid w:val="52582DEF"/>
     <w:multiLevelType w:val="multilevel"/>
     <w:tmpl w:val="C89CB5BA"/>
@@ -7903,7 +9718,7 @@
       </w:rPr>
     </w:lvl>
   </w:abstractNum>
-  <w:abstractNum w:abstractNumId="15">
+  <w:abstractNum w:abstractNumId="24">
     <w:nsid w:val="52B77C3D"/>
     <w:multiLevelType w:val="hybridMultilevel"/>
     <w:tmpl w:val="C09252FE"/>
@@ -7989,7 +9804,7 @@
       </w:pPr>
     </w:lvl>
   </w:abstractNum>
-  <w:abstractNum w:abstractNumId="16">
+  <w:abstractNum w:abstractNumId="25">
     <w:nsid w:val="555155E2"/>
     <w:multiLevelType w:val="hybridMultilevel"/>
     <w:tmpl w:val="1FC89100"/>
@@ -8075,7 +9890,7 @@
       </w:pPr>
     </w:lvl>
   </w:abstractNum>
-  <w:abstractNum w:abstractNumId="17">
+  <w:abstractNum w:abstractNumId="26">
     <w:nsid w:val="5A507CA4"/>
     <w:multiLevelType w:val="multilevel"/>
     <w:tmpl w:val="37DEA192"/>
@@ -8194,7 +10009,7 @@
       </w:pPr>
     </w:lvl>
   </w:abstractNum>
-  <w:abstractNum w:abstractNumId="18">
+  <w:abstractNum w:abstractNumId="27">
     <w:nsid w:val="5B2C72B1"/>
     <w:multiLevelType w:val="multilevel"/>
     <w:tmpl w:val="7894551E"/>
@@ -8343,7 +10158,7 @@
       </w:rPr>
     </w:lvl>
   </w:abstractNum>
-  <w:abstractNum w:abstractNumId="19">
+  <w:abstractNum w:abstractNumId="28">
     <w:nsid w:val="5DC16D8E"/>
     <w:multiLevelType w:val="multilevel"/>
     <w:tmpl w:val="9CD05466"/>
@@ -8462,7 +10277,7 @@
       </w:pPr>
     </w:lvl>
   </w:abstractNum>
-  <w:abstractNum w:abstractNumId="20">
+  <w:abstractNum w:abstractNumId="29">
     <w:nsid w:val="5FD41350"/>
     <w:multiLevelType w:val="multilevel"/>
     <w:tmpl w:val="89C83C9E"/>
@@ -8581,7 +10396,7 @@
       </w:pPr>
     </w:lvl>
   </w:abstractNum>
-  <w:abstractNum w:abstractNumId="21">
+  <w:abstractNum w:abstractNumId="30">
     <w:nsid w:val="654835F8"/>
     <w:multiLevelType w:val="multilevel"/>
     <w:tmpl w:val="3F002E84"/>
@@ -8730,7 +10545,120 @@
       </w:rPr>
     </w:lvl>
   </w:abstractNum>
-  <w:abstractNum w:abstractNumId="22">
+  <w:abstractNum w:abstractNumId="31">
+    <w:nsid w:val="689D107A"/>
+    <w:multiLevelType w:val="hybridMultilevel"/>
+    <w:tmpl w:val="F37449BA"/>
+    <w:lvl w:ilvl="0" w:tplc="040C0001">
+      <w:start w:val="1"/>
+      <w:numFmt w:val="bullet"/>
+      <w:lvlText w:val=""/>
+      <w:lvlJc w:val="left"/>
+      <w:pPr>
+        <w:ind w:left="1287" w:hanging="360"/>
+      </w:pPr>
+      <w:rPr>
+        <w:rFonts w:ascii="Symbol" w:hAnsi="Symbol" w:hint="default"/>
+      </w:rPr>
+    </w:lvl>
+    <w:lvl w:ilvl="1" w:tplc="040C0003" w:tentative="1">
+      <w:start w:val="1"/>
+      <w:numFmt w:val="bullet"/>
+      <w:lvlText w:val="o"/>
+      <w:lvlJc w:val="left"/>
+      <w:pPr>
+        <w:ind w:left="2007" w:hanging="360"/>
+      </w:pPr>
+      <w:rPr>
+        <w:rFonts w:ascii="Courier New" w:hAnsi="Courier New" w:cs="Courier New" w:hint="default"/>
+      </w:rPr>
+    </w:lvl>
+    <w:lvl w:ilvl="2" w:tplc="040C0005" w:tentative="1">
+      <w:start w:val="1"/>
+      <w:numFmt w:val="bullet"/>
+      <w:lvlText w:val=""/>
+      <w:lvlJc w:val="left"/>
+      <w:pPr>
+        <w:ind w:left="2727" w:hanging="360"/>
+      </w:pPr>
+      <w:rPr>
+        <w:rFonts w:ascii="Wingdings" w:hAnsi="Wingdings" w:hint="default"/>
+      </w:rPr>
+    </w:lvl>
+    <w:lvl w:ilvl="3" w:tplc="040C0001" w:tentative="1">
+      <w:start w:val="1"/>
+      <w:numFmt w:val="bullet"/>
+      <w:lvlText w:val=""/>
+      <w:lvlJc w:val="left"/>
+      <w:pPr>
+        <w:ind w:left="3447" w:hanging="360"/>
+      </w:pPr>
+      <w:rPr>
+        <w:rFonts w:ascii="Symbol" w:hAnsi="Symbol" w:hint="default"/>
+      </w:rPr>
+    </w:lvl>
+    <w:lvl w:ilvl="4" w:tplc="040C0003" w:tentative="1">
+      <w:start w:val="1"/>
+      <w:numFmt w:val="bullet"/>
+      <w:lvlText w:val="o"/>
+      <w:lvlJc w:val="left"/>
+      <w:pPr>
+        <w:ind w:left="4167" w:hanging="360"/>
+      </w:pPr>
+      <w:rPr>
+        <w:rFonts w:ascii="Courier New" w:hAnsi="Courier New" w:cs="Courier New" w:hint="default"/>
+      </w:rPr>
+    </w:lvl>
+    <w:lvl w:ilvl="5" w:tplc="040C0005" w:tentative="1">
+      <w:start w:val="1"/>
+      <w:numFmt w:val="bullet"/>
+      <w:lvlText w:val=""/>
+      <w:lvlJc w:val="left"/>
+      <w:pPr>
+        <w:ind w:left="4887" w:hanging="360"/>
+      </w:pPr>
+      <w:rPr>
+        <w:rFonts w:ascii="Wingdings" w:hAnsi="Wingdings" w:hint="default"/>
+      </w:rPr>
+    </w:lvl>
+    <w:lvl w:ilvl="6" w:tplc="040C0001" w:tentative="1">
+      <w:start w:val="1"/>
+      <w:numFmt w:val="bullet"/>
+      <w:lvlText w:val=""/>
+      <w:lvlJc w:val="left"/>
+      <w:pPr>
+        <w:ind w:left="5607" w:hanging="360"/>
+      </w:pPr>
+      <w:rPr>
+        <w:rFonts w:ascii="Symbol" w:hAnsi="Symbol" w:hint="default"/>
+      </w:rPr>
+    </w:lvl>
+    <w:lvl w:ilvl="7" w:tplc="040C0003" w:tentative="1">
+      <w:start w:val="1"/>
+      <w:numFmt w:val="bullet"/>
+      <w:lvlText w:val="o"/>
+      <w:lvlJc w:val="left"/>
+      <w:pPr>
+        <w:ind w:left="6327" w:hanging="360"/>
+      </w:pPr>
+      <w:rPr>
+        <w:rFonts w:ascii="Courier New" w:hAnsi="Courier New" w:cs="Courier New" w:hint="default"/>
+      </w:rPr>
+    </w:lvl>
+    <w:lvl w:ilvl="8" w:tplc="040C0005" w:tentative="1">
+      <w:start w:val="1"/>
+      <w:numFmt w:val="bullet"/>
+      <w:lvlText w:val=""/>
+      <w:lvlJc w:val="left"/>
+      <w:pPr>
+        <w:ind w:left="7047" w:hanging="360"/>
+      </w:pPr>
+      <w:rPr>
+        <w:rFonts w:ascii="Wingdings" w:hAnsi="Wingdings" w:hint="default"/>
+      </w:rPr>
+    </w:lvl>
+  </w:abstractNum>
+  <w:abstractNum w:abstractNumId="32">
     <w:nsid w:val="6B295667"/>
     <w:multiLevelType w:val="multilevel"/>
     <w:tmpl w:val="E90AD964"/>
@@ -8849,7 +10777,120 @@
       </w:pPr>
     </w:lvl>
   </w:abstractNum>
-  <w:abstractNum w:abstractNumId="23">
+  <w:abstractNum w:abstractNumId="33">
+    <w:nsid w:val="74BF109B"/>
+    <w:multiLevelType w:val="hybridMultilevel"/>
+    <w:tmpl w:val="543AA9C2"/>
+    <w:lvl w:ilvl="0" w:tplc="040C000D">
+      <w:start w:val="1"/>
+      <w:numFmt w:val="bullet"/>
+      <w:lvlText w:val=""/>
+      <w:lvlJc w:val="left"/>
+      <w:pPr>
+        <w:ind w:left="1080" w:hanging="360"/>
+      </w:pPr>
+      <w:rPr>
+        <w:rFonts w:ascii="Wingdings" w:hAnsi="Wingdings" w:hint="default"/>
+      </w:rPr>
+    </w:lvl>
+    <w:lvl w:ilvl="1" w:tplc="040C0003" w:tentative="1">
+      <w:start w:val="1"/>
+      <w:numFmt w:val="bullet"/>
+      <w:lvlText w:val="o"/>
+      <w:lvlJc w:val="left"/>
+      <w:pPr>
+        <w:ind w:left="1800" w:hanging="360"/>
+      </w:pPr>
+      <w:rPr>
+        <w:rFonts w:ascii="Courier New" w:hAnsi="Courier New" w:cs="Courier New" w:hint="default"/>
+      </w:rPr>
+    </w:lvl>
+    <w:lvl w:ilvl="2" w:tplc="040C0005" w:tentative="1">
+      <w:start w:val="1"/>
+      <w:numFmt w:val="bullet"/>
+      <w:lvlText w:val=""/>
+      <w:lvlJc w:val="left"/>
+      <w:pPr>
+        <w:ind w:left="2520" w:hanging="360"/>
+      </w:pPr>
+      <w:rPr>
+        <w:rFonts w:ascii="Wingdings" w:hAnsi="Wingdings" w:hint="default"/>
+      </w:rPr>
+    </w:lvl>
+    <w:lvl w:ilvl="3" w:tplc="040C0001" w:tentative="1">
+      <w:start w:val="1"/>
+      <w:numFmt w:val="bullet"/>
+      <w:lvlText w:val=""/>
+      <w:lvlJc w:val="left"/>
+      <w:pPr>
+        <w:ind w:left="3240" w:hanging="360"/>
+      </w:pPr>
+      <w:rPr>
+        <w:rFonts w:ascii="Symbol" w:hAnsi="Symbol" w:hint="default"/>
+      </w:rPr>
+    </w:lvl>
+    <w:lvl w:ilvl="4" w:tplc="040C0003" w:tentative="1">
+      <w:start w:val="1"/>
+      <w:numFmt w:val="bullet"/>
+      <w:lvlText w:val="o"/>
+      <w:lvlJc w:val="left"/>
+      <w:pPr>
+        <w:ind w:left="3960" w:hanging="360"/>
+      </w:pPr>
+      <w:rPr>
+        <w:rFonts w:ascii="Courier New" w:hAnsi="Courier New" w:cs="Courier New" w:hint="default"/>
+      </w:rPr>
+    </w:lvl>
+    <w:lvl w:ilvl="5" w:tplc="040C0005" w:tentative="1">
+      <w:start w:val="1"/>
+      <w:numFmt w:val="bullet"/>
+      <w:lvlText w:val=""/>
+      <w:lvlJc w:val="left"/>
+      <w:pPr>
+        <w:ind w:left="4680" w:hanging="360"/>
+      </w:pPr>
+      <w:rPr>
+        <w:rFonts w:ascii="Wingdings" w:hAnsi="Wingdings" w:hint="default"/>
+      </w:rPr>
+    </w:lvl>
+    <w:lvl w:ilvl="6" w:tplc="040C0001" w:tentative="1">
+      <w:start w:val="1"/>
+      <w:numFmt w:val="bullet"/>
+      <w:lvlText w:val=""/>
+      <w:lvlJc w:val="left"/>
+      <w:pPr>
+        <w:ind w:left="5400" w:hanging="360"/>
+      </w:pPr>
+      <w:rPr>
+        <w:rFonts w:ascii="Symbol" w:hAnsi="Symbol" w:hint="default"/>
+      </w:rPr>
+    </w:lvl>
+    <w:lvl w:ilvl="7" w:tplc="040C0003" w:tentative="1">
+      <w:start w:val="1"/>
+      <w:numFmt w:val="bullet"/>
+      <w:lvlText w:val="o"/>
+      <w:lvlJc w:val="left"/>
+      <w:pPr>
+        <w:ind w:left="6120" w:hanging="360"/>
+      </w:pPr>
+      <w:rPr>
+        <w:rFonts w:ascii="Courier New" w:hAnsi="Courier New" w:cs="Courier New" w:hint="default"/>
+      </w:rPr>
+    </w:lvl>
+    <w:lvl w:ilvl="8" w:tplc="040C0005" w:tentative="1">
+      <w:start w:val="1"/>
+      <w:numFmt w:val="bullet"/>
+      <w:lvlText w:val=""/>
+      <w:lvlJc w:val="left"/>
+      <w:pPr>
+        <w:ind w:left="6840" w:hanging="360"/>
+      </w:pPr>
+      <w:rPr>
+        <w:rFonts w:ascii="Wingdings" w:hAnsi="Wingdings" w:hint="default"/>
+      </w:rPr>
+    </w:lvl>
+  </w:abstractNum>
+  <w:abstractNum w:abstractNumId="34">
     <w:nsid w:val="762F4812"/>
     <w:multiLevelType w:val="multilevel"/>
     <w:tmpl w:val="47D074E2"/>
@@ -8998,7 +11039,7 @@
       </w:rPr>
     </w:lvl>
   </w:abstractNum>
-  <w:abstractNum w:abstractNumId="24">
+  <w:abstractNum w:abstractNumId="35">
     <w:nsid w:val="79201981"/>
     <w:multiLevelType w:val="multilevel"/>
     <w:tmpl w:val="1C6EE8DC"/>
@@ -9147,7 +11188,7 @@
       </w:rPr>
     </w:lvl>
   </w:abstractNum>
-  <w:abstractNum w:abstractNumId="25">
+  <w:abstractNum w:abstractNumId="36">
     <w:nsid w:val="7A5F5D22"/>
     <w:multiLevelType w:val="hybridMultilevel"/>
     <w:tmpl w:val="73D65BF6"/>
@@ -9233,7 +11274,120 @@
       </w:pPr>
     </w:lvl>
   </w:abstractNum>
-  <w:abstractNum w:abstractNumId="26">
+  <w:abstractNum w:abstractNumId="37">
+    <w:nsid w:val="7D770EA0"/>
+    <w:multiLevelType w:val="hybridMultilevel"/>
+    <w:tmpl w:val="6C62634E"/>
+    <w:lvl w:ilvl="0" w:tplc="040C000D">
+      <w:start w:val="1"/>
+      <w:numFmt w:val="bullet"/>
+      <w:lvlText w:val=""/>
+      <w:lvlJc w:val="left"/>
+      <w:pPr>
+        <w:ind w:left="1429" w:hanging="360"/>
+      </w:pPr>
+      <w:rPr>
+        <w:rFonts w:ascii="Wingdings" w:hAnsi="Wingdings" w:hint="default"/>
+      </w:rPr>
+    </w:lvl>
+    <w:lvl w:ilvl="1" w:tplc="040C0003" w:tentative="1">
+      <w:start w:val="1"/>
+      <w:numFmt w:val="bullet"/>
+      <w:lvlText w:val="o"/>
+      <w:lvlJc w:val="left"/>
+      <w:pPr>
+        <w:ind w:left="2149" w:hanging="360"/>
+      </w:pPr>
+      <w:rPr>
+        <w:rFonts w:ascii="Courier New" w:hAnsi="Courier New" w:cs="Courier New" w:hint="default"/>
+      </w:rPr>
+    </w:lvl>
+    <w:lvl w:ilvl="2" w:tplc="040C0005" w:tentative="1">
+      <w:start w:val="1"/>
+      <w:numFmt w:val="bullet"/>
+      <w:lvlText w:val=""/>
+      <w:lvlJc w:val="left"/>
+      <w:pPr>
+        <w:ind w:left="2869" w:hanging="360"/>
+      </w:pPr>
+      <w:rPr>
+        <w:rFonts w:ascii="Wingdings" w:hAnsi="Wingdings" w:hint="default"/>
+      </w:rPr>
+    </w:lvl>
+    <w:lvl w:ilvl="3" w:tplc="040C0001" w:tentative="1">
+      <w:start w:val="1"/>
+      <w:numFmt w:val="bullet"/>
+      <w:lvlText w:val=""/>
+      <w:lvlJc w:val="left"/>
+      <w:pPr>
+        <w:ind w:left="3589" w:hanging="360"/>
+      </w:pPr>
+      <w:rPr>
+        <w:rFonts w:ascii="Symbol" w:hAnsi="Symbol" w:hint="default"/>
+      </w:rPr>
+    </w:lvl>
+    <w:lvl w:ilvl="4" w:tplc="040C0003" w:tentative="1">
+      <w:start w:val="1"/>
+      <w:numFmt w:val="bullet"/>
+      <w:lvlText w:val="o"/>
+      <w:lvlJc w:val="left"/>
+      <w:pPr>
+        <w:ind w:left="4309" w:hanging="360"/>
+      </w:pPr>
+      <w:rPr>
+        <w:rFonts w:ascii="Courier New" w:hAnsi="Courier New" w:cs="Courier New" w:hint="default"/>
+      </w:rPr>
+    </w:lvl>
+    <w:lvl w:ilvl="5" w:tplc="040C0005" w:tentative="1">
+      <w:start w:val="1"/>
+      <w:numFmt w:val="bullet"/>
+      <w:lvlText w:val=""/>
+      <w:lvlJc w:val="left"/>
+      <w:pPr>
+        <w:ind w:left="5029" w:hanging="360"/>
+      </w:pPr>
+      <w:rPr>
+        <w:rFonts w:ascii="Wingdings" w:hAnsi="Wingdings" w:hint="default"/>
+      </w:rPr>
+    </w:lvl>
+    <w:lvl w:ilvl="6" w:tplc="040C0001" w:tentative="1">
+      <w:start w:val="1"/>
+      <w:numFmt w:val="bullet"/>
+      <w:lvlText w:val=""/>
+      <w:lvlJc w:val="left"/>
+      <w:pPr>
+        <w:ind w:left="5749" w:hanging="360"/>
+      </w:pPr>
+      <w:rPr>
+        <w:rFonts w:ascii="Symbol" w:hAnsi="Symbol" w:hint="default"/>
+      </w:rPr>
+    </w:lvl>
+    <w:lvl w:ilvl="7" w:tplc="040C0003" w:tentative="1">
+      <w:start w:val="1"/>
+      <w:numFmt w:val="bullet"/>
+      <w:lvlText w:val="o"/>
+      <w:lvlJc w:val="left"/>
+      <w:pPr>
+        <w:ind w:left="6469" w:hanging="360"/>
+      </w:pPr>
+      <w:rPr>
+        <w:rFonts w:ascii="Courier New" w:hAnsi="Courier New" w:cs="Courier New" w:hint="default"/>
+      </w:rPr>
+    </w:lvl>
+    <w:lvl w:ilvl="8" w:tplc="040C0005" w:tentative="1">
+      <w:start w:val="1"/>
+      <w:numFmt w:val="bullet"/>
+      <w:lvlText w:val=""/>
+      <w:lvlJc w:val="left"/>
+      <w:pPr>
+        <w:ind w:left="7189" w:hanging="360"/>
+      </w:pPr>
+      <w:rPr>
+        <w:rFonts w:ascii="Wingdings" w:hAnsi="Wingdings" w:hint="default"/>
+      </w:rPr>
+    </w:lvl>
+  </w:abstractNum>
+  <w:abstractNum w:abstractNumId="38">
     <w:nsid w:val="7E380F1B"/>
     <w:multiLevelType w:val="multilevel"/>
     <w:tmpl w:val="85988710"/>
@@ -9383,100 +11537,139 @@
     </w:lvl>
   </w:abstractNum>
   <w:num w:numId="1">
-    <w:abstractNumId w:val="10"/>
+    <w:abstractNumId w:val="16"/>
   </w:num>
   <w:num w:numId="2">
-    <w:abstractNumId w:val="11"/>
+    <w:abstractNumId w:val="19"/>
   </w:num>
   <w:num w:numId="3">
+    <w:abstractNumId w:val="23"/>
+  </w:num>
+  <w:num w:numId="4">
+    <w:abstractNumId w:val="12"/>
+  </w:num>
+  <w:num w:numId="5">
+    <w:abstractNumId w:val="30"/>
+  </w:num>
+  <w:num w:numId="6">
+    <w:abstractNumId w:val="27"/>
+  </w:num>
+  <w:num w:numId="7">
+    <w:abstractNumId w:val="35"/>
+  </w:num>
+  <w:num w:numId="8">
+    <w:abstractNumId w:val="20"/>
+  </w:num>
+  <w:num w:numId="9">
+    <w:abstractNumId w:val="13"/>
+  </w:num>
+  <w:num w:numId="10">
+    <w:abstractNumId w:val="36"/>
+  </w:num>
+  <w:num w:numId="11">
+    <w:abstractNumId w:val="25"/>
+  </w:num>
+  <w:num w:numId="12">
     <w:abstractNumId w:val="14"/>
   </w:num>
-  <w:num w:numId="4">
-    <w:abstractNumId w:val="7"/>
-  </w:num>
-  <w:num w:numId="5">
-    <w:abstractNumId w:val="21"/>
-  </w:num>
-  <w:num w:numId="6">
-    <w:abstractNumId w:val="18"/>
-  </w:num>
-  <w:num w:numId="7">
-    <w:abstractNumId w:val="24"/>
-  </w:num>
-  <w:num w:numId="8">
-    <w:abstractNumId w:val="12"/>
-  </w:num>
-  <w:num w:numId="9">
-    <w:abstractNumId w:val="8"/>
-  </w:num>
-  <w:num w:numId="10">
-    <w:abstractNumId w:val="25"/>
-  </w:num>
-  <w:num w:numId="11">
-    <w:abstractNumId w:val="16"/>
-  </w:num>
-  <w:num w:numId="12">
-    <w:abstractNumId w:val="9"/>
-  </w:num>
   <w:num w:numId="13">
-    <w:abstractNumId w:val="3"/>
+    <w:abstractNumId w:val="4"/>
   </w:num>
   <w:num w:numId="14">
-    <w:abstractNumId w:val="19"/>
+    <w:abstractNumId w:val="28"/>
   </w:num>
   <w:num w:numId="15">
-    <w:abstractNumId w:val="22"/>
+    <w:abstractNumId w:val="32"/>
   </w:num>
   <w:num w:numId="16">
     <w:abstractNumId w:val="0"/>
   </w:num>
   <w:num w:numId="17">
+    <w:abstractNumId w:val="2"/>
+  </w:num>
+  <w:num w:numId="18">
+    <w:abstractNumId w:val="29"/>
+  </w:num>
+  <w:num w:numId="19">
+    <w:abstractNumId w:val="10"/>
+  </w:num>
+  <w:num w:numId="20">
+    <w:abstractNumId w:val="38"/>
+  </w:num>
+  <w:num w:numId="21">
+    <w:abstractNumId w:val="34"/>
+  </w:num>
+  <w:num w:numId="22">
+    <w:abstractNumId w:val="22"/>
+  </w:num>
+  <w:num w:numId="23">
+    <w:abstractNumId w:val="26"/>
+  </w:num>
+  <w:num w:numId="24">
+    <w:abstractNumId w:val="7"/>
+  </w:num>
+  <w:num w:numId="25">
+    <w:abstractNumId w:val="11"/>
+  </w:num>
+  <w:num w:numId="26">
+    <w:abstractNumId w:val="3"/>
+  </w:num>
+  <w:num w:numId="27">
+    <w:abstractNumId w:val="24"/>
+  </w:num>
+  <w:num w:numId="28">
+    <w:abstractNumId w:val="11"/>
+  </w:num>
+  <w:num w:numId="29">
+    <w:abstractNumId w:val="11"/>
+  </w:num>
+  <w:num w:numId="30">
+    <w:abstractNumId w:val="11"/>
+  </w:num>
+  <w:num w:numId="31">
+    <w:abstractNumId w:val="11"/>
+  </w:num>
+  <w:num w:numId="32">
+    <w:abstractNumId w:val="11"/>
+  </w:num>
+  <w:num w:numId="33">
     <w:abstractNumId w:val="1"/>
   </w:num>
-  <w:num w:numId="18">
-    <w:abstractNumId w:val="20"/>
+  <w:num w:numId="34">
+    <w:abstractNumId w:val="37"/>
   </w:num>
-  <w:num w:numId="19">
+  <w:num w:numId="35">
+    <w:abstractNumId w:val="31"/>
+  </w:num>
+  <w:num w:numId="36">
+    <w:abstractNumId w:val="8"/>
+  </w:num>
+  <w:num w:numId="37">
+    <w:abstractNumId w:val="6"/>
+  </w:num>
+  <w:num w:numId="38">
+    <w:abstractNumId w:val="11"/>
+  </w:num>
+  <w:num w:numId="39">
+    <w:abstractNumId w:val="21"/>
+  </w:num>
+  <w:num w:numId="40">
+    <w:abstractNumId w:val="9"/>
+  </w:num>
+  <w:num w:numId="41">
     <w:abstractNumId w:val="5"/>
   </w:num>
-  <w:num w:numId="20">
-    <w:abstractNumId w:val="26"/>
+  <w:num w:numId="42">
+    <w:abstractNumId w:val="15"/>
   </w:num>
-  <w:num w:numId="21">
-    <w:abstractNumId w:val="23"/>
-  </w:num>
-  <w:num w:numId="22">
-    <w:abstractNumId w:val="13"/>
-  </w:num>
-  <w:num w:numId="23">
+  <w:num w:numId="43">
     <w:abstractNumId w:val="17"/>
   </w:num>
-  <w:num w:numId="24">
-    <w:abstractNumId w:val="4"/>
+  <w:num w:numId="44">
+    <w:abstractNumId w:val="18"/>
   </w:num>
-  <w:num w:numId="25">
-    <w:abstractNumId w:val="6"/>
-  </w:num>
-  <w:num w:numId="26">
-    <w:abstractNumId w:val="2"/>
-  </w:num>
-  <w:num w:numId="27">
-    <w:abstractNumId w:val="15"/>
-  </w:num>
-  <w:num w:numId="28">
-    <w:abstractNumId w:val="6"/>
-  </w:num>
-  <w:num w:numId="29">
-    <w:abstractNumId w:val="6"/>
-  </w:num>
-  <w:num w:numId="30">
-    <w:abstractNumId w:val="6"/>
-  </w:num>
-  <w:num w:numId="31">
-    <w:abstractNumId w:val="6"/>
-  </w:num>
-  <w:num w:numId="32">
-    <w:abstractNumId w:val="6"/>
+  <w:num w:numId="45">
+    <w:abstractNumId w:val="33"/>
   </w:num>
 </w:numbering>
 </file>
@@ -9641,11 +11834,11 @@
     <w:name w:val="Normal"/>
     <w:qFormat/>
   </w:style>
-  <w:style w:type="paragraph" w:styleId="Titre1">
+  <w:style w:type="paragraph" w:styleId="Heading1">
     <w:name w:val="heading 1"/>
     <w:basedOn w:val="Normal"/>
     <w:next w:val="Normal"/>
-    <w:link w:val="Titre1Car"/>
+    <w:link w:val="Heading1Char"/>
     <w:uiPriority w:val="9"/>
     <w:qFormat/>
     <w:rsid w:val="00924582"/>
@@ -9667,11 +11860,11 @@
       <w:szCs w:val="28"/>
     </w:rPr>
   </w:style>
-  <w:style w:type="paragraph" w:styleId="Titre2">
+  <w:style w:type="paragraph" w:styleId="Heading2">
     <w:name w:val="heading 2"/>
     <w:basedOn w:val="Normal"/>
     <w:next w:val="Normal"/>
-    <w:link w:val="Titre2Car"/>
+    <w:link w:val="Heading2Char"/>
     <w:uiPriority w:val="9"/>
     <w:unhideWhenUsed/>
     <w:qFormat/>
@@ -9695,11 +11888,11 @@
       <w:szCs w:val="26"/>
     </w:rPr>
   </w:style>
-  <w:style w:type="paragraph" w:styleId="Titre3">
+  <w:style w:type="paragraph" w:styleId="Heading3">
     <w:name w:val="heading 3"/>
     <w:basedOn w:val="Normal"/>
     <w:next w:val="Normal"/>
-    <w:link w:val="Titre3Car"/>
+    <w:link w:val="Heading3Char"/>
     <w:uiPriority w:val="9"/>
     <w:semiHidden/>
     <w:unhideWhenUsed/>
@@ -9722,11 +11915,11 @@
       <w:color w:val="A9A57C" w:themeColor="accent1"/>
     </w:rPr>
   </w:style>
-  <w:style w:type="paragraph" w:styleId="Titre5">
+  <w:style w:type="paragraph" w:styleId="Heading5">
     <w:name w:val="heading 5"/>
     <w:basedOn w:val="Normal"/>
     <w:next w:val="Normal"/>
-    <w:link w:val="Titre5Car"/>
+    <w:link w:val="Heading5Char"/>
     <w:uiPriority w:val="9"/>
     <w:semiHidden/>
     <w:unhideWhenUsed/>
@@ -9747,11 +11940,11 @@
       <w:color w:val="575539" w:themeColor="accent1" w:themeShade="7F"/>
     </w:rPr>
   </w:style>
-  <w:style w:type="paragraph" w:styleId="Titre6">
+  <w:style w:type="paragraph" w:styleId="Heading6">
     <w:name w:val="heading 6"/>
     <w:basedOn w:val="Normal"/>
     <w:next w:val="Normal"/>
-    <w:link w:val="Titre6Car"/>
+    <w:link w:val="Heading6Char"/>
     <w:uiPriority w:val="9"/>
     <w:semiHidden/>
     <w:unhideWhenUsed/>
@@ -9774,11 +11967,11 @@
       <w:color w:val="575539" w:themeColor="accent1" w:themeShade="7F"/>
     </w:rPr>
   </w:style>
-  <w:style w:type="paragraph" w:styleId="Titre7">
+  <w:style w:type="paragraph" w:styleId="Heading7">
     <w:name w:val="heading 7"/>
     <w:basedOn w:val="Normal"/>
     <w:next w:val="Normal"/>
-    <w:link w:val="Titre7Car"/>
+    <w:link w:val="Heading7Char"/>
     <w:uiPriority w:val="9"/>
     <w:semiHidden/>
     <w:unhideWhenUsed/>
@@ -9801,11 +11994,11 @@
       <w:color w:val="6F654B" w:themeColor="text1" w:themeTint="BF"/>
     </w:rPr>
   </w:style>
-  <w:style w:type="paragraph" w:styleId="Titre8">
+  <w:style w:type="paragraph" w:styleId="Heading8">
     <w:name w:val="heading 8"/>
     <w:basedOn w:val="Normal"/>
     <w:next w:val="Normal"/>
-    <w:link w:val="Titre8Car"/>
+    <w:link w:val="Heading8Char"/>
     <w:uiPriority w:val="9"/>
     <w:semiHidden/>
     <w:unhideWhenUsed/>
@@ -9828,11 +12021,11 @@
       <w:szCs w:val="20"/>
     </w:rPr>
   </w:style>
-  <w:style w:type="paragraph" w:styleId="Titre9">
+  <w:style w:type="paragraph" w:styleId="Heading9">
     <w:name w:val="heading 9"/>
     <w:basedOn w:val="Normal"/>
     <w:next w:val="Normal"/>
-    <w:link w:val="Titre9Car"/>
+    <w:link w:val="Heading9Char"/>
     <w:uiPriority w:val="9"/>
     <w:semiHidden/>
     <w:unhideWhenUsed/>
@@ -9857,13 +12050,13 @@
       <w:szCs w:val="20"/>
     </w:rPr>
   </w:style>
-  <w:style w:type="character" w:default="1" w:styleId="Policepardfaut">
+  <w:style w:type="character" w:default="1" w:styleId="DefaultParagraphFont">
     <w:name w:val="Default Paragraph Font"/>
     <w:uiPriority w:val="1"/>
     <w:semiHidden/>
     <w:unhideWhenUsed/>
   </w:style>
-  <w:style w:type="table" w:default="1" w:styleId="TableauNormal">
+  <w:style w:type="table" w:default="1" w:styleId="TableNormal">
     <w:name w:val="Normal Table"/>
     <w:uiPriority w:val="99"/>
     <w:semiHidden/>
@@ -9878,16 +12071,16 @@
       </w:tblCellMar>
     </w:tblPr>
   </w:style>
-  <w:style w:type="numbering" w:default="1" w:styleId="Aucuneliste">
+  <w:style w:type="numbering" w:default="1" w:styleId="NoList">
     <w:name w:val="No List"/>
     <w:uiPriority w:val="99"/>
     <w:semiHidden/>
     <w:unhideWhenUsed/>
   </w:style>
-  <w:style w:type="character" w:customStyle="1" w:styleId="Titre1Car">
-    <w:name w:val="Titre 1 Car"/>
-    <w:basedOn w:val="Policepardfaut"/>
-    <w:link w:val="Titre1"/>
+  <w:style w:type="character" w:customStyle="1" w:styleId="Heading1Char">
+    <w:name w:val="Heading 1 Char"/>
+    <w:basedOn w:val="DefaultParagraphFont"/>
+    <w:link w:val="Heading1"/>
     <w:uiPriority w:val="9"/>
     <w:rsid w:val="00924582"/>
     <w:rPr>
@@ -9899,10 +12092,10 @@
       <w:szCs w:val="28"/>
     </w:rPr>
   </w:style>
-  <w:style w:type="paragraph" w:styleId="Textedebulles">
+  <w:style w:type="paragraph" w:styleId="BalloonText">
     <w:name w:val="Balloon Text"/>
     <w:basedOn w:val="Normal"/>
-    <w:link w:val="TextedebullesCar"/>
+    <w:link w:val="BalloonTextChar"/>
     <w:uiPriority w:val="99"/>
     <w:semiHidden/>
     <w:unhideWhenUsed/>
@@ -9916,10 +12109,10 @@
       <w:szCs w:val="16"/>
     </w:rPr>
   </w:style>
-  <w:style w:type="character" w:customStyle="1" w:styleId="TextedebullesCar">
-    <w:name w:val="Texte de bulles Car"/>
-    <w:basedOn w:val="Policepardfaut"/>
-    <w:link w:val="Textedebulles"/>
+  <w:style w:type="character" w:customStyle="1" w:styleId="BalloonTextChar">
+    <w:name w:val="Balloon Text Char"/>
+    <w:basedOn w:val="DefaultParagraphFont"/>
+    <w:link w:val="BalloonText"/>
     <w:uiPriority w:val="99"/>
     <w:semiHidden/>
     <w:rsid w:val="00924582"/>
@@ -9929,10 +12122,10 @@
       <w:szCs w:val="16"/>
     </w:rPr>
   </w:style>
-  <w:style w:type="paragraph" w:styleId="Paragraphedeliste">
+  <w:style w:type="paragraph" w:styleId="ListParagraph">
     <w:name w:val="List Paragraph"/>
     <w:basedOn w:val="Normal"/>
-    <w:link w:val="ParagraphedelisteCar"/>
+    <w:link w:val="ListParagraphChar"/>
     <w:uiPriority w:val="34"/>
     <w:qFormat/>
     <w:rsid w:val="00327E2E"/>
@@ -9941,10 +12134,10 @@
       <w:contextualSpacing/>
     </w:pPr>
   </w:style>
-  <w:style w:type="paragraph" w:styleId="En-tte">
+  <w:style w:type="paragraph" w:styleId="Header">
     <w:name w:val="header"/>
     <w:basedOn w:val="Normal"/>
-    <w:link w:val="En-tteCar"/>
+    <w:link w:val="HeaderChar"/>
     <w:uiPriority w:val="99"/>
     <w:unhideWhenUsed/>
     <w:rsid w:val="00327E2E"/>
@@ -9963,10 +12156,10 @@
       <w:lang w:eastAsia="fr-FR"/>
     </w:rPr>
   </w:style>
-  <w:style w:type="character" w:customStyle="1" w:styleId="En-tteCar">
-    <w:name w:val="En-tête Car"/>
-    <w:basedOn w:val="Policepardfaut"/>
-    <w:link w:val="En-tte"/>
+  <w:style w:type="character" w:customStyle="1" w:styleId="HeaderChar">
+    <w:name w:val="Header Char"/>
+    <w:basedOn w:val="DefaultParagraphFont"/>
+    <w:link w:val="Header"/>
     <w:uiPriority w:val="99"/>
     <w:rsid w:val="00327E2E"/>
     <w:rPr>
@@ -9977,8 +12170,8 @@
   </w:style>
   <w:style w:type="table" w:customStyle="1" w:styleId="Grilledutableau34">
     <w:name w:val="Grille du tableau34"/>
-    <w:basedOn w:val="TableauNormal"/>
-    <w:next w:val="Grilledutableau"/>
+    <w:basedOn w:val="TableNormal"/>
+    <w:next w:val="TableGrid"/>
     <w:uiPriority w:val="59"/>
     <w:rsid w:val="00327E2E"/>
     <w:pPr>
@@ -9988,6 +12181,7 @@
       <w:rFonts w:ascii="Calibri" w:eastAsia="Calibri" w:hAnsi="Calibri" w:cs="Arial"/>
     </w:rPr>
     <w:tblPr>
+      <w:tblInd w:w="0" w:type="dxa"/>
       <w:tblBorders>
         <w:top w:val="single" w:sz="4" w:space="0" w:color="000000"/>
         <w:left w:val="single" w:sz="4" w:space="0" w:color="000000"/>
@@ -9996,17 +12190,24 @@
         <w:insideH w:val="single" w:sz="4" w:space="0" w:color="000000"/>
         <w:insideV w:val="single" w:sz="4" w:space="0" w:color="000000"/>
       </w:tblBorders>
+      <w:tblCellMar>
+        <w:top w:w="0" w:type="dxa"/>
+        <w:left w:w="108" w:type="dxa"/>
+        <w:bottom w:w="0" w:type="dxa"/>
+        <w:right w:w="108" w:type="dxa"/>
+      </w:tblCellMar>
     </w:tblPr>
   </w:style>
-  <w:style w:type="table" w:styleId="Grilledutableau">
+  <w:style w:type="table" w:styleId="TableGrid">
     <w:name w:val="Table Grid"/>
-    <w:basedOn w:val="TableauNormal"/>
+    <w:basedOn w:val="TableNormal"/>
     <w:uiPriority w:val="59"/>
     <w:rsid w:val="00327E2E"/>
     <w:pPr>
       <w:spacing w:after="0" w:line="240" w:lineRule="auto"/>
     </w:pPr>
     <w:tblPr>
+      <w:tblInd w:w="0" w:type="dxa"/>
       <w:tblBorders>
         <w:top w:val="single" w:sz="4" w:space="0" w:color="auto"/>
         <w:left w:val="single" w:sz="4" w:space="0" w:color="auto"/>
@@ -10015,12 +12216,18 @@
         <w:insideH w:val="single" w:sz="4" w:space="0" w:color="auto"/>
         <w:insideV w:val="single" w:sz="4" w:space="0" w:color="auto"/>
       </w:tblBorders>
+      <w:tblCellMar>
+        <w:top w:w="0" w:type="dxa"/>
+        <w:left w:w="108" w:type="dxa"/>
+        <w:bottom w:w="0" w:type="dxa"/>
+        <w:right w:w="108" w:type="dxa"/>
+      </w:tblCellMar>
     </w:tblPr>
   </w:style>
-  <w:style w:type="paragraph" w:styleId="Pieddepage">
+  <w:style w:type="paragraph" w:styleId="Footer">
     <w:name w:val="footer"/>
     <w:basedOn w:val="Normal"/>
-    <w:link w:val="PieddepageCar"/>
+    <w:link w:val="FooterChar"/>
     <w:uiPriority w:val="99"/>
     <w:unhideWhenUsed/>
     <w:rsid w:val="00327E2E"/>
@@ -10032,16 +12239,16 @@
       <w:spacing w:after="0" w:line="240" w:lineRule="auto"/>
     </w:pPr>
   </w:style>
-  <w:style w:type="character" w:customStyle="1" w:styleId="PieddepageCar">
-    <w:name w:val="Pied de page Car"/>
-    <w:basedOn w:val="Policepardfaut"/>
-    <w:link w:val="Pieddepage"/>
+  <w:style w:type="character" w:customStyle="1" w:styleId="FooterChar">
+    <w:name w:val="Footer Char"/>
+    <w:basedOn w:val="DefaultParagraphFont"/>
+    <w:link w:val="Footer"/>
     <w:uiPriority w:val="99"/>
     <w:rsid w:val="00327E2E"/>
   </w:style>
   <w:style w:type="character" w:customStyle="1" w:styleId="main">
     <w:name w:val="main"/>
-    <w:basedOn w:val="Policepardfaut"/>
+    <w:basedOn w:val="DefaultParagraphFont"/>
     <w:rsid w:val="00327E2E"/>
   </w:style>
   <w:style w:type="paragraph" w:styleId="NormalWeb">
@@ -10061,10 +12268,10 @@
       <w:lang w:eastAsia="fr-FR"/>
     </w:rPr>
   </w:style>
-  <w:style w:type="paragraph" w:styleId="Sansinterligne">
+  <w:style w:type="paragraph" w:styleId="NoSpacing">
     <w:name w:val="No Spacing"/>
     <w:aliases w:val="tableux"/>
-    <w:link w:val="SansinterligneCar"/>
+    <w:link w:val="NoSpacingChar"/>
     <w:uiPriority w:val="1"/>
     <w:qFormat/>
     <w:rsid w:val="005F0EB7"/>
@@ -10081,7 +12288,7 @@
   </w:style>
   <w:style w:type="paragraph" w:customStyle="1" w:styleId="HeaderRight">
     <w:name w:val="Header Right"/>
-    <w:basedOn w:val="En-tte"/>
+    <w:basedOn w:val="Header"/>
     <w:uiPriority w:val="35"/>
     <w:qFormat/>
     <w:rsid w:val="005F0EB7"/>
@@ -10106,11 +12313,11 @@
       <w:szCs w:val="20"/>
     </w:rPr>
   </w:style>
-  <w:style w:type="character" w:customStyle="1" w:styleId="SansinterligneCar">
-    <w:name w:val="Sans interligne Car"/>
-    <w:aliases w:val="tableux Car"/>
-    <w:basedOn w:val="Policepardfaut"/>
-    <w:link w:val="Sansinterligne"/>
+  <w:style w:type="character" w:customStyle="1" w:styleId="NoSpacingChar">
+    <w:name w:val="No Spacing Char"/>
+    <w:aliases w:val="tableux Char"/>
+    <w:basedOn w:val="DefaultParagraphFont"/>
+    <w:link w:val="NoSpacing"/>
     <w:uiPriority w:val="1"/>
     <w:rsid w:val="005F0EB7"/>
     <w:rPr>
@@ -10119,10 +12326,10 @@
       <w:lang w:eastAsia="fr-FR"/>
     </w:rPr>
   </w:style>
-  <w:style w:type="character" w:customStyle="1" w:styleId="Titre2Car">
-    <w:name w:val="Titre 2 Car"/>
-    <w:basedOn w:val="Policepardfaut"/>
-    <w:link w:val="Titre2"/>
+  <w:style w:type="character" w:customStyle="1" w:styleId="Heading2Char">
+    <w:name w:val="Heading 2 Char"/>
+    <w:basedOn w:val="DefaultParagraphFont"/>
+    <w:link w:val="Heading2"/>
     <w:uiPriority w:val="9"/>
     <w:rsid w:val="00A4421F"/>
     <w:rPr>
@@ -10134,10 +12341,10 @@
       <w:szCs w:val="26"/>
     </w:rPr>
   </w:style>
-  <w:style w:type="character" w:customStyle="1" w:styleId="Titre3Car">
-    <w:name w:val="Titre 3 Car"/>
-    <w:basedOn w:val="Policepardfaut"/>
-    <w:link w:val="Titre3"/>
+  <w:style w:type="character" w:customStyle="1" w:styleId="Heading3Char">
+    <w:name w:val="Heading 3 Char"/>
+    <w:basedOn w:val="DefaultParagraphFont"/>
+    <w:link w:val="Heading3"/>
     <w:uiPriority w:val="9"/>
     <w:semiHidden/>
     <w:rsid w:val="00A4421F"/>
@@ -10148,10 +12355,10 @@
       <w:color w:val="A9A57C" w:themeColor="accent1"/>
     </w:rPr>
   </w:style>
-  <w:style w:type="character" w:customStyle="1" w:styleId="Titre5Car">
-    <w:name w:val="Titre 5 Car"/>
-    <w:basedOn w:val="Policepardfaut"/>
-    <w:link w:val="Titre5"/>
+  <w:style w:type="character" w:customStyle="1" w:styleId="Heading5Char">
+    <w:name w:val="Heading 5 Char"/>
+    <w:basedOn w:val="DefaultParagraphFont"/>
+    <w:link w:val="Heading5"/>
     <w:uiPriority w:val="9"/>
     <w:semiHidden/>
     <w:rsid w:val="00A4421F"/>
@@ -10160,10 +12367,10 @@
       <w:color w:val="575539" w:themeColor="accent1" w:themeShade="7F"/>
     </w:rPr>
   </w:style>
-  <w:style w:type="character" w:customStyle="1" w:styleId="Titre6Car">
-    <w:name w:val="Titre 6 Car"/>
-    <w:basedOn w:val="Policepardfaut"/>
-    <w:link w:val="Titre6"/>
+  <w:style w:type="character" w:customStyle="1" w:styleId="Heading6Char">
+    <w:name w:val="Heading 6 Char"/>
+    <w:basedOn w:val="DefaultParagraphFont"/>
+    <w:link w:val="Heading6"/>
     <w:uiPriority w:val="9"/>
     <w:semiHidden/>
     <w:rsid w:val="00A4421F"/>
@@ -10174,10 +12381,10 @@
       <w:color w:val="575539" w:themeColor="accent1" w:themeShade="7F"/>
     </w:rPr>
   </w:style>
-  <w:style w:type="character" w:customStyle="1" w:styleId="Titre7Car">
-    <w:name w:val="Titre 7 Car"/>
-    <w:basedOn w:val="Policepardfaut"/>
-    <w:link w:val="Titre7"/>
+  <w:style w:type="character" w:customStyle="1" w:styleId="Heading7Char">
+    <w:name w:val="Heading 7 Char"/>
+    <w:basedOn w:val="DefaultParagraphFont"/>
+    <w:link w:val="Heading7"/>
     <w:uiPriority w:val="9"/>
     <w:semiHidden/>
     <w:rsid w:val="00A4421F"/>
@@ -10188,10 +12395,10 @@
       <w:color w:val="6F654B" w:themeColor="text1" w:themeTint="BF"/>
     </w:rPr>
   </w:style>
-  <w:style w:type="character" w:customStyle="1" w:styleId="Titre8Car">
-    <w:name w:val="Titre 8 Car"/>
-    <w:basedOn w:val="Policepardfaut"/>
-    <w:link w:val="Titre8"/>
+  <w:style w:type="character" w:customStyle="1" w:styleId="Heading8Char">
+    <w:name w:val="Heading 8 Char"/>
+    <w:basedOn w:val="DefaultParagraphFont"/>
+    <w:link w:val="Heading8"/>
     <w:uiPriority w:val="9"/>
     <w:semiHidden/>
     <w:rsid w:val="00A4421F"/>
@@ -10202,10 +12409,10 @@
       <w:szCs w:val="20"/>
     </w:rPr>
   </w:style>
-  <w:style w:type="character" w:customStyle="1" w:styleId="Titre9Car">
-    <w:name w:val="Titre 9 Car"/>
-    <w:basedOn w:val="Policepardfaut"/>
-    <w:link w:val="Titre9"/>
+  <w:style w:type="character" w:customStyle="1" w:styleId="Heading9Char">
+    <w:name w:val="Heading 9 Char"/>
+    <w:basedOn w:val="DefaultParagraphFont"/>
+    <w:link w:val="Heading9"/>
     <w:uiPriority w:val="9"/>
     <w:semiHidden/>
     <w:rsid w:val="00A4421F"/>
@@ -10218,10 +12425,10 @@
       <w:szCs w:val="20"/>
     </w:rPr>
   </w:style>
-  <w:style w:type="character" w:customStyle="1" w:styleId="ParagraphedelisteCar">
-    <w:name w:val="Paragraphe de liste Car"/>
-    <w:basedOn w:val="Policepardfaut"/>
-    <w:link w:val="Paragraphedeliste"/>
+  <w:style w:type="character" w:customStyle="1" w:styleId="ListParagraphChar">
+    <w:name w:val="List Paragraph Char"/>
+    <w:basedOn w:val="DefaultParagraphFont"/>
+    <w:link w:val="ListParagraph"/>
     <w:uiPriority w:val="34"/>
     <w:rsid w:val="004D202A"/>
   </w:style>
@@ -10239,10 +12446,10 @@
       <w:lang w:eastAsia="fr-FR"/>
     </w:rPr>
   </w:style>
-  <w:style w:type="paragraph" w:styleId="PrformatHTML">
+  <w:style w:type="paragraph" w:styleId="HTMLPreformatted">
     <w:name w:val="HTML Preformatted"/>
     <w:basedOn w:val="Normal"/>
-    <w:link w:val="PrformatHTMLCar"/>
+    <w:link w:val="HTMLPreformattedChar"/>
     <w:uiPriority w:val="99"/>
     <w:semiHidden/>
     <w:unhideWhenUsed/>
@@ -10275,10 +12482,10 @@
       <w:lang w:eastAsia="fr-FR"/>
     </w:rPr>
   </w:style>
-  <w:style w:type="character" w:customStyle="1" w:styleId="PrformatHTMLCar">
-    <w:name w:val="Préformaté HTML Car"/>
-    <w:basedOn w:val="Policepardfaut"/>
-    <w:link w:val="PrformatHTML"/>
+  <w:style w:type="character" w:customStyle="1" w:styleId="HTMLPreformattedChar">
+    <w:name w:val="HTML Preformatted Char"/>
+    <w:basedOn w:val="DefaultParagraphFont"/>
+    <w:link w:val="HTMLPreformatted"/>
     <w:uiPriority w:val="99"/>
     <w:semiHidden/>
     <w:rsid w:val="00671B29"/>
@@ -10291,7 +12498,7 @@
   </w:style>
   <w:style w:type="character" w:customStyle="1" w:styleId="apple-converted-space">
     <w:name w:val="apple-converted-space"/>
-    <w:basedOn w:val="Policepardfaut"/>
+    <w:basedOn w:val="DefaultParagraphFont"/>
     <w:rsid w:val="00671B29"/>
   </w:style>
   <w:style w:type="paragraph" w:customStyle="1" w:styleId="titresection">
@@ -10321,6 +12528,10 @@
       <w:szCs w:val="24"/>
       <w:lang w:eastAsia="fr-FR"/>
     </w:rPr>
+  </w:style>
+  <w:style w:type="character" w:customStyle="1" w:styleId="hps">
+    <w:name w:val="hps"/>
+    <w:rsid w:val="00AE12BE"/>
   </w:style>
 </w:styles>
 </file>
@@ -10485,11 +12696,11 @@
     <w:name w:val="Normal"/>
     <w:qFormat/>
   </w:style>
-  <w:style w:type="paragraph" w:styleId="Titre1">
+  <w:style w:type="paragraph" w:styleId="Heading1">
     <w:name w:val="heading 1"/>
     <w:basedOn w:val="Normal"/>
     <w:next w:val="Normal"/>
-    <w:link w:val="Titre1Car"/>
+    <w:link w:val="Heading1Char"/>
     <w:uiPriority w:val="9"/>
     <w:qFormat/>
     <w:rsid w:val="00924582"/>
@@ -10511,11 +12722,11 @@
       <w:szCs w:val="28"/>
     </w:rPr>
   </w:style>
-  <w:style w:type="paragraph" w:styleId="Titre2">
+  <w:style w:type="paragraph" w:styleId="Heading2">
     <w:name w:val="heading 2"/>
     <w:basedOn w:val="Normal"/>
     <w:next w:val="Normal"/>
-    <w:link w:val="Titre2Car"/>
+    <w:link w:val="Heading2Char"/>
     <w:uiPriority w:val="9"/>
     <w:unhideWhenUsed/>
     <w:qFormat/>
@@ -10539,11 +12750,11 @@
       <w:szCs w:val="26"/>
     </w:rPr>
   </w:style>
-  <w:style w:type="paragraph" w:styleId="Titre3">
+  <w:style w:type="paragraph" w:styleId="Heading3">
     <w:name w:val="heading 3"/>
     <w:basedOn w:val="Normal"/>
     <w:next w:val="Normal"/>
-    <w:link w:val="Titre3Car"/>
+    <w:link w:val="Heading3Char"/>
     <w:uiPriority w:val="9"/>
     <w:semiHidden/>
     <w:unhideWhenUsed/>
@@ -10566,11 +12777,11 @@
       <w:color w:val="A9A57C" w:themeColor="accent1"/>
     </w:rPr>
   </w:style>
-  <w:style w:type="paragraph" w:styleId="Titre5">
+  <w:style w:type="paragraph" w:styleId="Heading5">
     <w:name w:val="heading 5"/>
     <w:basedOn w:val="Normal"/>
     <w:next w:val="Normal"/>
-    <w:link w:val="Titre5Car"/>
+    <w:link w:val="Heading5Char"/>
     <w:uiPriority w:val="9"/>
     <w:semiHidden/>
     <w:unhideWhenUsed/>
@@ -10591,11 +12802,11 @@
       <w:color w:val="575539" w:themeColor="accent1" w:themeShade="7F"/>
     </w:rPr>
   </w:style>
-  <w:style w:type="paragraph" w:styleId="Titre6">
+  <w:style w:type="paragraph" w:styleId="Heading6">
     <w:name w:val="heading 6"/>
     <w:basedOn w:val="Normal"/>
     <w:next w:val="Normal"/>
-    <w:link w:val="Titre6Car"/>
+    <w:link w:val="Heading6Char"/>
     <w:uiPriority w:val="9"/>
     <w:semiHidden/>
     <w:unhideWhenUsed/>
@@ -10618,11 +12829,11 @@
       <w:color w:val="575539" w:themeColor="accent1" w:themeShade="7F"/>
     </w:rPr>
   </w:style>
-  <w:style w:type="paragraph" w:styleId="Titre7">
+  <w:style w:type="paragraph" w:styleId="Heading7">
     <w:name w:val="heading 7"/>
     <w:basedOn w:val="Normal"/>
     <w:next w:val="Normal"/>
-    <w:link w:val="Titre7Car"/>
+    <w:link w:val="Heading7Char"/>
     <w:uiPriority w:val="9"/>
     <w:semiHidden/>
     <w:unhideWhenUsed/>
@@ -10645,11 +12856,11 @@
       <w:color w:val="6F654B" w:themeColor="text1" w:themeTint="BF"/>
     </w:rPr>
   </w:style>
-  <w:style w:type="paragraph" w:styleId="Titre8">
+  <w:style w:type="paragraph" w:styleId="Heading8">
     <w:name w:val="heading 8"/>
     <w:basedOn w:val="Normal"/>
     <w:next w:val="Normal"/>
-    <w:link w:val="Titre8Car"/>
+    <w:link w:val="Heading8Char"/>
     <w:uiPriority w:val="9"/>
     <w:semiHidden/>
     <w:unhideWhenUsed/>
@@ -10672,11 +12883,11 @@
       <w:szCs w:val="20"/>
     </w:rPr>
   </w:style>
-  <w:style w:type="paragraph" w:styleId="Titre9">
+  <w:style w:type="paragraph" w:styleId="Heading9">
     <w:name w:val="heading 9"/>
     <w:basedOn w:val="Normal"/>
     <w:next w:val="Normal"/>
-    <w:link w:val="Titre9Car"/>
+    <w:link w:val="Heading9Char"/>
     <w:uiPriority w:val="9"/>
     <w:semiHidden/>
     <w:unhideWhenUsed/>
@@ -10701,13 +12912,13 @@
       <w:szCs w:val="20"/>
     </w:rPr>
   </w:style>
-  <w:style w:type="character" w:default="1" w:styleId="Policepardfaut">
+  <w:style w:type="character" w:default="1" w:styleId="DefaultParagraphFont">
     <w:name w:val="Default Paragraph Font"/>
     <w:uiPriority w:val="1"/>
     <w:semiHidden/>
     <w:unhideWhenUsed/>
   </w:style>
-  <w:style w:type="table" w:default="1" w:styleId="TableauNormal">
+  <w:style w:type="table" w:default="1" w:styleId="TableNormal">
     <w:name w:val="Normal Table"/>
     <w:uiPriority w:val="99"/>
     <w:semiHidden/>
@@ -10722,16 +12933,16 @@
       </w:tblCellMar>
     </w:tblPr>
   </w:style>
-  <w:style w:type="numbering" w:default="1" w:styleId="Aucuneliste">
+  <w:style w:type="numbering" w:default="1" w:styleId="NoList">
     <w:name w:val="No List"/>
     <w:uiPriority w:val="99"/>
     <w:semiHidden/>
     <w:unhideWhenUsed/>
   </w:style>
-  <w:style w:type="character" w:customStyle="1" w:styleId="Titre1Car">
-    <w:name w:val="Titre 1 Car"/>
-    <w:basedOn w:val="Policepardfaut"/>
-    <w:link w:val="Titre1"/>
+  <w:style w:type="character" w:customStyle="1" w:styleId="Heading1Char">
+    <w:name w:val="Heading 1 Char"/>
+    <w:basedOn w:val="DefaultParagraphFont"/>
+    <w:link w:val="Heading1"/>
     <w:uiPriority w:val="9"/>
     <w:rsid w:val="00924582"/>
     <w:rPr>
@@ -10743,10 +12954,10 @@
       <w:szCs w:val="28"/>
     </w:rPr>
   </w:style>
-  <w:style w:type="paragraph" w:styleId="Textedebulles">
+  <w:style w:type="paragraph" w:styleId="BalloonText">
     <w:name w:val="Balloon Text"/>
     <w:basedOn w:val="Normal"/>
-    <w:link w:val="TextedebullesCar"/>
+    <w:link w:val="BalloonTextChar"/>
     <w:uiPriority w:val="99"/>
     <w:semiHidden/>
     <w:unhideWhenUsed/>
@@ -10760,10 +12971,10 @@
       <w:szCs w:val="16"/>
     </w:rPr>
   </w:style>
-  <w:style w:type="character" w:customStyle="1" w:styleId="TextedebullesCar">
-    <w:name w:val="Texte de bulles Car"/>
-    <w:basedOn w:val="Policepardfaut"/>
-    <w:link w:val="Textedebulles"/>
+  <w:style w:type="character" w:customStyle="1" w:styleId="BalloonTextChar">
+    <w:name w:val="Balloon Text Char"/>
+    <w:basedOn w:val="DefaultParagraphFont"/>
+    <w:link w:val="BalloonText"/>
     <w:uiPriority w:val="99"/>
     <w:semiHidden/>
     <w:rsid w:val="00924582"/>
@@ -10773,10 +12984,10 @@
       <w:szCs w:val="16"/>
     </w:rPr>
   </w:style>
-  <w:style w:type="paragraph" w:styleId="Paragraphedeliste">
+  <w:style w:type="paragraph" w:styleId="ListParagraph">
     <w:name w:val="List Paragraph"/>
     <w:basedOn w:val="Normal"/>
-    <w:link w:val="ParagraphedelisteCar"/>
+    <w:link w:val="ListParagraphChar"/>
     <w:uiPriority w:val="34"/>
     <w:qFormat/>
     <w:rsid w:val="00327E2E"/>
@@ -10785,10 +12996,10 @@
       <w:contextualSpacing/>
     </w:pPr>
   </w:style>
-  <w:style w:type="paragraph" w:styleId="En-tte">
+  <w:style w:type="paragraph" w:styleId="Header">
     <w:name w:val="header"/>
     <w:basedOn w:val="Normal"/>
-    <w:link w:val="En-tteCar"/>
+    <w:link w:val="HeaderChar"/>
     <w:uiPriority w:val="99"/>
     <w:unhideWhenUsed/>
     <w:rsid w:val="00327E2E"/>
@@ -10807,10 +13018,10 @@
       <w:lang w:eastAsia="fr-FR"/>
     </w:rPr>
   </w:style>
-  <w:style w:type="character" w:customStyle="1" w:styleId="En-tteCar">
-    <w:name w:val="En-tête Car"/>
-    <w:basedOn w:val="Policepardfaut"/>
-    <w:link w:val="En-tte"/>
+  <w:style w:type="character" w:customStyle="1" w:styleId="HeaderChar">
+    <w:name w:val="Header Char"/>
+    <w:basedOn w:val="DefaultParagraphFont"/>
+    <w:link w:val="Header"/>
     <w:uiPriority w:val="99"/>
     <w:rsid w:val="00327E2E"/>
     <w:rPr>
@@ -10821,8 +13032,8 @@
   </w:style>
   <w:style w:type="table" w:customStyle="1" w:styleId="Grilledutableau34">
     <w:name w:val="Grille du tableau34"/>
-    <w:basedOn w:val="TableauNormal"/>
-    <w:next w:val="Grilledutableau"/>
+    <w:basedOn w:val="TableNormal"/>
+    <w:next w:val="TableGrid"/>
     <w:uiPriority w:val="59"/>
     <w:rsid w:val="00327E2E"/>
     <w:pPr>
@@ -10832,6 +13043,7 @@
       <w:rFonts w:ascii="Calibri" w:eastAsia="Calibri" w:hAnsi="Calibri" w:cs="Arial"/>
     </w:rPr>
     <w:tblPr>
+      <w:tblInd w:w="0" w:type="dxa"/>
       <w:tblBorders>
         <w:top w:val="single" w:sz="4" w:space="0" w:color="000000"/>
         <w:left w:val="single" w:sz="4" w:space="0" w:color="000000"/>
@@ -10840,17 +13052,24 @@
         <w:insideH w:val="single" w:sz="4" w:space="0" w:color="000000"/>
         <w:insideV w:val="single" w:sz="4" w:space="0" w:color="000000"/>
       </w:tblBorders>
+      <w:tblCellMar>
+        <w:top w:w="0" w:type="dxa"/>
+        <w:left w:w="108" w:type="dxa"/>
+        <w:bottom w:w="0" w:type="dxa"/>
+        <w:right w:w="108" w:type="dxa"/>
+      </w:tblCellMar>
     </w:tblPr>
   </w:style>
-  <w:style w:type="table" w:styleId="Grilledutableau">
+  <w:style w:type="table" w:styleId="TableGrid">
     <w:name w:val="Table Grid"/>
-    <w:basedOn w:val="TableauNormal"/>
+    <w:basedOn w:val="TableNormal"/>
     <w:uiPriority w:val="59"/>
     <w:rsid w:val="00327E2E"/>
     <w:pPr>
       <w:spacing w:after="0" w:line="240" w:lineRule="auto"/>
     </w:pPr>
     <w:tblPr>
+      <w:tblInd w:w="0" w:type="dxa"/>
       <w:tblBorders>
         <w:top w:val="single" w:sz="4" w:space="0" w:color="auto"/>
         <w:left w:val="single" w:sz="4" w:space="0" w:color="auto"/>
@@ -10859,12 +13078,18 @@
         <w:insideH w:val="single" w:sz="4" w:space="0" w:color="auto"/>
         <w:insideV w:val="single" w:sz="4" w:space="0" w:color="auto"/>
       </w:tblBorders>
+      <w:tblCellMar>
+        <w:top w:w="0" w:type="dxa"/>
+        <w:left w:w="108" w:type="dxa"/>
+        <w:bottom w:w="0" w:type="dxa"/>
+        <w:right w:w="108" w:type="dxa"/>
+      </w:tblCellMar>
     </w:tblPr>
   </w:style>
-  <w:style w:type="paragraph" w:styleId="Pieddepage">
+  <w:style w:type="paragraph" w:styleId="Footer">
     <w:name w:val="footer"/>
     <w:basedOn w:val="Normal"/>
-    <w:link w:val="PieddepageCar"/>
+    <w:link w:val="FooterChar"/>
     <w:uiPriority w:val="99"/>
     <w:unhideWhenUsed/>
     <w:rsid w:val="00327E2E"/>
@@ -10876,16 +13101,16 @@
       <w:spacing w:after="0" w:line="240" w:lineRule="auto"/>
     </w:pPr>
   </w:style>
-  <w:style w:type="character" w:customStyle="1" w:styleId="PieddepageCar">
-    <w:name w:val="Pied de page Car"/>
-    <w:basedOn w:val="Policepardfaut"/>
-    <w:link w:val="Pieddepage"/>
+  <w:style w:type="character" w:customStyle="1" w:styleId="FooterChar">
+    <w:name w:val="Footer Char"/>
+    <w:basedOn w:val="DefaultParagraphFont"/>
+    <w:link w:val="Footer"/>
     <w:uiPriority w:val="99"/>
     <w:rsid w:val="00327E2E"/>
   </w:style>
   <w:style w:type="character" w:customStyle="1" w:styleId="main">
     <w:name w:val="main"/>
-    <w:basedOn w:val="Policepardfaut"/>
+    <w:basedOn w:val="DefaultParagraphFont"/>
     <w:rsid w:val="00327E2E"/>
   </w:style>
   <w:style w:type="paragraph" w:styleId="NormalWeb">
@@ -10905,10 +13130,10 @@
       <w:lang w:eastAsia="fr-FR"/>
     </w:rPr>
   </w:style>
-  <w:style w:type="paragraph" w:styleId="Sansinterligne">
+  <w:style w:type="paragraph" w:styleId="NoSpacing">
     <w:name w:val="No Spacing"/>
     <w:aliases w:val="tableux"/>
-    <w:link w:val="SansinterligneCar"/>
+    <w:link w:val="NoSpacingChar"/>
     <w:uiPriority w:val="1"/>
     <w:qFormat/>
     <w:rsid w:val="005F0EB7"/>
@@ -10925,7 +13150,7 @@
   </w:style>
   <w:style w:type="paragraph" w:customStyle="1" w:styleId="HeaderRight">
     <w:name w:val="Header Right"/>
-    <w:basedOn w:val="En-tte"/>
+    <w:basedOn w:val="Header"/>
     <w:uiPriority w:val="35"/>
     <w:qFormat/>
     <w:rsid w:val="005F0EB7"/>
@@ -10950,11 +13175,11 @@
       <w:szCs w:val="20"/>
     </w:rPr>
   </w:style>
-  <w:style w:type="character" w:customStyle="1" w:styleId="SansinterligneCar">
-    <w:name w:val="Sans interligne Car"/>
-    <w:aliases w:val="tableux Car"/>
-    <w:basedOn w:val="Policepardfaut"/>
-    <w:link w:val="Sansinterligne"/>
+  <w:style w:type="character" w:customStyle="1" w:styleId="NoSpacingChar">
+    <w:name w:val="No Spacing Char"/>
+    <w:aliases w:val="tableux Char"/>
+    <w:basedOn w:val="DefaultParagraphFont"/>
+    <w:link w:val="NoSpacing"/>
     <w:uiPriority w:val="1"/>
     <w:rsid w:val="005F0EB7"/>
     <w:rPr>
@@ -10963,10 +13188,10 @@
       <w:lang w:eastAsia="fr-FR"/>
     </w:rPr>
   </w:style>
-  <w:style w:type="character" w:customStyle="1" w:styleId="Titre2Car">
-    <w:name w:val="Titre 2 Car"/>
-    <w:basedOn w:val="Policepardfaut"/>
-    <w:link w:val="Titre2"/>
+  <w:style w:type="character" w:customStyle="1" w:styleId="Heading2Char">
+    <w:name w:val="Heading 2 Char"/>
+    <w:basedOn w:val="DefaultParagraphFont"/>
+    <w:link w:val="Heading2"/>
     <w:uiPriority w:val="9"/>
     <w:rsid w:val="00A4421F"/>
     <w:rPr>
@@ -10978,10 +13203,10 @@
       <w:szCs w:val="26"/>
     </w:rPr>
   </w:style>
-  <w:style w:type="character" w:customStyle="1" w:styleId="Titre3Car">
-    <w:name w:val="Titre 3 Car"/>
-    <w:basedOn w:val="Policepardfaut"/>
-    <w:link w:val="Titre3"/>
+  <w:style w:type="character" w:customStyle="1" w:styleId="Heading3Char">
+    <w:name w:val="Heading 3 Char"/>
+    <w:basedOn w:val="DefaultParagraphFont"/>
+    <w:link w:val="Heading3"/>
     <w:uiPriority w:val="9"/>
     <w:semiHidden/>
     <w:rsid w:val="00A4421F"/>
@@ -10992,10 +13217,10 @@
       <w:color w:val="A9A57C" w:themeColor="accent1"/>
     </w:rPr>
   </w:style>
-  <w:style w:type="character" w:customStyle="1" w:styleId="Titre5Car">
-    <w:name w:val="Titre 5 Car"/>
-    <w:basedOn w:val="Policepardfaut"/>
-    <w:link w:val="Titre5"/>
+  <w:style w:type="character" w:customStyle="1" w:styleId="Heading5Char">
+    <w:name w:val="Heading 5 Char"/>
+    <w:basedOn w:val="DefaultParagraphFont"/>
+    <w:link w:val="Heading5"/>
     <w:uiPriority w:val="9"/>
     <w:semiHidden/>
     <w:rsid w:val="00A4421F"/>
@@ -11004,10 +13229,10 @@
       <w:color w:val="575539" w:themeColor="accent1" w:themeShade="7F"/>
     </w:rPr>
   </w:style>
-  <w:style w:type="character" w:customStyle="1" w:styleId="Titre6Car">
-    <w:name w:val="Titre 6 Car"/>
-    <w:basedOn w:val="Policepardfaut"/>
-    <w:link w:val="Titre6"/>
+  <w:style w:type="character" w:customStyle="1" w:styleId="Heading6Char">
+    <w:name w:val="Heading 6 Char"/>
+    <w:basedOn w:val="DefaultParagraphFont"/>
+    <w:link w:val="Heading6"/>
     <w:uiPriority w:val="9"/>
     <w:semiHidden/>
     <w:rsid w:val="00A4421F"/>
@@ -11018,10 +13243,10 @@
       <w:color w:val="575539" w:themeColor="accent1" w:themeShade="7F"/>
     </w:rPr>
   </w:style>
-  <w:style w:type="character" w:customStyle="1" w:styleId="Titre7Car">
-    <w:name w:val="Titre 7 Car"/>
-    <w:basedOn w:val="Policepardfaut"/>
-    <w:link w:val="Titre7"/>
+  <w:style w:type="character" w:customStyle="1" w:styleId="Heading7Char">
+    <w:name w:val="Heading 7 Char"/>
+    <w:basedOn w:val="DefaultParagraphFont"/>
+    <w:link w:val="Heading7"/>
     <w:uiPriority w:val="9"/>
     <w:semiHidden/>
     <w:rsid w:val="00A4421F"/>
@@ -11032,10 +13257,10 @@
       <w:color w:val="6F654B" w:themeColor="text1" w:themeTint="BF"/>
     </w:rPr>
   </w:style>
-  <w:style w:type="character" w:customStyle="1" w:styleId="Titre8Car">
-    <w:name w:val="Titre 8 Car"/>
-    <w:basedOn w:val="Policepardfaut"/>
-    <w:link w:val="Titre8"/>
+  <w:style w:type="character" w:customStyle="1" w:styleId="Heading8Char">
+    <w:name w:val="Heading 8 Char"/>
+    <w:basedOn w:val="DefaultParagraphFont"/>
+    <w:link w:val="Heading8"/>
     <w:uiPriority w:val="9"/>
     <w:semiHidden/>
     <w:rsid w:val="00A4421F"/>
@@ -11046,10 +13271,10 @@
       <w:szCs w:val="20"/>
     </w:rPr>
   </w:style>
-  <w:style w:type="character" w:customStyle="1" w:styleId="Titre9Car">
-    <w:name w:val="Titre 9 Car"/>
-    <w:basedOn w:val="Policepardfaut"/>
-    <w:link w:val="Titre9"/>
+  <w:style w:type="character" w:customStyle="1" w:styleId="Heading9Char">
+    <w:name w:val="Heading 9 Char"/>
+    <w:basedOn w:val="DefaultParagraphFont"/>
+    <w:link w:val="Heading9"/>
     <w:uiPriority w:val="9"/>
     <w:semiHidden/>
     <w:rsid w:val="00A4421F"/>
@@ -11062,10 +13287,10 @@
       <w:szCs w:val="20"/>
     </w:rPr>
   </w:style>
-  <w:style w:type="character" w:customStyle="1" w:styleId="ParagraphedelisteCar">
-    <w:name w:val="Paragraphe de liste Car"/>
-    <w:basedOn w:val="Policepardfaut"/>
-    <w:link w:val="Paragraphedeliste"/>
+  <w:style w:type="character" w:customStyle="1" w:styleId="ListParagraphChar">
+    <w:name w:val="List Paragraph Char"/>
+    <w:basedOn w:val="DefaultParagraphFont"/>
+    <w:link w:val="ListParagraph"/>
     <w:uiPriority w:val="34"/>
     <w:rsid w:val="004D202A"/>
   </w:style>
@@ -11083,10 +13308,10 @@
       <w:lang w:eastAsia="fr-FR"/>
     </w:rPr>
   </w:style>
-  <w:style w:type="paragraph" w:styleId="PrformatHTML">
+  <w:style w:type="paragraph" w:styleId="HTMLPreformatted">
     <w:name w:val="HTML Preformatted"/>
     <w:basedOn w:val="Normal"/>
-    <w:link w:val="PrformatHTMLCar"/>
+    <w:link w:val="HTMLPreformattedChar"/>
     <w:uiPriority w:val="99"/>
     <w:semiHidden/>
     <w:unhideWhenUsed/>
@@ -11119,10 +13344,10 @@
       <w:lang w:eastAsia="fr-FR"/>
     </w:rPr>
   </w:style>
-  <w:style w:type="character" w:customStyle="1" w:styleId="PrformatHTMLCar">
-    <w:name w:val="Préformaté HTML Car"/>
-    <w:basedOn w:val="Policepardfaut"/>
-    <w:link w:val="PrformatHTML"/>
+  <w:style w:type="character" w:customStyle="1" w:styleId="HTMLPreformattedChar">
+    <w:name w:val="HTML Preformatted Char"/>
+    <w:basedOn w:val="DefaultParagraphFont"/>
+    <w:link w:val="HTMLPreformatted"/>
     <w:uiPriority w:val="99"/>
     <w:semiHidden/>
     <w:rsid w:val="00671B29"/>
@@ -11135,7 +13360,7 @@
   </w:style>
   <w:style w:type="character" w:customStyle="1" w:styleId="apple-converted-space">
     <w:name w:val="apple-converted-space"/>
-    <w:basedOn w:val="Policepardfaut"/>
+    <w:basedOn w:val="DefaultParagraphFont"/>
     <w:rsid w:val="00671B29"/>
   </w:style>
   <w:style w:type="paragraph" w:customStyle="1" w:styleId="titresection">
@@ -11165,6 +13390,10 @@
       <w:szCs w:val="24"/>
       <w:lang w:eastAsia="fr-FR"/>
     </w:rPr>
+  </w:style>
+  <w:style w:type="character" w:customStyle="1" w:styleId="hps">
+    <w:name w:val="hps"/>
+    <w:rsid w:val="00AE12BE"/>
   </w:style>
 </w:styles>
 </file>
@@ -11407,7 +13636,7 @@
 </file>
 
 <file path=customXml/itemProps1.xml><?xml version="1.0" encoding="utf-8"?>
-<ds:datastoreItem xmlns:ds="http://schemas.openxmlformats.org/officeDocument/2006/customXml" ds:itemID="{E48C3C57-A348-44F3-8323-18C37648E8CB}">
+<ds:datastoreItem xmlns:ds="http://schemas.openxmlformats.org/officeDocument/2006/customXml" ds:itemID="{D26ED444-860A-496A-9649-280DC8E6DA80}">
   <ds:schemaRefs>
     <ds:schemaRef ds:uri="http://schemas.openxmlformats.org/officeDocument/2006/bibliography"/>
   </ds:schemaRefs>

</xml_diff>